<commit_message>
Aline's comments on the revised meta-analysis report
</commit_message>
<xml_diff>
--- a/POLE_tmp/Meta-Analysis/meta_analyses_AT.docx
+++ b/POLE_tmp/Meta-Analysis/meta_analyses_AT.docx
@@ -23,243 +23,794 @@
         <w:pStyle w:val="Date"/>
       </w:pPr>
       <w:r>
-        <w:t>June 26, 2015</w:t>
-      </w:r>
-    </w:p>
-    <w:p>
-      <w:pPr>
-        <w:pStyle w:val="FootnoteText"/>
+        <w:t>June 29, 2015</w:t>
+      </w:r>
+    </w:p>
+    <w:p>
+      <w:pPr>
+        <w:pStyle w:val="Heading1"/>
+      </w:pPr>
+      <w:bookmarkStart w:id="0" w:name="introduction"/>
+      <w:bookmarkEnd w:id="0"/>
+      <w:r>
+        <w:t>Introduction</w:t>
+      </w:r>
+    </w:p>
+    <w:p>
+      <w:pPr>
         <w:rPr>
-          <w:ins w:id="0" w:author="Aline Talhouk" w:date="2015-06-26T17:24:00Z"/>
+          <w:ins w:id="1" w:author="Aline Talhouk" w:date="2015-06-29T12:55:00Z"/>
         </w:rPr>
-        <w:pPrChange w:id="1" w:author="Aline Talhouk" w:date="2015-06-26T17:24:00Z">
-          <w:pPr>
-            <w:pStyle w:val="Heading1"/>
-          </w:pPr>
-        </w:pPrChange>
-      </w:pPr>
-      <w:bookmarkStart w:id="2" w:name="hazard-ratios"/>
-      <w:bookmarkEnd w:id="2"/>
-      <w:ins w:id="3" w:author="Aline Talhouk" w:date="2015-06-26T17:24:00Z">
-        <w:r>
-          <w:t>An intro is needed</w:t>
+      </w:pPr>
+      <w:r>
+        <w:t xml:space="preserve">We are interested in the effect of Polymerase </w:t>
+      </w:r>
+      <w:proofErr w:type="gramStart"/>
+      <m:oMath>
+        <m:r>
+          <m:rPr>
+            <m:sty m:val="p"/>
+          </m:rPr>
+          <w:rPr>
+            <w:rFonts w:ascii="Cambria Math" w:hAnsi="Cambria Math"/>
+          </w:rPr>
+          <m:t>ϵ</m:t>
+        </m:r>
+      </m:oMath>
+      <w:ins w:id="2" w:author="Aline Talhouk" w:date="2015-06-29T12:50:00Z">
+        <w:r>
+          <w:t xml:space="preserve"> </w:t>
+        </w:r>
+      </w:ins>
+      <w:del w:id="3" w:author="Aline Talhouk" w:date="2015-06-29T12:50:00Z">
+        <w:r>
+          <w:delText xml:space="preserve"> </w:delText>
+        </w:r>
+      </w:del>
+      <w:r>
+        <w:t>(</w:t>
+      </w:r>
+      <w:proofErr w:type="gramEnd"/>
+      <w:r>
+        <w:rPr>
+          <w:i/>
+          <w:rPrChange w:id="4" w:author="Aline Talhouk" w:date="2015-06-29T12:50:00Z">
+            <w:rPr/>
+          </w:rPrChange>
+        </w:rPr>
+        <w:t>POLE</w:t>
+      </w:r>
+      <w:r>
+        <w:t xml:space="preserve">) proofreading mutations on the survival outcome of patients diagnosed with endometrial cancer. </w:t>
+      </w:r>
+      <w:del w:id="5" w:author="Aline Talhouk" w:date="2015-06-29T12:50:00Z">
+        <w:r>
+          <w:delText xml:space="preserve">Other </w:delText>
+        </w:r>
+      </w:del>
+      <w:ins w:id="6" w:author="Aline Talhouk" w:date="2015-06-29T12:50:00Z">
+        <w:r>
+          <w:t xml:space="preserve">Many </w:t>
+        </w:r>
+      </w:ins>
+      <w:proofErr w:type="gramStart"/>
+      <w:r>
+        <w:t xml:space="preserve">studies </w:t>
+      </w:r>
+      <w:r>
+        <w:t xml:space="preserve"> </w:t>
+      </w:r>
+      <w:r>
+        <w:t>have</w:t>
+      </w:r>
+      <w:proofErr w:type="gramEnd"/>
+      <w:r>
+        <w:t xml:space="preserve"> shown that POLE mutations have a protective effect on survival compared to POLE wild types. </w:t>
+      </w:r>
+      <w:ins w:id="7" w:author="Aline Talhouk" w:date="2015-06-29T12:50:00Z">
+        <w:r>
+          <w:t xml:space="preserve"> Because </w:t>
+        </w:r>
+        <w:r>
+          <w:rPr>
+            <w:i/>
+            <w:rPrChange w:id="8" w:author="Aline Talhouk" w:date="2015-06-29T12:50:00Z">
+              <w:rPr/>
+            </w:rPrChange>
+          </w:rPr>
+          <w:t>POLE</w:t>
+        </w:r>
+        <w:r>
+          <w:t xml:space="preserve"> is only mutated in 8 -10 % of the cases, individual studies all l</w:t>
+        </w:r>
+      </w:ins>
+      <w:ins w:id="9" w:author="Aline Talhouk" w:date="2015-06-29T12:51:00Z">
+        <w:r>
+          <w:t xml:space="preserve">ack power to measure the prognostic effect of </w:t>
+        </w:r>
+        <w:r>
+          <w:rPr>
+            <w:i/>
+          </w:rPr>
+          <w:t>POLE</w:t>
+        </w:r>
+        <w:r>
+          <w:t xml:space="preserve"> as a biomarker. Furthermore, </w:t>
+        </w:r>
+      </w:ins>
+      <w:ins w:id="10" w:author="Aline Talhouk" w:date="2015-06-29T12:52:00Z">
+        <w:r>
+          <w:t>the issue of power</w:t>
+        </w:r>
+      </w:ins>
+      <w:ins w:id="11" w:author="Aline Talhouk" w:date="2015-06-29T12:51:00Z">
+        <w:r>
+          <w:t xml:space="preserve"> is exacerbated </w:t>
+        </w:r>
+      </w:ins>
+      <w:ins w:id="12" w:author="Aline Talhouk" w:date="2015-06-29T12:52:00Z">
+        <w:r>
+          <w:t xml:space="preserve">by the fact that very few patients with the </w:t>
         </w:r>
         <w:proofErr w:type="gramStart"/>
         <w:r>
-          <w:t>..</w:t>
+          <w:rPr>
+            <w:i/>
+          </w:rPr>
+          <w:t xml:space="preserve">POLE </w:t>
+        </w:r>
+        <w:r>
+          <w:t xml:space="preserve"> mutation</w:t>
         </w:r>
         <w:proofErr w:type="gramEnd"/>
-      </w:ins>
-    </w:p>
-    <w:p>
-      <w:pPr>
-        <w:pStyle w:val="FootnoteText"/>
+        <w:r>
+          <w:t xml:space="preserve"> have events.</w:t>
+        </w:r>
+      </w:ins>
+      <w:ins w:id="13" w:author="Aline Talhouk" w:date="2015-06-29T12:50:00Z">
+        <w:r>
+          <w:t xml:space="preserve"> </w:t>
+        </w:r>
+      </w:ins>
+      <w:r>
+        <w:t xml:space="preserve">To </w:t>
+      </w:r>
+      <w:del w:id="14" w:author="Aline Talhouk" w:date="2015-06-29T12:53:00Z">
+        <w:r>
+          <w:delText>confirm this hypothesis</w:delText>
+        </w:r>
+      </w:del>
+      <w:ins w:id="15" w:author="Aline Talhouk" w:date="2015-06-29T12:53:00Z">
+        <w:r>
+          <w:t>address this issue</w:t>
+        </w:r>
+      </w:ins>
+      <w:r>
+        <w:t>, we conduct</w:t>
+      </w:r>
+      <w:del w:id="16" w:author="Aline Talhouk" w:date="2015-06-29T12:53:00Z">
+        <w:r>
+          <w:delText>ed</w:delText>
+        </w:r>
+      </w:del>
+      <w:r>
+        <w:t xml:space="preserve"> a series of meta-analyses</w:t>
+      </w:r>
+      <w:ins w:id="17" w:author="Aline Talhouk" w:date="2015-06-29T12:53:00Z">
+        <w:r>
+          <w:t xml:space="preserve"> </w:t>
+        </w:r>
+      </w:ins>
+      <w:del w:id="18" w:author="Aline Talhouk" w:date="2015-06-29T12:53:00Z">
+        <w:r>
+          <w:delText>. A meta-analysis</w:delText>
+        </w:r>
+      </w:del>
+      <w:proofErr w:type="gramStart"/>
+      <w:ins w:id="19" w:author="Aline Talhouk" w:date="2015-06-29T12:53:00Z">
+        <w:r>
+          <w:t>to  measure</w:t>
+        </w:r>
+        <w:proofErr w:type="gramEnd"/>
+        <w:r>
+          <w:t xml:space="preserve"> the </w:t>
+        </w:r>
+      </w:ins>
+      <w:del w:id="20" w:author="Aline Talhouk" w:date="2015-06-29T12:53:00Z">
+        <w:r>
+          <w:delText xml:space="preserve"> </w:delText>
+        </w:r>
+      </w:del>
+      <w:r>
+        <w:t>aggregat</w:t>
+      </w:r>
+      <w:ins w:id="21" w:author="Aline Talhouk" w:date="2015-06-29T12:53:00Z">
+        <w:r>
+          <w:t xml:space="preserve">e </w:t>
+        </w:r>
+      </w:ins>
+      <w:del w:id="22" w:author="Aline Talhouk" w:date="2015-06-29T12:53:00Z">
+        <w:r>
+          <w:delText>es summary measures</w:delText>
+        </w:r>
+      </w:del>
+      <w:ins w:id="23" w:author="Aline Talhouk" w:date="2015-06-29T12:53:00Z">
+        <w:r>
+          <w:t>effect</w:t>
+        </w:r>
+      </w:ins>
+      <w:r>
+        <w:t xml:space="preserve"> from </w:t>
+      </w:r>
+      <w:ins w:id="24" w:author="Aline Talhouk" w:date="2015-06-29T12:53:00Z">
+        <w:r>
+          <w:t xml:space="preserve">the </w:t>
+        </w:r>
+      </w:ins>
+      <w:r>
+        <w:t>different studies and arrive</w:t>
+      </w:r>
+      <w:del w:id="25" w:author="Aline Talhouk" w:date="2015-06-29T12:53:00Z">
+        <w:r>
+          <w:delText>s</w:delText>
+        </w:r>
+      </w:del>
+      <w:r>
+        <w:t xml:space="preserve"> at an overall summary measure. The purpose is </w:t>
+      </w:r>
+      <w:ins w:id="26" w:author="Aline Talhouk" w:date="2015-06-29T12:57:00Z">
+        <w:r>
+          <w:t xml:space="preserve">to </w:t>
+        </w:r>
+      </w:ins>
+      <w:del w:id="27" w:author="Aline Talhouk" w:date="2015-06-29T12:54:00Z">
+        <w:r>
+          <w:delText xml:space="preserve">to obtain an overall summary measure that accounts for the </w:delText>
+        </w:r>
+      </w:del>
+      <w:ins w:id="28" w:author="Aline Talhouk" w:date="2015-06-29T12:54:00Z">
+        <w:r>
+          <w:t xml:space="preserve">consider the patterns across </w:t>
+        </w:r>
+      </w:ins>
+      <w:del w:id="29" w:author="Aline Talhouk" w:date="2015-06-29T12:54:00Z">
+        <w:r>
+          <w:delText xml:space="preserve">common patterns and differences between </w:delText>
+        </w:r>
+      </w:del>
+      <w:r>
+        <w:t xml:space="preserve">the </w:t>
+      </w:r>
+      <w:ins w:id="30" w:author="Aline Talhouk" w:date="2015-06-29T12:54:00Z">
+        <w:r>
+          <w:t xml:space="preserve">different </w:t>
+        </w:r>
+      </w:ins>
+      <w:r>
+        <w:t>studies</w:t>
+      </w:r>
+      <w:ins w:id="31" w:author="Aline Talhouk" w:date="2015-06-29T12:54:00Z">
+        <w:r>
+          <w:t xml:space="preserve"> and arrive at a measure that represents the overall direction </w:t>
+        </w:r>
+      </w:ins>
+      <w:ins w:id="32" w:author="Aline Talhouk" w:date="2015-06-29T12:55:00Z">
+        <w:r>
+          <w:t xml:space="preserve">and magnitude </w:t>
+        </w:r>
+      </w:ins>
+      <w:ins w:id="33" w:author="Aline Talhouk" w:date="2015-06-29T12:54:00Z">
+        <w:r>
+          <w:t>of the prognostic</w:t>
+        </w:r>
+      </w:ins>
+      <w:ins w:id="34" w:author="Aline Talhouk" w:date="2015-06-29T12:55:00Z">
+        <w:r>
+          <w:t xml:space="preserve"> effect</w:t>
+        </w:r>
+      </w:ins>
+      <w:r>
+        <w:t xml:space="preserve">. </w:t>
+      </w:r>
+    </w:p>
+    <w:p>
+      <w:del w:id="35" w:author="Aline Talhouk" w:date="2015-06-29T12:55:00Z">
+        <w:r>
+          <w:delText xml:space="preserve">Furthermore, combining studies allows us to achieve greater power, as most studies suffer from a small sample size and a lack of rare events in survival analysis. In our meta-analysis, </w:delText>
+        </w:r>
+      </w:del>
+      <w:ins w:id="36" w:author="Aline Talhouk" w:date="2015-06-29T12:55:00Z">
+        <w:r>
+          <w:t>In this study the me</w:t>
+        </w:r>
+      </w:ins>
+      <w:ins w:id="37" w:author="Aline Talhouk" w:date="2015-06-29T12:56:00Z">
+        <w:r>
+          <w:t>a</w:t>
+        </w:r>
+      </w:ins>
+      <w:ins w:id="38" w:author="Aline Talhouk" w:date="2015-06-29T12:55:00Z">
+        <w:r>
+          <w:t>sure</w:t>
+        </w:r>
+      </w:ins>
+      <w:ins w:id="39" w:author="Aline Talhouk" w:date="2015-06-29T12:56:00Z">
+        <w:r>
+          <w:t>s</w:t>
+        </w:r>
+      </w:ins>
+      <w:ins w:id="40" w:author="Aline Talhouk" w:date="2015-06-29T12:55:00Z">
+        <w:r>
+          <w:t xml:space="preserve"> of </w:t>
+        </w:r>
+      </w:ins>
+      <w:ins w:id="41" w:author="Aline Talhouk" w:date="2015-06-29T12:56:00Z">
+        <w:r>
+          <w:t>interests are multivariate hazard</w:t>
+        </w:r>
+      </w:ins>
+      <w:del w:id="42" w:author="Aline Talhouk" w:date="2015-06-29T12:55:00Z">
+        <w:r>
+          <w:delText>we</w:delText>
+        </w:r>
+      </w:del>
+      <w:del w:id="43" w:author="Aline Talhouk" w:date="2015-06-29T12:56:00Z">
+        <w:r>
+          <w:delText xml:space="preserve"> perform</w:delText>
+        </w:r>
+      </w:del>
+      <w:del w:id="44" w:author="Aline Talhouk" w:date="2015-06-29T12:55:00Z">
+        <w:r>
+          <w:delText>ed</w:delText>
+        </w:r>
+      </w:del>
+      <w:del w:id="45" w:author="Aline Talhouk" w:date="2015-06-29T12:56:00Z">
+        <w:r>
+          <w:delText xml:space="preserve"> meta-analysis on hazard</w:delText>
+        </w:r>
+      </w:del>
+      <w:r>
+        <w:t xml:space="preserve"> ratios </w:t>
+      </w:r>
+      <w:proofErr w:type="gramStart"/>
+      <w:r>
+        <w:t xml:space="preserve">and </w:t>
+      </w:r>
+      <w:ins w:id="46" w:author="Aline Talhouk" w:date="2015-06-29T12:56:00Z">
+        <w:r>
+          <w:t xml:space="preserve"> 5</w:t>
+        </w:r>
+        <w:proofErr w:type="gramEnd"/>
+        <w:r>
+          <w:t xml:space="preserve"> years </w:t>
+        </w:r>
+      </w:ins>
+      <w:r>
+        <w:t>survival rates.</w:t>
+      </w:r>
+    </w:p>
+    <w:p>
+      <w:pPr>
         <w:rPr>
-          <w:ins w:id="4" w:author="Aline Talhouk" w:date="2015-06-26T17:24:00Z"/>
+          <w:ins w:id="47" w:author="Aline Talhouk" w:date="2015-06-29T12:56:00Z"/>
         </w:rPr>
-        <w:pPrChange w:id="5" w:author="Aline Talhouk" w:date="2015-06-26T17:24:00Z">
-          <w:pPr>
-            <w:pStyle w:val="Heading1"/>
-          </w:pPr>
-        </w:pPrChange>
-      </w:pPr>
-      <w:ins w:id="6" w:author="Aline Talhouk" w:date="2015-06-26T17:24:00Z">
-        <w:r>
-          <w:t>What are we doing?</w:t>
-        </w:r>
-      </w:ins>
-      <w:ins w:id="7" w:author="Aline Talhouk" w:date="2015-06-26T17:25:00Z">
-        <w:r>
-          <w:t xml:space="preserve"> What are meta-analyses? What is their purpose?</w:t>
-        </w:r>
-      </w:ins>
-      <w:ins w:id="8" w:author="Aline Talhouk" w:date="2015-06-26T17:24:00Z">
-        <w:r>
-          <w:t xml:space="preserve"> What are the publications we considered? How did we go about selecting the papers?</w:t>
-        </w:r>
-      </w:ins>
-      <w:ins w:id="9" w:author="Aline Talhouk" w:date="2015-06-26T17:25:00Z">
-        <w:r>
-          <w:t xml:space="preserve">  A brief description of the cohorts what they have in common how they are different, a reference to the </w:t>
-        </w:r>
-      </w:ins>
-      <w:ins w:id="10" w:author="Aline Talhouk" w:date="2015-06-26T17:27:00Z">
-        <w:r>
-          <w:t>excel spreadsheet, and you should attach a copy when you forward to Jessica and Melissa</w:t>
-        </w:r>
-      </w:ins>
+      </w:pPr>
+      <w:ins w:id="48" w:author="Aline Talhouk" w:date="2015-06-29T12:56:00Z">
+        <w:r>
+          <w:t xml:space="preserve">We </w:t>
+        </w:r>
+        <w:commentRangeStart w:id="49"/>
+        <w:r>
+          <w:t xml:space="preserve">consider </w:t>
+        </w:r>
+      </w:ins>
+      <w:commentRangeEnd w:id="49"/>
+      <w:ins w:id="50" w:author="Aline Talhouk" w:date="2015-06-29T12:57:00Z">
+        <w:r>
+          <w:rPr>
+            <w:rStyle w:val="CommentReference"/>
+          </w:rPr>
+          <w:commentReference w:id="49"/>
+        </w:r>
+      </w:ins>
+      <w:del w:id="52" w:author="Aline Talhouk" w:date="2015-06-29T12:56:00Z">
+        <w:r>
+          <w:delText xml:space="preserve">The </w:delText>
+        </w:r>
+      </w:del>
+      <w:ins w:id="53" w:author="Aline Talhouk" w:date="2015-06-29T12:56:00Z">
+        <w:r>
+          <w:t xml:space="preserve">the following </w:t>
+        </w:r>
+      </w:ins>
+      <w:commentRangeStart w:id="54"/>
+      <w:r>
+        <w:t>publications</w:t>
+      </w:r>
+      <w:commentRangeEnd w:id="54"/>
+      <w:r>
+        <w:rPr>
+          <w:rStyle w:val="CommentReference"/>
+        </w:rPr>
+        <w:commentReference w:id="54"/>
+      </w:r>
+      <w:ins w:id="55" w:author="Aline Talhouk" w:date="2015-06-29T12:56:00Z">
+        <w:r>
+          <w:t>:</w:t>
+        </w:r>
+      </w:ins>
+    </w:p>
+    <w:p>
+      <w:pPr>
+        <w:rPr>
+          <w:ins w:id="56" w:author="Aline Talhouk" w:date="2015-06-29T12:57:00Z"/>
+        </w:rPr>
+      </w:pPr>
+      <w:commentRangeStart w:id="57"/>
+      <w:del w:id="58" w:author="Aline Talhouk" w:date="2015-06-29T12:56:00Z">
+        <w:r>
+          <w:delText xml:space="preserve"> we considered are by </w:delText>
+        </w:r>
+      </w:del>
+      <w:r>
+        <w:t>Church</w:t>
+      </w:r>
+      <w:commentRangeEnd w:id="57"/>
+      <w:r>
+        <w:rPr>
+          <w:rStyle w:val="CommentReference"/>
+        </w:rPr>
+        <w:commentReference w:id="57"/>
+      </w:r>
+      <w:r>
+        <w:t xml:space="preserve">, Billingsley, Meng, TCGA, Leuven, Basel/Zurich, and Stelloo. </w:t>
+      </w:r>
+    </w:p>
+    <w:p>
+      <w:pPr>
+        <w:rPr>
+          <w:ins w:id="59" w:author="Aline Talhouk" w:date="2015-06-29T12:57:00Z"/>
+        </w:rPr>
+      </w:pPr>
+    </w:p>
+    <w:p>
+      <w:pPr>
+        <w:rPr>
+          <w:ins w:id="60" w:author="Aline Talhouk" w:date="2015-06-29T12:58:00Z"/>
+        </w:rPr>
+      </w:pPr>
+      <w:r>
+        <w:t>In addition, we also include</w:t>
+      </w:r>
+      <w:ins w:id="61" w:author="Aline Talhouk" w:date="2015-06-29T12:59:00Z">
+        <w:r>
+          <w:t xml:space="preserve"> </w:t>
+        </w:r>
+      </w:ins>
+      <w:del w:id="62" w:author="Aline Talhouk" w:date="2015-06-29T12:57:00Z">
+        <w:r>
+          <w:delText xml:space="preserve">d </w:delText>
+        </w:r>
+      </w:del>
+      <w:r>
+        <w:t>data from our own VGH cohort</w:t>
+      </w:r>
+      <w:ins w:id="63" w:author="Aline Talhouk" w:date="2015-06-29T12:58:00Z">
+        <w:r>
+          <w:t>.</w:t>
+        </w:r>
+      </w:ins>
+    </w:p>
+    <w:p>
+      <w:ins w:id="64" w:author="Aline Talhouk" w:date="2015-06-29T12:58:00Z">
+        <w:r>
+          <w:t xml:space="preserve">In total we have considered a total of </w:t>
+        </w:r>
+      </w:ins>
+      <w:del w:id="65" w:author="Aline Talhouk" w:date="2015-06-29T12:58:00Z">
+        <w:r>
+          <w:delText xml:space="preserve">, ending at </w:delText>
+        </w:r>
+      </w:del>
+      <w:r>
+        <w:t xml:space="preserve">8 different </w:t>
+      </w:r>
+      <w:del w:id="66" w:author="Aline Talhouk" w:date="2015-06-29T12:58:00Z">
+        <w:r>
+          <w:delText>studies</w:delText>
+        </w:r>
+      </w:del>
+      <w:ins w:id="67" w:author="Aline Talhouk" w:date="2015-06-29T12:58:00Z">
+        <w:r>
+          <w:t>studies from 8 different cohorts</w:t>
+        </w:r>
+      </w:ins>
+      <w:r>
+        <w:t xml:space="preserve">. The cohorts all originated from North America and Europe, and were followed as early as 1990 until 2015. Median follow-up time differed substantially, ranging from 28.6 to 159.6 </w:t>
+      </w:r>
+      <w:commentRangeStart w:id="68"/>
+      <w:r>
+        <w:t>months</w:t>
+      </w:r>
+      <w:commentRangeEnd w:id="68"/>
+      <w:r>
+        <w:rPr>
+          <w:rStyle w:val="CommentReference"/>
+        </w:rPr>
+        <w:commentReference w:id="68"/>
+      </w:r>
+      <w:r>
+        <w:t>. Sample size was also very different. An excel spreadsheet outlining more details on the cohorts is attached.</w:t>
+      </w:r>
     </w:p>
     <w:p>
       <w:pPr>
         <w:pStyle w:val="Heading1"/>
       </w:pPr>
-      <w:r>
-        <w:t>Hazard Ratios</w:t>
-      </w:r>
-      <w:ins w:id="11" w:author="Aline Talhouk" w:date="2015-06-26T17:22:00Z">
-        <w:r>
-          <w:t xml:space="preserve"> </w:t>
-        </w:r>
-      </w:ins>
-      <w:ins w:id="12" w:author="Aline Talhouk" w:date="2015-06-26T17:23:00Z">
-        <w:r>
-          <w:t>Extraction</w:t>
-        </w:r>
-      </w:ins>
-    </w:p>
-    <w:p>
-      <w:r>
-        <w:t xml:space="preserve">All of </w:t>
-      </w:r>
-      <w:del w:id="13" w:author="Aline Talhouk" w:date="2015-06-26T17:23:00Z">
-        <w:r>
-          <w:delText xml:space="preserve">these </w:delText>
-        </w:r>
-      </w:del>
-      <w:ins w:id="14" w:author="Aline Talhouk" w:date="2015-06-26T17:23:00Z">
-        <w:r>
-          <w:t>the hazard ratios were extracted from available publications or were computed from available data. Where possible, hazard ratios from</w:t>
-        </w:r>
-      </w:ins>
-      <w:del w:id="15" w:author="Aline Talhouk" w:date="2015-06-26T17:23:00Z">
-        <w:r>
-          <w:delText>are from</w:delText>
-        </w:r>
-      </w:del>
-      <w:r>
-        <w:t xml:space="preserve"> multivariable models that include POLE mutation status and other </w:t>
-      </w:r>
-      <w:del w:id="16" w:author="Aline Talhouk" w:date="2015-06-26T17:27:00Z">
-        <w:r>
-          <w:delText>covariates</w:delText>
-        </w:r>
-      </w:del>
-      <w:ins w:id="17" w:author="Aline Talhouk" w:date="2015-06-26T17:27:00Z">
-        <w:r>
-          <w:t>predictors</w:t>
-        </w:r>
-        <w:r>
-          <w:t xml:space="preserve"> </w:t>
-        </w:r>
-      </w:ins>
-      <w:ins w:id="18" w:author="Aline Talhouk" w:date="2015-06-26T17:24:00Z">
-        <w:r>
-          <w:t>were used</w:t>
-        </w:r>
-      </w:ins>
-      <w:r>
-        <w:t>.</w:t>
-      </w:r>
-    </w:p>
-    <w:p>
-      <w:pPr>
+      <w:bookmarkStart w:id="69" w:name="hazard-ratio-extraction"/>
+      <w:bookmarkEnd w:id="69"/>
+      <w:r>
+        <w:t>Hazard Ratio Extraction</w:t>
+      </w:r>
+    </w:p>
+    <w:p>
+      <w:r>
+        <w:t xml:space="preserve">All of the hazard ratios were extracted from available publications or were computed from available data. Where possible, hazard ratios from multivariable models that include POLE mutation status and other predictors were used. Firth's penalized maximum likelihood bias reduction method was needed in the Cox regression analysis when there </w:t>
+      </w:r>
+      <w:proofErr w:type="gramStart"/>
+      <w:r>
+        <w:t>were</w:t>
+      </w:r>
+      <w:proofErr w:type="gramEnd"/>
+      <w:r>
+        <w:t xml:space="preserve"> </w:t>
+      </w:r>
+      <w:commentRangeStart w:id="70"/>
+      <w:r>
+        <w:t xml:space="preserve">zero </w:t>
+      </w:r>
+      <w:commentRangeEnd w:id="70"/>
+      <w:r>
         <w:rPr>
-          <w:del w:id="19" w:author="Aline Talhouk" w:date="2015-06-26T17:24:00Z"/>
+          <w:rStyle w:val="CommentReference"/>
         </w:rPr>
-      </w:pPr>
-      <w:ins w:id="20" w:author="Aline Talhouk" w:date="2015-06-26T17:24:00Z">
-        <w:r>
-          <w:t xml:space="preserve">- </w:t>
-        </w:r>
-      </w:ins>
-      <w:r>
-        <w:t>In the PORTEC cohort, multivariable analysis included age, tumor type, grade, LVSI, depth of myometrial invasion, and treatment as covariates.</w:t>
-      </w:r>
-    </w:p>
-    <w:p>
-      <w:pPr>
+        <w:commentReference w:id="70"/>
+      </w:r>
+      <w:r>
+        <w:t>events in the POLE mutated group.</w:t>
+      </w:r>
+    </w:p>
+    <w:p>
+      <w:r>
+        <w:lastRenderedPageBreak/>
+        <w:t xml:space="preserve">The three survival outcomes we </w:t>
+      </w:r>
+      <w:commentRangeStart w:id="71"/>
+      <w:r>
+        <w:t xml:space="preserve">will </w:t>
+      </w:r>
+      <w:commentRangeEnd w:id="71"/>
+      <w:r>
         <w:rPr>
-          <w:ins w:id="21" w:author="Aline Talhouk" w:date="2015-06-26T17:24:00Z"/>
+          <w:rStyle w:val="CommentReference"/>
         </w:rPr>
-      </w:pPr>
-    </w:p>
-    <w:p>
-      <w:ins w:id="22" w:author="Aline Talhouk" w:date="2015-06-26T17:24:00Z">
-        <w:r>
-          <w:t xml:space="preserve">- </w:t>
-        </w:r>
-      </w:ins>
-      <w:r>
-        <w:t xml:space="preserve">Billingsley </w:t>
-      </w:r>
-      <w:proofErr w:type="gramStart"/>
-      <w:r>
-        <w:t>et</w:t>
-      </w:r>
-      <w:proofErr w:type="gramEnd"/>
-      <w:r>
-        <w:t xml:space="preserve">. al conducted multivariable analysis using age (&gt;= 60), stage (I/II vs. III/IV), grade (1 vs. 2), </w:t>
-      </w:r>
-      <w:r>
-        <w:t>grade (1 vs. 3), LVSI, deep myometrial invastion (&gt;= 50%), any kind of adjuvant therapy, and BMI (&gt;= 30) as covariates. Since POLE mutation was not significant at 10% level in univariable analysis for progression-free survival, it was not included in the m</w:t>
-      </w:r>
-      <w:r>
-        <w:t>ultivariable model. Therefore, the hazard ratio we use in the meta-analysis is from the univariable model with only POLE.</w:t>
-      </w:r>
-    </w:p>
-    <w:p>
-      <w:pPr>
+        <w:commentReference w:id="71"/>
+      </w:r>
+      <w:r>
+        <w:t xml:space="preserve">conduct meta-analysis on are recurrence-free survival, disease-specific survival, and overall survival. Each of the meta-analyses </w:t>
+      </w:r>
+      <w:commentRangeStart w:id="72"/>
+      <w:r>
+        <w:t xml:space="preserve">will not contain all </w:t>
+      </w:r>
+      <w:commentRangeEnd w:id="72"/>
+      <w:r>
         <w:rPr>
-          <w:ins w:id="23" w:author="Aline Talhouk" w:date="2015-06-26T17:32:00Z"/>
+          <w:rStyle w:val="CommentReference"/>
         </w:rPr>
-      </w:pPr>
-      <w:ins w:id="24" w:author="Aline Talhouk" w:date="2015-06-26T17:32:00Z">
-        <w:r>
-          <w:t xml:space="preserve">- </w:t>
-        </w:r>
-      </w:ins>
-      <w:r>
-        <w:t xml:space="preserve">Hazard ratios from Meng </w:t>
-      </w:r>
-      <w:proofErr w:type="gramStart"/>
-      <w:r>
-        <w:t>et</w:t>
-      </w:r>
-      <w:proofErr w:type="gramEnd"/>
-      <w:r>
-        <w:t>. al were calculated from clinical data provided to us. Covariates included were age at surgery, whether the</w:t>
-      </w:r>
-      <w:r>
-        <w:t>y had any chemotherapy or radiation therapy, and stage.</w:t>
-      </w:r>
-    </w:p>
-    <w:p>
-      <w:pPr>
+        <w:commentReference w:id="72"/>
+      </w:r>
+      <w:r>
+        <w:t>studies, but only those that reported the specific outcome.</w:t>
+      </w:r>
+    </w:p>
+    <w:p>
+      <w:pPr>
+        <w:numPr>
+          <w:ilvl w:val="0"/>
+          <w:numId w:val="3"/>
+        </w:numPr>
+      </w:pPr>
+      <w:r>
+        <w:t>In the PORTEC cohort (Church), multivariable analysis included age, tumor type, grade, LVSI, depth of myometrial invasion, and treatment as covariates.</w:t>
+      </w:r>
+    </w:p>
+    <w:p>
+      <w:pPr>
+        <w:numPr>
+          <w:ilvl w:val="0"/>
+          <w:numId w:val="3"/>
+        </w:numPr>
+      </w:pPr>
+      <w:r>
+        <w:t>Billingsley et. al conducted multivariable analysis using age (&gt;= 60), stage (I/II vs. III/IV), grade (1 vs. 2), grade (1 vs. 3), LVSI, deep myometrial invasion (&gt;= 50%), any kind of adjuvant therapy, and BMI (&gt;= 30) as covariates. Since POLE mutation was not significant at 10% level in univariable analysis for progression-free survival, it was not included in the multivariable model. Therefore, the hazard ratio we use in the meta-analysis is from the univariable model with only POLE.</w:t>
+      </w:r>
+    </w:p>
+    <w:p>
+      <w:pPr>
+        <w:numPr>
+          <w:ilvl w:val="0"/>
+          <w:numId w:val="3"/>
+        </w:numPr>
+      </w:pPr>
+      <w:r>
+        <w:t xml:space="preserve">Hazard ratios from Meng et. al were calculated from clinical data provided to us. Covariates included in the Cox model were age at surgery, whether they had any </w:t>
+      </w:r>
+      <w:ins w:id="73" w:author="Aline Talhouk" w:date="2015-06-29T13:04:00Z">
+        <w:r>
+          <w:t>treatment (</w:t>
+        </w:r>
+      </w:ins>
+      <w:r>
+        <w:t>chemotherapy or radiation therapy</w:t>
+      </w:r>
+      <w:ins w:id="74" w:author="Aline Talhouk" w:date="2015-06-29T13:04:00Z">
+        <w:r>
+          <w:t>)</w:t>
+        </w:r>
+      </w:ins>
+      <w:r>
+        <w:t>, and stage.</w:t>
+      </w:r>
+    </w:p>
+    <w:p>
+      <w:pPr>
+        <w:numPr>
+          <w:ilvl w:val="0"/>
+          <w:numId w:val="3"/>
+        </w:numPr>
+      </w:pPr>
+      <w:ins w:id="75" w:author="Aline Talhouk" w:date="2015-06-29T13:04:00Z">
+        <w:r>
+          <w:t xml:space="preserve">For the TCGA data, </w:t>
+        </w:r>
+      </w:ins>
+      <w:del w:id="76" w:author="Aline Talhouk" w:date="2015-06-29T13:04:00Z">
+        <w:r>
+          <w:delText>We had access to</w:delText>
+        </w:r>
+      </w:del>
+      <w:ins w:id="77" w:author="Aline Talhouk" w:date="2015-06-29T13:04:00Z">
+        <w:r>
+          <w:t xml:space="preserve">we are able to compute </w:t>
+        </w:r>
+      </w:ins>
+      <w:del w:id="78" w:author="Aline Talhouk" w:date="2015-06-29T13:05:00Z">
+        <w:r>
+          <w:delText xml:space="preserve"> </w:delText>
+        </w:r>
+      </w:del>
+      <w:del w:id="79" w:author="Aline Talhouk" w:date="2015-06-29T13:04:00Z">
+        <w:r>
+          <w:delText xml:space="preserve">TCGA data, and like the Meng paper, </w:delText>
+        </w:r>
+      </w:del>
+      <w:del w:id="80" w:author="Aline Talhouk" w:date="2015-06-29T13:05:00Z">
+        <w:r>
+          <w:delText xml:space="preserve">calculated </w:delText>
+        </w:r>
+      </w:del>
+      <w:r>
+        <w:t>an overall survival hazard ratio. The Cox model had age, grade, stage, and histological subtype as covariates. Church had already reported the recurrence-free survival hazard ratio.</w:t>
+      </w:r>
+    </w:p>
+    <w:p>
+      <w:pPr>
+        <w:numPr>
+          <w:ilvl w:val="0"/>
+          <w:numId w:val="3"/>
+        </w:numPr>
+      </w:pPr>
+      <w:r>
+        <w:t>The Leuven Endometrial Cancer Study and Zurich/Basel series used the same predictors in the Cox regression as the PORTEC cohort, except that stage was included, and LVSI, myometrial invasion, and treatment were excluded due to lack of data</w:t>
+      </w:r>
+    </w:p>
+    <w:p>
+      <w:pPr>
+        <w:numPr>
+          <w:ilvl w:val="0"/>
+          <w:numId w:val="3"/>
+        </w:numPr>
+      </w:pPr>
+      <w:r>
+        <w:t xml:space="preserve">The Stelloo paper did not report any hazard ratios, and was not used </w:t>
+      </w:r>
+      <w:del w:id="81" w:author="Aline Talhouk" w:date="2015-06-29T13:46:00Z">
+        <w:r>
+          <w:delText xml:space="preserve">for this series of </w:delText>
+        </w:r>
+      </w:del>
+      <w:ins w:id="82" w:author="Aline Talhouk" w:date="2015-06-29T13:46:00Z">
+        <w:r>
+          <w:t xml:space="preserve">in the </w:t>
+        </w:r>
+      </w:ins>
+      <w:r>
+        <w:t>meta-analys</w:t>
+      </w:r>
+      <w:ins w:id="83" w:author="Aline Talhouk" w:date="2015-06-29T13:46:00Z">
+        <w:r>
+          <w:t>is of hazard ratio</w:t>
+        </w:r>
+      </w:ins>
+      <w:del w:id="84" w:author="Aline Talhouk" w:date="2015-06-29T13:46:00Z">
+        <w:r>
+          <w:delText>es</w:delText>
+        </w:r>
+      </w:del>
+    </w:p>
+    <w:p>
+      <w:pPr>
+        <w:numPr>
+          <w:ilvl w:val="0"/>
+          <w:numId w:val="3"/>
+        </w:numPr>
+      </w:pPr>
+      <w:r>
+        <w:t>Our own VGH cohort was the last study considered in the meta-analys</w:t>
+      </w:r>
+      <w:ins w:id="85" w:author="Aline Talhouk" w:date="2015-06-29T13:46:00Z">
+        <w:r>
+          <w:t>i</w:t>
+        </w:r>
+      </w:ins>
+      <w:del w:id="86" w:author="Aline Talhouk" w:date="2015-06-29T13:46:00Z">
+        <w:r>
+          <w:delText>e</w:delText>
+        </w:r>
+      </w:del>
+      <w:r>
+        <w:t xml:space="preserve">s for hazard ratios. The statistics were extracted from the </w:t>
+      </w:r>
+      <w:commentRangeStart w:id="87"/>
+      <w:r>
+        <w:t xml:space="preserve">POLE </w:t>
+      </w:r>
+      <w:commentRangeEnd w:id="87"/>
+      <w:r>
         <w:rPr>
-          <w:ins w:id="25" w:author="Aline Talhouk" w:date="2015-06-26T17:32:00Z"/>
+          <w:rStyle w:val="CommentReference"/>
         </w:rPr>
-      </w:pPr>
-    </w:p>
-    <w:p>
-      <w:ins w:id="26" w:author="Aline Talhouk" w:date="2015-06-26T17:32:00Z">
-        <w:r>
-          <w:t xml:space="preserve">TCGA? VGH? Leuven and </w:t>
-        </w:r>
-      </w:ins>
-      <w:ins w:id="27" w:author="Aline Talhouk" w:date="2015-06-26T17:33:00Z">
-        <w:r>
-          <w:t>Basel/</w:t>
-        </w:r>
-        <w:bookmarkStart w:id="28" w:name="_GoBack"/>
-        <w:bookmarkEnd w:id="28"/>
-        <w:r>
-          <w:t>Zurich?</w:t>
-        </w:r>
-      </w:ins>
+        <w:commentReference w:id="87"/>
+      </w:r>
+      <w:r>
+        <w:t>Remark report, calculated from data we have access to. In the multivariable Cox regression, the covariates considered were age at surgery, stage(I vs. II/III/IV), grade(1/2 vs. 3), histological subtype (endometrioid vs. non-endometrioid), lymphovascular invasion, positive nodes (0 vs. &gt;0), and initial adjuvant treatment(no treatment vs. treatment).</w:t>
+      </w:r>
     </w:p>
     <w:p>
       <w:pPr>
         <w:pStyle w:val="Heading2"/>
       </w:pPr>
-      <w:bookmarkStart w:id="29" w:name="recurrence-free-survival"/>
-      <w:bookmarkEnd w:id="29"/>
-      <w:r>
-        <w:t>Recurrence-Free Survival</w:t>
-      </w:r>
-    </w:p>
-    <w:p>
-      <w:r>
-        <w:t>There are 6 studies used for recurrence-free survival hazard ratios: PORTEC, Leuven, TCGA, Billingsley, Meng, VGH.</w:t>
+      <w:bookmarkStart w:id="88" w:name="recurrence-free-survival"/>
+      <w:bookmarkEnd w:id="88"/>
+      <w:commentRangeStart w:id="89"/>
+      <w:r>
+        <w:lastRenderedPageBreak/>
+        <w:t>Recurrence</w:t>
+      </w:r>
+      <w:commentRangeEnd w:id="89"/>
+      <w:r>
+        <w:rPr>
+          <w:rStyle w:val="CommentReference"/>
+          <w:rFonts w:asciiTheme="minorHAnsi" w:eastAsiaTheme="minorHAnsi" w:hAnsiTheme="minorHAnsi" w:cstheme="minorBidi"/>
+          <w:b w:val="0"/>
+          <w:bCs w:val="0"/>
+          <w:color w:val="auto"/>
+        </w:rPr>
+        <w:commentReference w:id="89"/>
+      </w:r>
+      <w:r>
+        <w:t>-Free Survival</w:t>
       </w:r>
     </w:p>
     <w:p>
@@ -267,9 +818,8 @@
         <w:rPr>
           <w:noProof/>
         </w:rPr>
-        <w:lastRenderedPageBreak/>
         <w:drawing>
-          <wp:inline distT="0" distB="0" distL="0" distR="0" wp14:anchorId="4D888DC4" wp14:editId="0AB37DCF">
+          <wp:inline distT="0" distB="0" distL="0" distR="0" wp14:anchorId="222C5372" wp14:editId="1989F36A">
             <wp:extent cx="5440680" cy="2560320"/>
             <wp:effectExtent l="0" t="0" r="0" b="0"/>
             <wp:docPr id="1" name="Picture"/>
@@ -284,7 +834,7 @@
                     </pic:cNvPicPr>
                   </pic:nvPicPr>
                   <pic:blipFill>
-                    <a:blip r:embed="rId6"/>
+                    <a:blip r:embed="rId7"/>
                     <a:stretch>
                       <a:fillRect/>
                     </a:stretch>
@@ -312,48 +862,313 @@
       </w:r>
     </w:p>
     <w:p>
-      <w:r>
-        <w:t xml:space="preserve">From the </w:t>
-      </w:r>
-      <w:commentRangeStart w:id="30"/>
-      <w:r>
-        <w:t xml:space="preserve">forest </w:t>
-      </w:r>
-      <w:commentRangeEnd w:id="30"/>
+      <w:ins w:id="90" w:author="Aline Talhouk" w:date="2015-06-29T13:47:00Z">
+        <w:r>
+          <w:t>Progression or recurrence free survival is define as</w:t>
+        </w:r>
+      </w:ins>
+      <w:ins w:id="91" w:author="Aline Talhouk" w:date="2015-06-29T13:48:00Z">
+        <w:r>
+          <w:t xml:space="preserve">…  </w:t>
+        </w:r>
+      </w:ins>
+      <w:r>
+        <w:t>The above figure is a forest plot</w:t>
+      </w:r>
+      <w:ins w:id="92" w:author="Aline Talhouk" w:date="2015-06-29T13:48:00Z">
+        <w:r>
+          <w:t xml:space="preserve"> that summarizes the results of the meta-analysis of progression free </w:t>
+        </w:r>
+        <w:proofErr w:type="gramStart"/>
+        <w:r>
+          <w:t xml:space="preserve">survival </w:t>
+        </w:r>
+      </w:ins>
+      <w:r>
+        <w:t>.</w:t>
+      </w:r>
+      <w:proofErr w:type="gramEnd"/>
+      <w:r>
+        <w:t xml:space="preserve"> Each study has a reported hazard ratio and a 95% confidence interval, shown as a notch on a horizontal line, respectively. The weights (W) </w:t>
+      </w:r>
+      <w:proofErr w:type="gramStart"/>
+      <w:r>
+        <w:t>shows</w:t>
+      </w:r>
+      <w:proofErr w:type="gramEnd"/>
+      <w:r>
+        <w:t xml:space="preserve"> how much </w:t>
+      </w:r>
+      <w:del w:id="93" w:author="Aline Talhouk" w:date="2015-06-29T13:49:00Z">
+        <w:r>
+          <w:delText>of a</w:delText>
+        </w:r>
+      </w:del>
+      <w:ins w:id="94" w:author="Aline Talhouk" w:date="2015-06-29T13:49:00Z">
+        <w:r>
+          <w:t>a</w:t>
+        </w:r>
+      </w:ins>
+      <w:r>
+        <w:t xml:space="preserve"> study</w:t>
+      </w:r>
+      <w:ins w:id="95" w:author="Aline Talhouk" w:date="2015-06-29T13:49:00Z">
+        <w:r>
+          <w:t xml:space="preserve"> contributes to </w:t>
+        </w:r>
+      </w:ins>
+      <w:del w:id="96" w:author="Aline Talhouk" w:date="2015-06-29T13:49:00Z">
+        <w:r>
+          <w:delText xml:space="preserve"> is used in </w:delText>
+        </w:r>
+      </w:del>
+      <w:r>
+        <w:t xml:space="preserve">the calculation of the overall summary measure, and is illustrated by the size of the square. Note that the weights are slightly different between </w:t>
+      </w:r>
+      <w:commentRangeStart w:id="97"/>
+      <w:r>
+        <w:t xml:space="preserve">the fixed and random </w:t>
+      </w:r>
+      <w:proofErr w:type="gramStart"/>
+      <w:r>
+        <w:t>effects</w:t>
+      </w:r>
+      <w:proofErr w:type="gramEnd"/>
+      <w:r>
+        <w:t xml:space="preserve"> models</w:t>
+      </w:r>
+      <w:commentRangeEnd w:id="97"/>
       <w:r>
         <w:rPr>
           <w:rStyle w:val="CommentReference"/>
         </w:rPr>
-        <w:commentReference w:id="30"/>
-      </w:r>
-      <w:r>
-        <w:t>plot, we see that the overall hazard reati</w:t>
-      </w:r>
-      <w:r>
-        <w:t>o is 0.</w:t>
-      </w:r>
-      <w:commentRangeStart w:id="31"/>
-      <w:r>
-        <w:t>295269</w:t>
-      </w:r>
-      <w:commentRangeEnd w:id="31"/>
+        <w:commentReference w:id="97"/>
+      </w:r>
+      <w:r>
+        <w:t xml:space="preserve">. </w:t>
+      </w:r>
+      <w:proofErr w:type="gramStart"/>
+      <w:r>
+        <w:t xml:space="preserve">The </w:t>
+      </w:r>
+      <w:del w:id="98" w:author="Aline Talhouk" w:date="2015-06-29T13:50:00Z">
+        <w:r>
+          <w:delText>overall summary measure</w:delText>
+        </w:r>
+      </w:del>
+      <w:ins w:id="99" w:author="Aline Talhouk" w:date="2015-06-29T13:50:00Z">
+        <w:r>
+          <w:t>hazard ratio pooled over all studies</w:t>
+        </w:r>
+      </w:ins>
+      <w:r>
+        <w:t xml:space="preserve"> is marked by </w:t>
+      </w:r>
+      <w:del w:id="100" w:author="Aline Talhouk" w:date="2015-06-29T13:51:00Z">
+        <w:r>
+          <w:delText xml:space="preserve">the </w:delText>
+        </w:r>
+      </w:del>
+      <w:ins w:id="101" w:author="Aline Talhouk" w:date="2015-06-29T13:51:00Z">
+        <w:r>
+          <w:t xml:space="preserve">a </w:t>
+        </w:r>
+      </w:ins>
+      <w:r>
+        <w:t>vertical dashed line</w:t>
+      </w:r>
+      <w:ins w:id="102" w:author="Aline Talhouk" w:date="2015-06-29T13:51:00Z">
+        <w:r>
+          <w:t xml:space="preserve"> ending with a diamond</w:t>
+        </w:r>
+        <w:proofErr w:type="gramEnd"/>
+        <w:r>
+          <w:t xml:space="preserve"> whose </w:t>
+        </w:r>
+      </w:ins>
+      <w:del w:id="103" w:author="Aline Talhouk" w:date="2015-06-29T13:51:00Z">
+        <w:r>
+          <w:delText>. Finally, the overall summary measure confidence interval is bounded by the width of the diamond.</w:delText>
+        </w:r>
+      </w:del>
+      <w:ins w:id="104" w:author="Aline Talhouk" w:date="2015-06-29T13:51:00Z">
+        <w:r>
+          <w:t>width represents the pooled confidence i</w:t>
+        </w:r>
+      </w:ins>
+      <w:ins w:id="105" w:author="Aline Talhouk" w:date="2015-06-29T13:52:00Z">
+        <w:r>
+          <w:t xml:space="preserve">nterval. </w:t>
+        </w:r>
+      </w:ins>
+      <w:r>
+        <w:t xml:space="preserve"> Also note that the forest plot is </w:t>
+      </w:r>
+      <w:commentRangeStart w:id="106"/>
+      <w:r>
+        <w:t>on the log scale</w:t>
+      </w:r>
+      <w:commentRangeEnd w:id="106"/>
       <w:r>
         <w:rPr>
           <w:rStyle w:val="CommentReference"/>
         </w:rPr>
-        <w:commentReference w:id="31"/>
-      </w:r>
-      <w:r>
-        <w:t>, and is significant at the 5% level.</w:t>
+        <w:commentReference w:id="106"/>
+      </w:r>
+      <w:r>
+        <w:t>.</w:t>
+      </w:r>
+    </w:p>
+    <w:p>
+      <w:r>
+        <w:t>From the forest plot, we see that the overall hazard ratio</w:t>
+      </w:r>
+      <w:ins w:id="107" w:author="Aline Talhouk" w:date="2015-06-29T13:52:00Z">
+        <w:r>
+          <w:t xml:space="preserve"> for progression free survival</w:t>
+        </w:r>
+      </w:ins>
+      <w:r>
+        <w:t xml:space="preserve"> is 0.295 (p &lt; 0.05) and is in the direction indicating a protective effect of POLE mutation.</w:t>
+      </w:r>
+    </w:p>
+    <w:p>
+      <w:r>
+        <w:t xml:space="preserve">The </w:t>
+      </w:r>
+      <w:del w:id="108" w:author="Aline Talhouk" w:date="2015-06-29T13:53:00Z">
+        <w:r>
+          <w:delText xml:space="preserve">heterogeneity </w:delText>
+        </w:r>
+      </w:del>
+      <w:r>
+        <w:t>test</w:t>
+      </w:r>
+      <w:ins w:id="109" w:author="Aline Talhouk" w:date="2015-06-29T13:53:00Z">
+        <w:r>
+          <w:t xml:space="preserve"> for heterogeneity </w:t>
+        </w:r>
+      </w:ins>
+      <w:del w:id="110" w:author="Aline Talhouk" w:date="2015-06-29T13:53:00Z">
+        <w:r>
+          <w:delText xml:space="preserve"> in meta-analysis tests whether the summary measures from the studies are significantly different. </w:delText>
+        </w:r>
+      </w:del>
+      <w:ins w:id="111" w:author="Aline Talhouk" w:date="2015-06-29T13:53:00Z">
+        <w:r>
+          <w:t xml:space="preserve">is a test to see whether the effect sizes from the different studies are similar to one another. </w:t>
+        </w:r>
+      </w:ins>
+      <w:ins w:id="112" w:author="Aline Talhouk" w:date="2015-06-29T13:54:00Z">
+        <w:r>
+          <w:t xml:space="preserve"> A small </w:t>
+        </w:r>
+        <w:proofErr w:type="spellStart"/>
+        <w:r>
+          <w:t>pValue</w:t>
+        </w:r>
+        <w:proofErr w:type="spellEnd"/>
+        <w:r>
+          <w:t xml:space="preserve"> would indicate that the </w:t>
+        </w:r>
+        <w:r>
+          <w:t xml:space="preserve">studies are not homogeneous and therefore, a random effects model </w:t>
+        </w:r>
+      </w:ins>
+      <w:del w:id="113" w:author="Aline Talhouk" w:date="2015-06-29T13:54:00Z">
+        <w:r>
+          <w:delText>If</w:delText>
+        </w:r>
+        <w:r>
+          <w:delText xml:space="preserve"> </w:delText>
+        </w:r>
+        <w:r>
+          <w:delText xml:space="preserve">significant, we should use a random effects model to </w:delText>
+        </w:r>
+      </w:del>
+      <w:ins w:id="114" w:author="Aline Talhouk" w:date="2015-06-29T13:54:00Z">
+        <w:r>
+          <w:t xml:space="preserve">that </w:t>
+        </w:r>
+      </w:ins>
+      <w:r>
+        <w:t>account</w:t>
+      </w:r>
+      <w:ins w:id="115" w:author="Aline Talhouk" w:date="2015-06-29T13:54:00Z">
+        <w:r>
+          <w:t>s</w:t>
+        </w:r>
+      </w:ins>
+      <w:r>
+        <w:t xml:space="preserve"> for</w:t>
+      </w:r>
+      <w:ins w:id="116" w:author="Aline Talhouk" w:date="2015-06-29T13:55:00Z">
+        <w:r>
+          <w:t xml:space="preserve"> both</w:t>
+        </w:r>
+      </w:ins>
+      <w:r>
+        <w:t xml:space="preserve"> the </w:t>
+      </w:r>
+      <w:del w:id="117" w:author="Aline Talhouk" w:date="2015-06-29T13:55:00Z">
+        <w:r>
+          <w:delText xml:space="preserve">variation </w:delText>
+        </w:r>
+      </w:del>
+      <w:ins w:id="118" w:author="Aline Talhouk" w:date="2015-06-29T13:55:00Z">
+        <w:r>
+          <w:t>variability</w:t>
+        </w:r>
+        <w:r>
+          <w:t xml:space="preserve"> </w:t>
+        </w:r>
+        <w:proofErr w:type="spellStart"/>
+        <w:r>
+          <w:t>withing</w:t>
+        </w:r>
+        <w:proofErr w:type="spellEnd"/>
+        <w:r>
+          <w:t xml:space="preserve"> and </w:t>
+        </w:r>
+      </w:ins>
+      <w:r>
+        <w:t xml:space="preserve">between </w:t>
+      </w:r>
+      <w:del w:id="119" w:author="Aline Talhouk" w:date="2015-06-29T13:55:00Z">
+        <w:r>
+          <w:delText>studies in addition to the variation within studies</w:delText>
+        </w:r>
+      </w:del>
+      <w:ins w:id="120" w:author="Aline Talhouk" w:date="2015-06-29T13:55:00Z">
+        <w:r>
+          <w:t>should be used</w:t>
+        </w:r>
+      </w:ins>
+      <w:r>
+        <w:t xml:space="preserve">. Otherwise, a fixed effects model is </w:t>
+      </w:r>
+      <w:del w:id="121" w:author="Aline Talhouk" w:date="2015-06-29T13:55:00Z">
+        <w:r>
+          <w:delText>sufficient</w:delText>
+        </w:r>
+      </w:del>
+      <w:ins w:id="122" w:author="Aline Talhouk" w:date="2015-06-29T13:55:00Z">
+        <w:r>
+          <w:t>adequate</w:t>
+        </w:r>
+      </w:ins>
+      <w:r>
+        <w:t>. The Sidik-Jonkman estimator was used to estimate the between-study variance. In the above forest plot, the heterogeneity test is highly insignificant, which also explains why the weights are so similar.</w:t>
       </w:r>
     </w:p>
     <w:p>
       <w:pPr>
         <w:pStyle w:val="Heading2"/>
       </w:pPr>
-      <w:bookmarkStart w:id="32" w:name="disease-specific-survival"/>
-      <w:bookmarkEnd w:id="32"/>
-      <w:r>
+      <w:bookmarkStart w:id="123" w:name="disease-specific-survival"/>
+      <w:bookmarkEnd w:id="123"/>
+      <w:r>
+        <w:lastRenderedPageBreak/>
         <w:t>Disease-Specific Survival</w:t>
       </w:r>
     </w:p>
@@ -363,7 +1178,7 @@
           <w:noProof/>
         </w:rPr>
         <w:drawing>
-          <wp:inline distT="0" distB="0" distL="0" distR="0" wp14:anchorId="22EE2D5E" wp14:editId="264F2759">
+          <wp:inline distT="0" distB="0" distL="0" distR="0" wp14:anchorId="5C4BE96C" wp14:editId="6746ABC0">
             <wp:extent cx="5440680" cy="2560320"/>
             <wp:effectExtent l="0" t="0" r="0" b="0"/>
             <wp:docPr id="2" name="Picture"/>
@@ -407,37 +1222,57 @@
     </w:p>
     <w:p>
       <w:r>
-        <w:t>From the forest plot, we see that overall hazard ratio is 0.3348975</w:t>
-      </w:r>
-      <w:commentRangeStart w:id="33"/>
-      <w:r>
-        <w:t xml:space="preserve">, and is </w:t>
-      </w:r>
-      <w:r>
-        <w:rPr>
-          <w:i/>
-        </w:rPr>
-        <w:t>barely</w:t>
-      </w:r>
-      <w:r>
-        <w:t xml:space="preserve"> significant at 5% level.</w:t>
-      </w:r>
-      <w:commentRangeEnd w:id="33"/>
-      <w:r>
-        <w:rPr>
-          <w:rStyle w:val="CommentReference"/>
-        </w:rPr>
-        <w:commentReference w:id="33"/>
-      </w:r>
+        <w:t xml:space="preserve">From the forest plot, we see that the </w:t>
+      </w:r>
+      <w:del w:id="124" w:author="Aline Talhouk" w:date="2015-06-29T13:55:00Z">
+        <w:r>
+          <w:delText xml:space="preserve">overall </w:delText>
+        </w:r>
+      </w:del>
+      <w:ins w:id="125" w:author="Aline Talhouk" w:date="2015-06-29T13:55:00Z">
+        <w:r>
+          <w:t>pooled</w:t>
+        </w:r>
+        <w:r>
+          <w:t xml:space="preserve"> </w:t>
+        </w:r>
+      </w:ins>
+      <w:r>
+        <w:t>hazard ratio</w:t>
+      </w:r>
+      <w:ins w:id="126" w:author="Aline Talhouk" w:date="2015-06-29T13:56:00Z">
+        <w:r>
+          <w:t xml:space="preserve"> for disease specific survival</w:t>
+        </w:r>
+      </w:ins>
+      <w:r>
+        <w:t xml:space="preserve"> is 0.335 (p &lt; 0.05), and again the direction is indicative of a protective effect of POLE mutation. Compared to the overall hazard ratio for recurrence-free survival, the disease-specific survival overall hazard ratio is slightly less protective.</w:t>
+      </w:r>
+    </w:p>
+    <w:p>
+      <w:r>
+        <w:t>Again, the heterogeneity test is not significant</w:t>
+      </w:r>
+      <w:ins w:id="127" w:author="Aline Talhouk" w:date="2015-06-29T13:56:00Z">
+        <w:r>
+          <w:t>, so a fixed effects model is adequate</w:t>
+        </w:r>
+      </w:ins>
+      <w:bookmarkStart w:id="128" w:name="_GoBack"/>
+      <w:bookmarkEnd w:id="128"/>
+      <w:del w:id="129" w:author="Aline Talhouk" w:date="2015-06-29T13:56:00Z">
+        <w:r>
+          <w:delText>.</w:delText>
+        </w:r>
+      </w:del>
     </w:p>
     <w:p>
       <w:pPr>
         <w:pStyle w:val="Heading2"/>
       </w:pPr>
-      <w:bookmarkStart w:id="34" w:name="overall-survival"/>
-      <w:bookmarkEnd w:id="34"/>
-      <w:r>
-        <w:lastRenderedPageBreak/>
+      <w:bookmarkStart w:id="130" w:name="overall-survival"/>
+      <w:bookmarkEnd w:id="130"/>
+      <w:r>
         <w:t>Overall Survival</w:t>
       </w:r>
     </w:p>
@@ -447,7 +1282,7 @@
           <w:noProof/>
         </w:rPr>
         <w:drawing>
-          <wp:inline distT="0" distB="0" distL="0" distR="0" wp14:anchorId="45A53DA6" wp14:editId="6F3AEB9C">
+          <wp:inline distT="0" distB="0" distL="0" distR="0" wp14:anchorId="1D37C496" wp14:editId="7F7D6E2D">
             <wp:extent cx="5440680" cy="2560320"/>
             <wp:effectExtent l="0" t="0" r="0" b="0"/>
             <wp:docPr id="3" name="Picture"/>
@@ -491,45 +1326,33 @@
     </w:p>
     <w:p>
       <w:r>
-        <w:t>From the forest plot, we see that the overall haza</w:t>
-      </w:r>
-      <w:r>
-        <w:t>rd ratio is 0.8963225, but is not significant at 5% level.</w:t>
-      </w:r>
-    </w:p>
-    <w:p>
-      <w:r>
-        <w:t>In general, the reassuring take-home message is that for all 3 survival outcomes, POLE mutation has a protective effect.</w:t>
-      </w:r>
-    </w:p>
-    <w:p/>
+        <w:t>From the forest plot, we see that the overall hazard ratio for overall survival is 0.896 (p &gt; 0.05), showing a borderline protective effect. The heterogeneity test is not significant.</w:t>
+      </w:r>
+    </w:p>
+    <w:p>
+      <w:r>
+        <w:t>The take-home message is that for all three survival outcomes, POLE mutation generally has a protective effect.</w:t>
+      </w:r>
+    </w:p>
     <w:p>
       <w:pPr>
         <w:pStyle w:val="Heading1"/>
       </w:pPr>
-      <w:bookmarkStart w:id="35" w:name="five-year-survival-rate"/>
-      <w:bookmarkEnd w:id="35"/>
-      <w:r>
+      <w:bookmarkStart w:id="131" w:name="five-year-survival-rate"/>
+      <w:bookmarkEnd w:id="131"/>
+      <w:r>
+        <w:lastRenderedPageBreak/>
         <w:t>Five-Year Survival Rate</w:t>
       </w:r>
     </w:p>
     <w:p>
       <w:r>
-        <w:t>Stelloo et. al did not report hazard ratios in thei</w:t>
-      </w:r>
-      <w:r>
-        <w:t>r paper, but did report 5-year survival rates. We decided to perform a meta-analysis on 5-year survival rates based on this measure. The problem is that the other papers did not report these rates, but they did have Kaplan-Meier curves including up to five</w:t>
-      </w:r>
-      <w:r>
-        <w:t xml:space="preserve"> years. To extract the survival rates, we printed our the curves, and estimated the rates by finding where the curve intersects with the five year follow-up time point.</w:t>
-      </w:r>
-    </w:p>
-    <w:p>
-      <w:r>
-        <w:t>To obtain standard errors for these survival rates, we used the equation for the stanad</w:t>
-      </w:r>
-      <w:r>
-        <w:t>ard deviation of a sample proportion.</w:t>
+        <w:t>Stelloo et. al did not report hazard ratios in their paper, but did report 5-year survival rates. We decided to perform a meta-analysis on 5-year survival rates based on this measure. The problem is that the other papers did not report these rates, but they did have Kaplan-Meier curves including up to five years. To extract the survival rates, we printed out the curves, and estimated the rates by finding where the curve intersects with the five year follow-up time point.</w:t>
+      </w:r>
+    </w:p>
+    <w:p>
+      <w:r>
+        <w:t>To obtain standard errors for these survival rates, we used the equation for the standard deviation of a sample proportion.</w:t>
       </w:r>
     </w:p>
     <w:p>
@@ -537,10 +1360,9 @@
         <w:rPr>
           <w:noProof/>
         </w:rPr>
-        <w:lastRenderedPageBreak/>
         <w:drawing>
-          <wp:inline distT="0" distB="0" distL="0" distR="0" wp14:anchorId="426DA580" wp14:editId="0372F3A6">
-            <wp:extent cx="5440680" cy="2560320"/>
+          <wp:inline distT="0" distB="0" distL="0" distR="0" wp14:anchorId="09F8C3B0" wp14:editId="2777FCD9">
+            <wp:extent cx="5440680" cy="2418080"/>
             <wp:effectExtent l="0" t="0" r="0" b="0"/>
             <wp:docPr id="4" name="Picture"/>
             <wp:cNvGraphicFramePr/>
@@ -548,7 +1370,7 @@
               <a:graphicData uri="http://schemas.openxmlformats.org/drawingml/2006/picture">
                 <pic:pic xmlns:pic="http://schemas.openxmlformats.org/drawingml/2006/picture">
                   <pic:nvPicPr>
-                    <pic:cNvPr id="0" name="Picture" descr="meta_analyses_files/figure-docx/fiveyear-1.png"/>
+                    <pic:cNvPr id="0" name="Picture" descr="meta_analyses_files/figure-docx/fiveyear_forest-1.png"/>
                     <pic:cNvPicPr>
                       <a:picLocks noChangeAspect="1" noChangeArrowheads="1"/>
                     </pic:cNvPicPr>
@@ -562,7 +1384,7 @@
                   <pic:spPr bwMode="auto">
                     <a:xfrm>
                       <a:off x="0" y="0"/>
-                      <a:ext cx="5440680" cy="2560320"/>
+                      <a:ext cx="5440680" cy="2418080"/>
                     </a:xfrm>
                     <a:prstGeom prst="rect">
                       <a:avLst/>
@@ -583,7 +1405,7 @@
     </w:p>
     <w:p>
       <w:r>
-        <w:t>Five-year survival is quite high for POLE mutations at 0.9571712.</w:t>
+        <w:t>Five-year survival is quite high for POLE mutations at 0.957. Note that in the TCGA and Meng, there were zero events in the POLE mutated group.</w:t>
       </w:r>
     </w:p>
     <w:sectPr>
@@ -597,7 +1419,25 @@
 
 <file path=word/comments.xml><?xml version="1.0" encoding="utf-8"?>
 <w:comments xmlns:wpc="http://schemas.microsoft.com/office/word/2010/wordprocessingCanvas" xmlns:mo="http://schemas.microsoft.com/office/mac/office/2008/main" xmlns:mc="http://schemas.openxmlformats.org/markup-compatibility/2006" xmlns:mv="urn:schemas-microsoft-com:mac:vml" xmlns:o="urn:schemas-microsoft-com:office:office" xmlns:r="http://schemas.openxmlformats.org/officeDocument/2006/relationships" xmlns:m="http://schemas.openxmlformats.org/officeDocument/2006/math" xmlns:v="urn:schemas-microsoft-com:vml" xmlns:wp14="http://schemas.microsoft.com/office/word/2010/wordprocessingDrawing" xmlns:wp="http://schemas.openxmlformats.org/drawingml/2006/wordprocessingDrawing" xmlns:w10="urn:schemas-microsoft-com:office:word" xmlns:w="http://schemas.openxmlformats.org/wordprocessingml/2006/main" xmlns:w14="http://schemas.microsoft.com/office/word/2010/wordml" xmlns:wpg="http://schemas.microsoft.com/office/word/2010/wordprocessingGroup" xmlns:wpi="http://schemas.microsoft.com/office/word/2010/wordprocessingInk" xmlns:wne="http://schemas.microsoft.com/office/word/2006/wordml" xmlns:wps="http://schemas.microsoft.com/office/word/2010/wordprocessingShape" mc:Ignorable="w14 wp14">
-  <w:comment w:id="30" w:author="Aline Talhouk" w:date="2015-06-26T17:32:00Z" w:initials="AT">
+  <w:comment w:id="49" w:author="Aline Talhouk" w:date="2015-06-29T12:57:00Z" w:initials="AT">
+    <w:p>
+      <w:pPr>
+        <w:pStyle w:val="CommentText"/>
+      </w:pPr>
+      <w:ins w:id="51" w:author="Aline Talhouk" w:date="2015-06-29T12:57:00Z">
+        <w:r>
+          <w:rPr>
+            <w:rStyle w:val="CommentReference"/>
+          </w:rPr>
+          <w:annotationRef/>
+        </w:r>
+      </w:ins>
+      <w:r>
+        <w:t>Please use present tense</w:t>
+      </w:r>
+    </w:p>
+  </w:comment>
+  <w:comment w:id="54" w:author="Aline Talhouk" w:date="2015-06-29T12:59:00Z" w:initials="AT">
     <w:p>
       <w:pPr>
         <w:pStyle w:val="CommentText"/>
@@ -609,35 +1449,19 @@
         <w:annotationRef/>
       </w:r>
       <w:r>
-        <w:t xml:space="preserve">An explanation of the forest plot is needed. Including the test for heterogeneity. Also please look into the random effects </w:t>
+        <w:t>What were the inclusion/</w:t>
       </w:r>
       <w:proofErr w:type="spellStart"/>
       <w:r>
-        <w:t>vs</w:t>
+        <w:t>excl</w:t>
       </w:r>
       <w:proofErr w:type="spellEnd"/>
       <w:r>
-        <w:t xml:space="preserve"> fixed effects</w:t>
-      </w:r>
-      <w:proofErr w:type="gramStart"/>
-      <w:r>
-        <w:t>..</w:t>
-      </w:r>
-      <w:proofErr w:type="gramEnd"/>
-      <w:r>
-        <w:t xml:space="preserve"> </w:t>
-      </w:r>
-      <w:proofErr w:type="gramStart"/>
-      <w:r>
-        <w:t>they</w:t>
-      </w:r>
-      <w:proofErr w:type="gramEnd"/>
-      <w:r>
-        <w:t xml:space="preserve"> should not be identical</w:t>
+        <w:t>using criteria?</w:t>
       </w:r>
     </w:p>
   </w:comment>
-  <w:comment w:id="31" w:author="Aline Talhouk" w:date="2015-06-26T17:28:00Z" w:initials="AT">
+  <w:comment w:id="57" w:author="Aline Talhouk" w:date="2015-06-29T12:57:00Z" w:initials="AT">
     <w:p>
       <w:pPr>
         <w:pStyle w:val="CommentText"/>
@@ -649,11 +1473,11 @@
         <w:annotationRef/>
       </w:r>
       <w:r>
-        <w:t>Round to 3 significant digits</w:t>
+        <w:t xml:space="preserve">Please give full references </w:t>
       </w:r>
     </w:p>
   </w:comment>
-  <w:comment w:id="33" w:author="Aline Talhouk" w:date="2015-06-26T17:30:00Z" w:initials="AT">
+  <w:comment w:id="68" w:author="Aline Talhouk" w:date="2015-06-29T12:59:00Z" w:initials="AT">
     <w:p>
       <w:pPr>
         <w:pStyle w:val="CommentText"/>
@@ -665,31 +1489,149 @@
         <w:annotationRef/>
       </w:r>
       <w:r>
-        <w:t xml:space="preserve">Here focus on the </w:t>
+        <w:t>Convert to years by dividing by 365.24</w:t>
+      </w:r>
+    </w:p>
+  </w:comment>
+  <w:comment w:id="70" w:author="Aline Talhouk" w:date="2015-06-29T13:02:00Z" w:initials="AT">
+    <w:p>
+      <w:pPr>
+        <w:pStyle w:val="CommentText"/>
+      </w:pPr>
+      <w:r>
+        <w:rPr>
+          <w:rStyle w:val="CommentReference"/>
+        </w:rPr>
+        <w:annotationRef/>
+      </w:r>
+      <w:r>
+        <w:rPr>
+          <w:rStyle w:val="CommentReference"/>
+        </w:rPr>
+        <w:t xml:space="preserve">We use Firth when there are less than 20% of events so I would say we use Firth </w:t>
       </w:r>
       <w:proofErr w:type="spellStart"/>
       <w:r>
-        <w:t>maginitude</w:t>
+        <w:rPr>
+          <w:rStyle w:val="CommentReference"/>
+        </w:rPr>
+        <w:t>correcti</w:t>
       </w:r>
       <w:proofErr w:type="spellEnd"/>
       <w:r>
-        <w:t xml:space="preserve"> and direction of the effect and not on the </w:t>
+        <w:rPr>
+          <w:rStyle w:val="CommentReference"/>
+        </w:rPr>
+        <w:t>on throughout due to the small number of  events.</w:t>
+      </w:r>
+    </w:p>
+  </w:comment>
+  <w:comment w:id="71" w:author="Aline Talhouk" w:date="2015-06-29T13:02:00Z" w:initials="AT">
+    <w:p>
+      <w:pPr>
+        <w:pStyle w:val="CommentText"/>
+      </w:pPr>
+      <w:r>
+        <w:rPr>
+          <w:rStyle w:val="CommentReference"/>
+        </w:rPr>
+        <w:annotationRef/>
+      </w:r>
+      <w:r>
+        <w:t>Use present tense and remain consistent throughout</w:t>
+      </w:r>
+    </w:p>
+  </w:comment>
+  <w:comment w:id="72" w:author="Aline Talhouk" w:date="2015-06-29T13:03:00Z" w:initials="AT">
+    <w:p>
+      <w:pPr>
+        <w:pStyle w:val="CommentText"/>
+      </w:pPr>
+      <w:r>
+        <w:rPr>
+          <w:rStyle w:val="CommentReference"/>
+        </w:rPr>
+        <w:annotationRef/>
+      </w:r>
+      <w:r>
+        <w:t>Only contains those studies for which the measure is available</w:t>
+      </w:r>
+    </w:p>
+  </w:comment>
+  <w:comment w:id="87" w:author="Aline Talhouk" w:date="2015-06-29T13:05:00Z" w:initials="AT">
+    <w:p>
+      <w:pPr>
+        <w:pStyle w:val="CommentText"/>
+      </w:pPr>
+      <w:r>
+        <w:rPr>
+          <w:rStyle w:val="CommentReference"/>
+        </w:rPr>
+        <w:annotationRef/>
+      </w:r>
+      <w:r>
+        <w:t>When referring to POLE use italics</w:t>
+      </w:r>
+    </w:p>
+    <w:p>
+      <w:pPr>
+        <w:pStyle w:val="CommentText"/>
+      </w:pPr>
+    </w:p>
+  </w:comment>
+  <w:comment w:id="89" w:author="Aline Talhouk" w:date="2015-06-29T13:47:00Z" w:initials="AT">
+    <w:p>
+      <w:pPr>
+        <w:pStyle w:val="CommentText"/>
+      </w:pPr>
+      <w:r>
+        <w:rPr>
+          <w:rStyle w:val="CommentReference"/>
+        </w:rPr>
+        <w:annotationRef/>
+      </w:r>
+      <w:r>
+        <w:t xml:space="preserve">Progression or recurrence-free survival. </w:t>
+      </w:r>
+    </w:p>
+  </w:comment>
+  <w:comment w:id="97" w:author="Aline Talhouk" w:date="2015-06-29T13:50:00Z" w:initials="AT">
+    <w:p>
+      <w:pPr>
+        <w:pStyle w:val="CommentText"/>
+      </w:pPr>
+      <w:r>
+        <w:rPr>
+          <w:rStyle w:val="CommentReference"/>
+        </w:rPr>
+        <w:annotationRef/>
+      </w:r>
+      <w:r>
+        <w:t>Please show both models</w:t>
+      </w:r>
+    </w:p>
+  </w:comment>
+  <w:comment w:id="106" w:author="Aline Talhouk" w:date="2015-06-29T13:52:00Z" w:initials="AT">
+    <w:p>
+      <w:pPr>
+        <w:pStyle w:val="CommentText"/>
+      </w:pPr>
+      <w:r>
+        <w:rPr>
+          <w:rStyle w:val="CommentReference"/>
+        </w:rPr>
+        <w:annotationRef/>
+      </w:r>
+      <w:r>
+        <w:t xml:space="preserve">Is it? I </w:t>
       </w:r>
       <w:proofErr w:type="spellStart"/>
       <w:r>
-        <w:t>pvalue</w:t>
+        <w:t>thougth</w:t>
       </w:r>
       <w:proofErr w:type="spellEnd"/>
       <w:r>
-        <w:t xml:space="preserve">. Just quote </w:t>
-      </w:r>
-      <w:proofErr w:type="spellStart"/>
-      <w:r>
-        <w:t>pvalue</w:t>
-      </w:r>
-      <w:proofErr w:type="spellEnd"/>
-      <w:r>
-        <w:t xml:space="preserve"> without discussing significance per se</w:t>
+        <w:t xml:space="preserve"> that the treatment effects are (the first two columns) but not the plot.</w:t>
       </w:r>
     </w:p>
   </w:comment>
@@ -699,12 +1641,12 @@
 <file path=word/numbering.xml><?xml version="1.0" encoding="utf-8"?>
 <w:numbering xmlns:wpc="http://schemas.microsoft.com/office/word/2010/wordprocessingCanvas" xmlns:mo="http://schemas.microsoft.com/office/mac/office/2008/main" xmlns:mc="http://schemas.openxmlformats.org/markup-compatibility/2006" xmlns:mv="urn:schemas-microsoft-com:mac:vml" xmlns:o="urn:schemas-microsoft-com:office:office" xmlns:r="http://schemas.openxmlformats.org/officeDocument/2006/relationships" xmlns:m="http://schemas.openxmlformats.org/officeDocument/2006/math" xmlns:v="urn:schemas-microsoft-com:vml" xmlns:wp14="http://schemas.microsoft.com/office/word/2010/wordprocessingDrawing" xmlns:wp="http://schemas.openxmlformats.org/drawingml/2006/wordprocessingDrawing" xmlns:w10="urn:schemas-microsoft-com:office:word" xmlns:w="http://schemas.openxmlformats.org/wordprocessingml/2006/main" xmlns:w14="http://schemas.microsoft.com/office/word/2010/wordml" xmlns:wpg="http://schemas.microsoft.com/office/word/2010/wordprocessingGroup" xmlns:wpi="http://schemas.microsoft.com/office/word/2010/wordprocessingInk" xmlns:wne="http://schemas.microsoft.com/office/word/2006/wordml" xmlns:wps="http://schemas.microsoft.com/office/word/2010/wordprocessingShape" mc:Ignorable="w14 wp14">
   <w:abstractNum w:abstractNumId="0">
-    <w:nsid w:val="A6B3B275"/>
+    <w:nsid w:val="BC052779"/>
     <w:multiLevelType w:val="multilevel"/>
-    <w:tmpl w:val="62E0BE70"/>
+    <w:tmpl w:val="ED069714"/>
     <w:lvl w:ilvl="0">
       <w:numFmt w:val="bullet"/>
-      <w:lvlText w:val=" "/>
+      <w:lvlText w:val="•"/>
       <w:lvlJc w:val="left"/>
       <w:pPr>
         <w:tabs>
@@ -715,7 +1657,7 @@
     </w:lvl>
     <w:lvl w:ilvl="1">
       <w:numFmt w:val="bullet"/>
-      <w:lvlText w:val=" "/>
+      <w:lvlText w:val="–"/>
       <w:lvlJc w:val="left"/>
       <w:pPr>
         <w:tabs>
@@ -726,7 +1668,7 @@
     </w:lvl>
     <w:lvl w:ilvl="2">
       <w:numFmt w:val="bullet"/>
-      <w:lvlText w:val=" "/>
+      <w:lvlText w:val="•"/>
       <w:lvlJc w:val="left"/>
       <w:pPr>
         <w:tabs>
@@ -737,7 +1679,7 @@
     </w:lvl>
     <w:lvl w:ilvl="3">
       <w:numFmt w:val="bullet"/>
-      <w:lvlText w:val=" "/>
+      <w:lvlText w:val="–"/>
       <w:lvlJc w:val="left"/>
       <w:pPr>
         <w:tabs>
@@ -748,7 +1690,7 @@
     </w:lvl>
     <w:lvl w:ilvl="4">
       <w:numFmt w:val="bullet"/>
-      <w:lvlText w:val=" "/>
+      <w:lvlText w:val="•"/>
       <w:lvlJc w:val="left"/>
       <w:pPr>
         <w:tabs>
@@ -759,7 +1701,7 @@
     </w:lvl>
     <w:lvl w:ilvl="5">
       <w:numFmt w:val="bullet"/>
-      <w:lvlText w:val=" "/>
+      <w:lvlText w:val="–"/>
       <w:lvlJc w:val="left"/>
       <w:pPr>
         <w:tabs>
@@ -770,7 +1712,7 @@
     </w:lvl>
     <w:lvl w:ilvl="6">
       <w:numFmt w:val="bullet"/>
-      <w:lvlText w:val=" "/>
+      <w:lvlText w:val="•"/>
       <w:lvlJc w:val="left"/>
       <w:pPr>
         <w:tabs>
@@ -791,9 +1733,101 @@
     </w:lvl>
   </w:abstractNum>
   <w:abstractNum w:abstractNumId="1">
+    <w:nsid w:val="D4BBB265"/>
+    <w:multiLevelType w:val="multilevel"/>
+    <w:tmpl w:val="0106C624"/>
+    <w:lvl w:ilvl="0">
+      <w:numFmt w:val="bullet"/>
+      <w:lvlText w:val=" "/>
+      <w:lvlJc w:val="left"/>
+      <w:pPr>
+        <w:tabs>
+          <w:tab w:val="num" w:pos="0"/>
+        </w:tabs>
+        <w:ind w:left="480" w:hanging="480"/>
+      </w:pPr>
+    </w:lvl>
+    <w:lvl w:ilvl="1">
+      <w:numFmt w:val="bullet"/>
+      <w:lvlText w:val=" "/>
+      <w:lvlJc w:val="left"/>
+      <w:pPr>
+        <w:tabs>
+          <w:tab w:val="num" w:pos="720"/>
+        </w:tabs>
+        <w:ind w:left="1200" w:hanging="480"/>
+      </w:pPr>
+    </w:lvl>
+    <w:lvl w:ilvl="2">
+      <w:numFmt w:val="bullet"/>
+      <w:lvlText w:val=" "/>
+      <w:lvlJc w:val="left"/>
+      <w:pPr>
+        <w:tabs>
+          <w:tab w:val="num" w:pos="1440"/>
+        </w:tabs>
+        <w:ind w:left="1920" w:hanging="480"/>
+      </w:pPr>
+    </w:lvl>
+    <w:lvl w:ilvl="3">
+      <w:numFmt w:val="bullet"/>
+      <w:lvlText w:val=" "/>
+      <w:lvlJc w:val="left"/>
+      <w:pPr>
+        <w:tabs>
+          <w:tab w:val="num" w:pos="2160"/>
+        </w:tabs>
+        <w:ind w:left="2640" w:hanging="480"/>
+      </w:pPr>
+    </w:lvl>
+    <w:lvl w:ilvl="4">
+      <w:numFmt w:val="bullet"/>
+      <w:lvlText w:val=" "/>
+      <w:lvlJc w:val="left"/>
+      <w:pPr>
+        <w:tabs>
+          <w:tab w:val="num" w:pos="2880"/>
+        </w:tabs>
+        <w:ind w:left="3360" w:hanging="480"/>
+      </w:pPr>
+    </w:lvl>
+    <w:lvl w:ilvl="5">
+      <w:numFmt w:val="bullet"/>
+      <w:lvlText w:val=" "/>
+      <w:lvlJc w:val="left"/>
+      <w:pPr>
+        <w:tabs>
+          <w:tab w:val="num" w:pos="3600"/>
+        </w:tabs>
+        <w:ind w:left="4080" w:hanging="480"/>
+      </w:pPr>
+    </w:lvl>
+    <w:lvl w:ilvl="6">
+      <w:numFmt w:val="bullet"/>
+      <w:lvlText w:val=" "/>
+      <w:lvlJc w:val="left"/>
+      <w:pPr>
+        <w:tabs>
+          <w:tab w:val="num" w:pos="4320"/>
+        </w:tabs>
+        <w:ind w:left="4800" w:hanging="480"/>
+      </w:pPr>
+    </w:lvl>
+    <w:lvl w:ilvl="7">
+      <w:numFmt w:val="decimal"/>
+      <w:lvlText w:val=""/>
+      <w:lvlJc w:val="left"/>
+    </w:lvl>
+    <w:lvl w:ilvl="8">
+      <w:numFmt w:val="decimal"/>
+      <w:lvlText w:val=""/>
+      <w:lvlJc w:val="left"/>
+    </w:lvl>
+  </w:abstractNum>
+  <w:abstractNum w:abstractNumId="2">
     <w:nsid w:val="E17F69BA"/>
     <w:multiLevelType w:val="multilevel"/>
-    <w:tmpl w:val="DE18E936"/>
+    <w:tmpl w:val="747AE6C0"/>
     <w:lvl w:ilvl="0">
       <w:numFmt w:val="bullet"/>
       <w:lvlText w:val=" "/>
@@ -883,9 +1917,12 @@
     </w:lvl>
   </w:abstractNum>
   <w:num w:numId="1">
+    <w:abstractNumId w:val="2"/>
+  </w:num>
+  <w:num w:numId="2">
     <w:abstractNumId w:val="1"/>
   </w:num>
-  <w:num w:numId="2">
+  <w:num w:numId="3">
     <w:abstractNumId w:val="0"/>
   </w:num>
 </w:numbering>
@@ -1514,7 +2551,7 @@
     <w:name w:val="Balloon Text"/>
     <w:basedOn w:val="Normal"/>
     <w:link w:val="BalloonTextChar"/>
-    <w:rsid w:val="00BC13FA"/>
+    <w:rsid w:val="00EC3E66"/>
     <w:pPr>
       <w:spacing w:before="0" w:after="0"/>
     </w:pPr>
@@ -1528,7 +2565,7 @@
     <w:name w:val="Balloon Text Char"/>
     <w:basedOn w:val="DefaultParagraphFont"/>
     <w:link w:val="BalloonText"/>
-    <w:rsid w:val="00BC13FA"/>
+    <w:rsid w:val="00EC3E66"/>
     <w:rPr>
       <w:rFonts w:ascii="Lucida Grande" w:hAnsi="Lucida Grande" w:cs="Lucida Grande"/>
       <w:sz w:val="18"/>
@@ -1538,7 +2575,7 @@
   <w:style w:type="character" w:styleId="CommentReference">
     <w:name w:val="annotation reference"/>
     <w:basedOn w:val="DefaultParagraphFont"/>
-    <w:rsid w:val="00792F1F"/>
+    <w:rsid w:val="00EC3E66"/>
     <w:rPr>
       <w:sz w:val="18"/>
       <w:szCs w:val="18"/>
@@ -1548,20 +2585,20 @@
     <w:name w:val="annotation text"/>
     <w:basedOn w:val="Normal"/>
     <w:link w:val="CommentTextChar"/>
-    <w:rsid w:val="00792F1F"/>
+    <w:rsid w:val="00EC3E66"/>
   </w:style>
   <w:style w:type="character" w:customStyle="1" w:styleId="CommentTextChar">
     <w:name w:val="Comment Text Char"/>
     <w:basedOn w:val="DefaultParagraphFont"/>
     <w:link w:val="CommentText"/>
-    <w:rsid w:val="00792F1F"/>
+    <w:rsid w:val="00EC3E66"/>
   </w:style>
   <w:style w:type="paragraph" w:styleId="CommentSubject">
     <w:name w:val="annotation subject"/>
     <w:basedOn w:val="CommentText"/>
     <w:next w:val="CommentText"/>
     <w:link w:val="CommentSubjectChar"/>
-    <w:rsid w:val="00792F1F"/>
+    <w:rsid w:val="00EC3E66"/>
     <w:rPr>
       <w:b/>
       <w:bCs/>
@@ -1573,13 +2610,21 @@
     <w:name w:val="Comment Subject Char"/>
     <w:basedOn w:val="CommentTextChar"/>
     <w:link w:val="CommentSubject"/>
-    <w:rsid w:val="00792F1F"/>
+    <w:rsid w:val="00EC3E66"/>
     <w:rPr>
       <w:b/>
       <w:bCs/>
       <w:sz w:val="20"/>
       <w:szCs w:val="20"/>
     </w:rPr>
+  </w:style>
+  <w:style w:type="paragraph" w:styleId="Revision">
+    <w:name w:val="Revision"/>
+    <w:hidden/>
+    <w:rsid w:val="00EC3E66"/>
+    <w:pPr>
+      <w:spacing w:after="0"/>
+    </w:pPr>
   </w:style>
 </w:styles>
 </file>
@@ -2207,7 +3252,7 @@
     <w:name w:val="Balloon Text"/>
     <w:basedOn w:val="Normal"/>
     <w:link w:val="BalloonTextChar"/>
-    <w:rsid w:val="00BC13FA"/>
+    <w:rsid w:val="00EC3E66"/>
     <w:pPr>
       <w:spacing w:before="0" w:after="0"/>
     </w:pPr>
@@ -2221,7 +3266,7 @@
     <w:name w:val="Balloon Text Char"/>
     <w:basedOn w:val="DefaultParagraphFont"/>
     <w:link w:val="BalloonText"/>
-    <w:rsid w:val="00BC13FA"/>
+    <w:rsid w:val="00EC3E66"/>
     <w:rPr>
       <w:rFonts w:ascii="Lucida Grande" w:hAnsi="Lucida Grande" w:cs="Lucida Grande"/>
       <w:sz w:val="18"/>
@@ -2231,7 +3276,7 @@
   <w:style w:type="character" w:styleId="CommentReference">
     <w:name w:val="annotation reference"/>
     <w:basedOn w:val="DefaultParagraphFont"/>
-    <w:rsid w:val="00792F1F"/>
+    <w:rsid w:val="00EC3E66"/>
     <w:rPr>
       <w:sz w:val="18"/>
       <w:szCs w:val="18"/>
@@ -2241,20 +3286,20 @@
     <w:name w:val="annotation text"/>
     <w:basedOn w:val="Normal"/>
     <w:link w:val="CommentTextChar"/>
-    <w:rsid w:val="00792F1F"/>
+    <w:rsid w:val="00EC3E66"/>
   </w:style>
   <w:style w:type="character" w:customStyle="1" w:styleId="CommentTextChar">
     <w:name w:val="Comment Text Char"/>
     <w:basedOn w:val="DefaultParagraphFont"/>
     <w:link w:val="CommentText"/>
-    <w:rsid w:val="00792F1F"/>
+    <w:rsid w:val="00EC3E66"/>
   </w:style>
   <w:style w:type="paragraph" w:styleId="CommentSubject">
     <w:name w:val="annotation subject"/>
     <w:basedOn w:val="CommentText"/>
     <w:next w:val="CommentText"/>
     <w:link w:val="CommentSubjectChar"/>
-    <w:rsid w:val="00792F1F"/>
+    <w:rsid w:val="00EC3E66"/>
     <w:rPr>
       <w:b/>
       <w:bCs/>
@@ -2266,13 +3311,21 @@
     <w:name w:val="Comment Subject Char"/>
     <w:basedOn w:val="CommentTextChar"/>
     <w:link w:val="CommentSubject"/>
-    <w:rsid w:val="00792F1F"/>
+    <w:rsid w:val="00EC3E66"/>
     <w:rPr>
       <w:b/>
       <w:bCs/>
       <w:sz w:val="20"/>
       <w:szCs w:val="20"/>
     </w:rPr>
+  </w:style>
+  <w:style w:type="paragraph" w:styleId="Revision">
+    <w:name w:val="Revision"/>
+    <w:hidden/>
+    <w:rsid w:val="00EC3E66"/>
+    <w:pPr>
+      <w:spacing w:after="0"/>
+    </w:pPr>
   </w:style>
 </w:styles>
 </file>

</xml_diff>

<commit_message>
My comments and a final version that was emailed to the group for comments
</commit_message>
<xml_diff>
--- a/POLE_tmp/Meta-Analysis/meta_analyses_AT.docx
+++ b/POLE_tmp/Meta-Analysis/meta_analyses_AT.docx
@@ -38,25 +38,8 @@
     </w:p>
     <w:p>
       <w:r>
-        <w:t>We are interested in</w:t>
-      </w:r>
-      <w:ins w:id="1" w:author="Aline Talhouk" w:date="2015-06-29T17:07:00Z">
-        <w:r>
-          <w:t xml:space="preserve"> assessing</w:t>
-        </w:r>
-      </w:ins>
-      <w:r>
-        <w:t xml:space="preserve"> the </w:t>
-      </w:r>
-      <w:ins w:id="2" w:author="Aline Talhouk" w:date="2015-06-29T17:07:00Z">
-        <w:r>
-          <w:t xml:space="preserve">prognostic </w:t>
-        </w:r>
-      </w:ins>
-      <w:r>
-        <w:t xml:space="preserve">effect of Polymerase </w:t>
-      </w:r>
-      <w:proofErr w:type="gramStart"/>
+        <w:t xml:space="preserve">We are interested in assessing the prognostic effect of Polymerase </w:t>
+      </w:r>
       <m:oMath>
         <m:r>
           <m:rPr>
@@ -71,7 +54,6 @@
       <w:r>
         <w:t xml:space="preserve"> (</w:t>
       </w:r>
-      <w:proofErr w:type="gramEnd"/>
       <w:r>
         <w:rPr>
           <w:i/>
@@ -79,21 +61,8 @@
         <w:t>POLE</w:t>
       </w:r>
       <w:r>
-        <w:t>) proofreading mutations on the survival outcome of patients diagnosed with endometrial cancer</w:t>
-      </w:r>
-      <w:ins w:id="3" w:author="Aline Talhouk" w:date="2015-06-29T17:35:00Z">
-        <w:r>
-          <w:t xml:space="preserve"> (EC)</w:t>
-        </w:r>
-      </w:ins>
-      <w:r>
-        <w:t xml:space="preserve">. Many studies have shown that </w:t>
-      </w:r>
-      <w:ins w:id="4" w:author="Aline Talhouk" w:date="2015-06-29T17:34:00Z">
-        <w:r>
-          <w:t xml:space="preserve">patients with </w:t>
-        </w:r>
-      </w:ins>
+        <w:t xml:space="preserve">) proofreading mutations on the survival outcome of patients diagnosed with endometrial cancer (EC). Many studies have shown that patients with </w:t>
+      </w:r>
       <w:r>
         <w:rPr>
           <w:i/>
@@ -103,24 +72,27 @@
       <w:r>
         <w:t xml:space="preserve"> mutations </w:t>
       </w:r>
-      <w:del w:id="5" w:author="Aline Talhouk" w:date="2015-06-29T17:34:00Z">
-        <w:r>
-          <w:delText>have a protective effect on survival</w:delText>
+      <w:ins w:id="1" w:author="Aline Talhouk" w:date="2015-06-30T16:38:00Z">
+        <w:r>
+          <w:t>have</w:t>
+        </w:r>
+      </w:ins>
+      <w:r>
+        <w:t xml:space="preserve"> improved outcomes </w:t>
+      </w:r>
+      <w:del w:id="2" w:author="Aline Talhouk" w:date="2015-06-30T16:42:00Z">
+        <w:r>
+          <w:delText xml:space="preserve">compared </w:delText>
         </w:r>
       </w:del>
-      <w:ins w:id="6" w:author="Aline Talhouk" w:date="2015-06-29T17:34:00Z">
-        <w:r>
-          <w:t>improved outcomes</w:t>
-        </w:r>
-      </w:ins>
-      <w:r>
-        <w:t xml:space="preserve"> compared to </w:t>
-      </w:r>
-      <w:ins w:id="7" w:author="Aline Talhouk" w:date="2015-06-29T17:34:00Z">
-        <w:r>
-          <w:t xml:space="preserve">those with </w:t>
-        </w:r>
-      </w:ins>
+      <w:ins w:id="3" w:author="Aline Talhouk" w:date="2015-06-30T16:42:00Z">
+        <w:r>
+          <w:t xml:space="preserve">relative </w:t>
+        </w:r>
+      </w:ins>
+      <w:r>
+        <w:t xml:space="preserve">to those with </w:t>
+      </w:r>
       <w:r>
         <w:rPr>
           <w:i/>
@@ -128,26 +100,8 @@
         <w:t>POLE</w:t>
       </w:r>
       <w:r>
-        <w:t xml:space="preserve"> wild type</w:t>
-      </w:r>
-      <w:del w:id="8" w:author="Aline Talhouk" w:date="2015-06-29T17:34:00Z">
-        <w:r>
-          <w:delText>s</w:delText>
-        </w:r>
-      </w:del>
-      <w:r>
-        <w:t xml:space="preserve">. </w:t>
-      </w:r>
-      <w:del w:id="9" w:author="Aline Talhouk" w:date="2015-06-29T17:34:00Z">
-        <w:r>
-          <w:delText xml:space="preserve">Because </w:delText>
-        </w:r>
-      </w:del>
-      <w:ins w:id="10" w:author="Aline Talhouk" w:date="2015-06-29T17:34:00Z">
-        <w:r>
-          <w:t xml:space="preserve">Since </w:t>
-        </w:r>
-      </w:ins>
+        <w:t xml:space="preserve"> wild type. Since </w:t>
+      </w:r>
       <w:r>
         <w:rPr>
           <w:i/>
@@ -155,49 +109,7 @@
         <w:t>POLE</w:t>
       </w:r>
       <w:r>
-        <w:t xml:space="preserve"> is only mutated in</w:t>
-      </w:r>
-      <w:ins w:id="11" w:author="Aline Talhouk" w:date="2015-06-29T17:34:00Z">
-        <w:r>
-          <w:t xml:space="preserve"> a small percentage of E</w:t>
-        </w:r>
-      </w:ins>
-      <w:ins w:id="12" w:author="Aline Talhouk" w:date="2015-06-29T17:35:00Z">
-        <w:r>
-          <w:t>C patients</w:t>
-        </w:r>
-      </w:ins>
-      <w:r>
-        <w:t xml:space="preserve"> </w:t>
-      </w:r>
-      <w:ins w:id="13" w:author="Aline Talhouk" w:date="2015-06-29T17:35:00Z">
-        <w:r>
-          <w:t>(</w:t>
-        </w:r>
-      </w:ins>
-      <w:r>
-        <w:t>8-10% of the cases</w:t>
-      </w:r>
-      <w:ins w:id="14" w:author="Aline Talhouk" w:date="2015-06-29T17:35:00Z">
-        <w:r>
-          <w:t>)</w:t>
-        </w:r>
-      </w:ins>
-      <w:r>
-        <w:t xml:space="preserve">, individual studies </w:t>
-      </w:r>
-      <w:ins w:id="15" w:author="Aline Talhouk" w:date="2015-06-29T17:35:00Z">
-        <w:r>
-          <w:t xml:space="preserve">generally </w:t>
-        </w:r>
-      </w:ins>
-      <w:del w:id="16" w:author="Aline Talhouk" w:date="2015-06-29T17:07:00Z">
-        <w:r>
-          <w:delText xml:space="preserve">all </w:delText>
-        </w:r>
-      </w:del>
-      <w:r>
-        <w:t xml:space="preserve">lack power to measure the prognostic effect of </w:t>
+        <w:t xml:space="preserve"> is only mutated in a small percentage of EC patients (8-10% of the cases), individual studies generally lack power to measure the prognostic effect of </w:t>
       </w:r>
       <w:r>
         <w:rPr>
@@ -205,42 +117,246 @@
         </w:rPr>
         <w:t>POLE</w:t>
       </w:r>
-      <w:r>
-        <w:t xml:space="preserve"> as a </w:t>
-      </w:r>
-      <w:ins w:id="17" w:author="Aline Talhouk" w:date="2015-06-29T17:35:00Z">
-        <w:r>
-          <w:t xml:space="preserve">prognostic </w:t>
-        </w:r>
-      </w:ins>
-      <w:r>
-        <w:t xml:space="preserve">biomarker. Furthermore, </w:t>
-      </w:r>
-      <w:del w:id="18" w:author="Aline Talhouk" w:date="2015-06-29T17:37:00Z">
-        <w:r>
-          <w:delText>the issue of</w:delText>
+      <w:del w:id="4" w:author="Aline Talhouk" w:date="2015-06-30T16:39:00Z">
+        <w:r>
+          <w:delText xml:space="preserve"> as a prognostic biomarker</w:delText>
         </w:r>
       </w:del>
-      <w:proofErr w:type="gramStart"/>
-      <w:ins w:id="19" w:author="Aline Talhouk" w:date="2015-06-29T17:37:00Z">
-        <w:r>
-          <w:t>low</w:t>
-        </w:r>
-      </w:ins>
-      <w:r>
-        <w:t xml:space="preserve"> power is exacerbated by </w:t>
-      </w:r>
-      <w:del w:id="20" w:author="Aline Talhouk" w:date="2015-06-29T17:36:00Z">
-        <w:r>
-          <w:delText xml:space="preserve">the fact that very few patients with </w:delText>
+      <w:r>
+        <w:t xml:space="preserve">. Furthermore, the low power is exacerbated by the small number of events in the mutated group. </w:t>
+      </w:r>
+      <w:del w:id="5" w:author="Aline Talhouk" w:date="2015-06-30T16:40:00Z">
+        <w:r>
+          <w:delText>To address this issue, we conduct a series of meta-analyses to measure the aggregate prognostic effect from the different studies and compute at an overall pooled measure. The purpose of the m</w:delText>
         </w:r>
       </w:del>
-      <w:del w:id="21" w:author="Aline Talhouk" w:date="2015-06-29T17:07:00Z">
-        <w:r>
-          <w:delText xml:space="preserve">the </w:delText>
+      <w:ins w:id="6" w:author="Aline Talhouk" w:date="2015-06-30T16:40:00Z">
+        <w:r>
+          <w:t>M</w:t>
+        </w:r>
+      </w:ins>
+      <w:r>
+        <w:t xml:space="preserve">eta-analyses </w:t>
+      </w:r>
+      <w:ins w:id="7" w:author="Aline Talhouk" w:date="2015-06-30T16:40:00Z">
+        <w:r>
+          <w:t>are methodological approaches that allow us</w:t>
+        </w:r>
+      </w:ins>
+      <w:del w:id="8" w:author="Aline Talhouk" w:date="2015-06-30T16:41:00Z">
+        <w:r>
+          <w:delText>is</w:delText>
         </w:r>
       </w:del>
-      <w:del w:id="22" w:author="Aline Talhouk" w:date="2015-06-29T17:36:00Z">
+      <w:r>
+        <w:t xml:space="preserve"> to consider patterns </w:t>
+      </w:r>
+      <w:del w:id="9" w:author="Aline Talhouk" w:date="2015-06-30T16:43:00Z">
+        <w:r>
+          <w:delText xml:space="preserve">across </w:delText>
+        </w:r>
+      </w:del>
+      <w:ins w:id="10" w:author="Aline Talhouk" w:date="2015-06-30T16:43:00Z">
+        <w:r>
+          <w:t xml:space="preserve">of results </w:t>
+        </w:r>
+        <w:r>
+          <w:t xml:space="preserve">from </w:t>
+        </w:r>
+      </w:ins>
+      <w:r>
+        <w:t xml:space="preserve">different studies and arrive at a measure that represents an overall direction and magnitude of the </w:t>
+      </w:r>
+      <w:del w:id="11" w:author="Aline Talhouk" w:date="2015-06-30T16:43:00Z">
+        <w:r>
+          <w:delText xml:space="preserve">prognostic </w:delText>
+        </w:r>
+      </w:del>
+      <w:r>
+        <w:t>effect.</w:t>
+      </w:r>
+      <w:ins w:id="12" w:author="Aline Talhouk" w:date="2015-06-30T16:40:00Z">
+        <w:r>
+          <w:t xml:space="preserve"> </w:t>
+        </w:r>
+      </w:ins>
+      <w:ins w:id="13" w:author="Aline Talhouk" w:date="2015-06-30T16:41:00Z">
+        <w:r>
+          <w:t xml:space="preserve"> In this report, we </w:t>
+        </w:r>
+      </w:ins>
+      <w:ins w:id="14" w:author="Aline Talhouk" w:date="2015-06-30T16:40:00Z">
+        <w:r>
+          <w:t xml:space="preserve">conduct a series of meta-analyses to measure the aggregate prognostic effect </w:t>
+        </w:r>
+      </w:ins>
+      <w:ins w:id="15" w:author="Aline Talhouk" w:date="2015-06-30T16:41:00Z">
+        <w:r>
+          <w:t xml:space="preserve">of </w:t>
+        </w:r>
+        <w:r>
+          <w:rPr>
+            <w:i/>
+            <w:rPrChange w:id="16" w:author="Aline Talhouk" w:date="2015-06-30T16:41:00Z">
+              <w:rPr/>
+            </w:rPrChange>
+          </w:rPr>
+          <w:t>POLE</w:t>
+        </w:r>
+      </w:ins>
+      <w:ins w:id="17" w:author="Aline Talhouk" w:date="2015-06-30T16:44:00Z">
+        <w:r>
+          <w:rPr>
+            <w:i/>
+          </w:rPr>
+          <w:t>,</w:t>
+        </w:r>
+      </w:ins>
+      <w:ins w:id="18" w:author="Aline Talhouk" w:date="2015-06-30T16:41:00Z">
+        <w:r>
+          <w:t xml:space="preserve"> pooled </w:t>
+        </w:r>
+      </w:ins>
+      <w:ins w:id="19" w:author="Aline Talhouk" w:date="2015-06-30T16:40:00Z">
+        <w:r>
+          <w:t xml:space="preserve">from the different studies </w:t>
+        </w:r>
+      </w:ins>
+      <w:ins w:id="20" w:author="Aline Talhouk" w:date="2015-06-30T16:42:00Z">
+        <w:r>
+          <w:t>that have addressed this issue</w:t>
+        </w:r>
+      </w:ins>
+      <w:ins w:id="21" w:author="Aline Talhouk" w:date="2015-06-30T16:40:00Z">
+        <w:r>
+          <w:t>.</w:t>
+        </w:r>
+      </w:ins>
+    </w:p>
+    <w:p>
+      <w:del w:id="22" w:author="Aline Talhouk" w:date="2015-06-30T16:44:00Z">
+        <w:r>
+          <w:delText>In this study t</w:delText>
+        </w:r>
+      </w:del>
+      <w:ins w:id="23" w:author="Aline Talhouk" w:date="2015-06-30T16:44:00Z">
+        <w:r>
+          <w:t>T</w:t>
+        </w:r>
+      </w:ins>
+      <w:r>
+        <w:t xml:space="preserve">he </w:t>
+      </w:r>
+      <w:del w:id="24" w:author="Aline Talhouk" w:date="2015-06-30T16:44:00Z">
+        <w:r>
+          <w:delText xml:space="preserve">measures </w:delText>
+        </w:r>
+      </w:del>
+      <w:ins w:id="25" w:author="Aline Talhouk" w:date="2015-06-30T16:44:00Z">
+        <w:r>
+          <w:t>measures</w:t>
+        </w:r>
+      </w:ins>
+      <w:ins w:id="26" w:author="Aline Talhouk" w:date="2015-06-30T16:47:00Z">
+        <w:r>
+          <w:t xml:space="preserve"> of effect</w:t>
+        </w:r>
+      </w:ins>
+      <w:ins w:id="27" w:author="Aline Talhouk" w:date="2015-06-30T16:44:00Z">
+        <w:r>
+          <w:t xml:space="preserve"> under consideration </w:t>
+        </w:r>
+      </w:ins>
+      <w:del w:id="28" w:author="Aline Talhouk" w:date="2015-06-30T16:45:00Z">
+        <w:r>
+          <w:delText xml:space="preserve">of interest </w:delText>
+        </w:r>
+      </w:del>
+      <w:r>
+        <w:t>are multivariable hazard ratios and 5-year survival rates.</w:t>
+      </w:r>
+    </w:p>
+    <w:p>
+      <w:r>
+        <w:t>We consider the following studies: Church</w:t>
+      </w:r>
+      <w:r>
+        <w:rPr>
+          <w:vertAlign w:val="superscript"/>
+        </w:rPr>
+        <w:t>1</w:t>
+      </w:r>
+      <w:r>
+        <w:t>, Billingsley</w:t>
+      </w:r>
+      <w:r>
+        <w:rPr>
+          <w:vertAlign w:val="superscript"/>
+        </w:rPr>
+        <w:t>2</w:t>
+      </w:r>
+      <w:r>
+        <w:t>, Meng</w:t>
+      </w:r>
+      <w:r>
+        <w:rPr>
+          <w:vertAlign w:val="superscript"/>
+        </w:rPr>
+        <w:t>3</w:t>
+      </w:r>
+      <w:r>
+        <w:t>, TCGA</w:t>
+      </w:r>
+      <w:r>
+        <w:rPr>
+          <w:vertAlign w:val="superscript"/>
+        </w:rPr>
+        <w:t>4</w:t>
+      </w:r>
+      <w:r>
+        <w:t>, Leuven</w:t>
+      </w:r>
+      <w:r>
+        <w:rPr>
+          <w:vertAlign w:val="superscript"/>
+        </w:rPr>
+        <w:t>5</w:t>
+      </w:r>
+      <w:r>
+        <w:t>, Basel/Zurich</w:t>
+      </w:r>
+      <w:r>
+        <w:rPr>
+          <w:vertAlign w:val="superscript"/>
+        </w:rPr>
+        <w:t>6</w:t>
+      </w:r>
+      <w:r>
+        <w:t>, and Stelloo</w:t>
+      </w:r>
+      <w:r>
+        <w:rPr>
+          <w:vertAlign w:val="superscript"/>
+        </w:rPr>
+        <w:t>7</w:t>
+      </w:r>
+      <w:ins w:id="29" w:author="Aline Talhouk" w:date="2015-06-30T16:45:00Z">
+        <w:r>
+          <w:t>.</w:t>
+        </w:r>
+      </w:ins>
+      <w:del w:id="30" w:author="Aline Talhouk" w:date="2015-06-30T16:45:00Z">
+        <w:r>
+          <w:delText>.</w:delText>
+        </w:r>
+      </w:del>
+      <w:r>
+        <w:t xml:space="preserve"> </w:t>
+      </w:r>
+      <w:del w:id="31" w:author="Aline Talhouk" w:date="2015-06-30T16:45:00Z">
+        <w:r>
+          <w:delText xml:space="preserve">The inclusion criteria is that the studies must have </w:delText>
+        </w:r>
         <w:r>
           <w:rPr>
             <w:i/>
@@ -248,229 +364,192 @@
           <w:delText>POLE</w:delText>
         </w:r>
         <w:r>
-          <w:delText xml:space="preserve"> mutation have events</w:delText>
+          <w:delText xml:space="preserve"> mutation as a predictor in a survival model. </w:delText>
         </w:r>
       </w:del>
-      <w:ins w:id="23" w:author="Aline Talhouk" w:date="2015-06-29T17:36:00Z">
-        <w:r>
-          <w:t>the small number of events in the mutated group</w:t>
-        </w:r>
-      </w:ins>
-      <w:proofErr w:type="gramEnd"/>
-      <w:r>
-        <w:t xml:space="preserve">. To address this issue, we conduct a series of meta-analyses to measure the aggregate </w:t>
-      </w:r>
-      <w:ins w:id="24" w:author="Aline Talhouk" w:date="2015-06-29T17:36:00Z">
-        <w:r>
-          <w:t xml:space="preserve">prognostic </w:t>
-        </w:r>
-      </w:ins>
-      <w:r>
-        <w:t xml:space="preserve">effect from </w:t>
-      </w:r>
-      <w:del w:id="25" w:author="Aline Talhouk" w:date="2015-06-29T17:08:00Z">
-        <w:r>
-          <w:delText xml:space="preserve">the </w:delText>
+      <w:ins w:id="32" w:author="Aline Talhouk" w:date="2015-06-30T16:45:00Z">
+        <w:r>
+          <w:t xml:space="preserve">These studies were selected by </w:t>
+        </w:r>
+      </w:ins>
+      <w:del w:id="33" w:author="Aline Talhouk" w:date="2015-06-30T16:46:00Z">
+        <w:r>
+          <w:delText xml:space="preserve">We </w:delText>
         </w:r>
       </w:del>
       <w:r>
-        <w:t xml:space="preserve">different studies and </w:t>
-      </w:r>
-      <w:del w:id="26" w:author="Aline Talhouk" w:date="2015-06-29T17:08:00Z">
-        <w:r>
-          <w:delText>arrive at</w:delText>
+        <w:t>search</w:t>
+      </w:r>
+      <w:ins w:id="34" w:author="Aline Talhouk" w:date="2015-06-30T16:46:00Z">
+        <w:r>
+          <w:t>ing</w:t>
+        </w:r>
+      </w:ins>
+      <w:del w:id="35" w:author="Aline Talhouk" w:date="2015-06-30T16:46:00Z">
+        <w:r>
+          <w:delText>ed</w:delText>
         </w:r>
       </w:del>
-      <w:ins w:id="27" w:author="Aline Talhouk" w:date="2015-06-29T17:08:00Z">
-        <w:r>
-          <w:t>compute</w:t>
-        </w:r>
-      </w:ins>
-      <w:r>
-        <w:t xml:space="preserve"> an overall </w:t>
-      </w:r>
-      <w:del w:id="28" w:author="Aline Talhouk" w:date="2015-06-29T17:08:00Z">
-        <w:r>
-          <w:delText xml:space="preserve">summary </w:delText>
+      <w:r>
+        <w:t xml:space="preserve"> </w:t>
+      </w:r>
+      <w:del w:id="36" w:author="Aline Talhouk" w:date="2015-06-30T16:46:00Z">
+        <w:r>
+          <w:delText xml:space="preserve">PubMed for studies </w:delText>
         </w:r>
       </w:del>
-      <w:ins w:id="29" w:author="Aline Talhouk" w:date="2015-06-29T17:08:00Z">
-        <w:r>
-          <w:t xml:space="preserve">pooled </w:t>
-        </w:r>
-      </w:ins>
-      <w:r>
-        <w:t xml:space="preserve">measure. The purpose </w:t>
-      </w:r>
-      <w:ins w:id="30" w:author="Aline Talhouk" w:date="2015-06-29T17:36:00Z">
-        <w:r>
-          <w:t xml:space="preserve">of the meta-analyses </w:t>
-        </w:r>
-      </w:ins>
-      <w:r>
-        <w:t xml:space="preserve">is to consider </w:t>
-      </w:r>
-      <w:del w:id="31" w:author="Aline Talhouk" w:date="2015-06-29T17:36:00Z">
-        <w:r>
-          <w:delText xml:space="preserve">the </w:delText>
+      <w:r>
+        <w:t>with the following keywords: "endometrial</w:t>
+      </w:r>
+      <w:ins w:id="37" w:author="Aline Talhouk" w:date="2015-06-30T16:48:00Z">
+        <w:r>
+          <w:t xml:space="preserve"> </w:t>
+        </w:r>
+      </w:ins>
+      <w:del w:id="38" w:author="Aline Talhouk" w:date="2015-06-30T16:46:00Z">
+        <w:r>
+          <w:delText xml:space="preserve"> </w:delText>
         </w:r>
       </w:del>
       <w:r>
-        <w:t>pattern</w:t>
-      </w:r>
-      <w:ins w:id="32" w:author="Aline Talhouk" w:date="2015-06-29T17:37:00Z">
-        <w:r>
-          <w:t>s</w:t>
-        </w:r>
-      </w:ins>
-      <w:del w:id="33" w:author="Aline Talhouk" w:date="2015-06-29T17:37:00Z">
-        <w:r>
-          <w:delText>s</w:delText>
+        <w:t xml:space="preserve">cancer prognosis survival POLE". </w:t>
+      </w:r>
+      <w:proofErr w:type="gramStart"/>
+      <w:ins w:id="39" w:author="Aline Talhouk" w:date="2015-06-30T17:06:00Z">
+        <w:r>
+          <w:t>S</w:t>
+        </w:r>
+      </w:ins>
+      <w:ins w:id="40" w:author="Aline Talhouk" w:date="2015-06-30T16:46:00Z">
+        <w:r>
+          <w:t xml:space="preserve">tudies </w:t>
+        </w:r>
+      </w:ins>
+      <w:ins w:id="41" w:author="Aline Talhouk" w:date="2015-06-30T17:06:00Z">
+        <w:r>
+          <w:t xml:space="preserve"> were</w:t>
+        </w:r>
+        <w:proofErr w:type="gramEnd"/>
+        <w:r>
+          <w:t xml:space="preserve"> included if they </w:t>
+        </w:r>
+      </w:ins>
+      <w:ins w:id="42" w:author="Aline Talhouk" w:date="2015-06-30T16:46:00Z">
+        <w:r>
+          <w:t xml:space="preserve">have </w:t>
+        </w:r>
+        <w:r>
+          <w:rPr>
+            <w:i/>
+          </w:rPr>
+          <w:t>POLE</w:t>
+        </w:r>
+        <w:r>
+          <w:t xml:space="preserve"> mutation as a predictor in a survival model</w:t>
+        </w:r>
+      </w:ins>
+      <w:ins w:id="43" w:author="Aline Talhouk" w:date="2015-06-30T17:06:00Z">
+        <w:r>
+          <w:t xml:space="preserve"> and if they </w:t>
+        </w:r>
+      </w:ins>
+      <w:del w:id="44" w:author="Aline Talhouk" w:date="2015-06-30T17:06:00Z">
+        <w:r>
+          <w:delText xml:space="preserve">Studies </w:delText>
         </w:r>
       </w:del>
-      <w:r>
-        <w:t xml:space="preserve"> across </w:t>
-      </w:r>
-      <w:del w:id="34" w:author="Aline Talhouk" w:date="2015-06-29T17:37:00Z">
-        <w:r>
-          <w:delText xml:space="preserve">the </w:delText>
+      <w:ins w:id="45" w:author="Aline Talhouk" w:date="2015-06-30T16:48:00Z">
+        <w:r>
+          <w:t>report hazard ratios or 5-year survival rates</w:t>
+        </w:r>
+      </w:ins>
+      <w:del w:id="46" w:author="Aline Talhouk" w:date="2015-06-30T16:48:00Z">
+        <w:r>
+          <w:delText xml:space="preserve">without either measure of interest are </w:delText>
         </w:r>
       </w:del>
-      <w:r>
-        <w:t xml:space="preserve">different studies and arrive at a measure that represents </w:t>
-      </w:r>
-      <w:del w:id="35" w:author="Aline Talhouk" w:date="2015-06-29T17:38:00Z">
-        <w:r>
-          <w:delText xml:space="preserve">the </w:delText>
+      <w:del w:id="47" w:author="Aline Talhouk" w:date="2015-06-30T17:07:00Z">
+        <w:r>
+          <w:delText>excluded</w:delText>
         </w:r>
       </w:del>
-      <w:ins w:id="36" w:author="Aline Talhouk" w:date="2015-06-29T17:38:00Z">
-        <w:r>
-          <w:t>an</w:t>
-        </w:r>
-        <w:bookmarkStart w:id="37" w:name="_GoBack"/>
-        <w:bookmarkEnd w:id="37"/>
-        <w:r>
-          <w:t xml:space="preserve"> </w:t>
-        </w:r>
-      </w:ins>
-      <w:r>
-        <w:t>overall direction and magnitude of the prognostic effect.</w:t>
-      </w:r>
-    </w:p>
-    <w:p>
-      <w:r>
-        <w:t>In this study the measures of interest are multivariable hazard ratios and 5-year survival rates.</w:t>
-      </w:r>
-    </w:p>
-    <w:p>
-      <w:r>
-        <w:t xml:space="preserve">We consider the following </w:t>
-      </w:r>
-      <w:del w:id="38" w:author="Aline Talhouk" w:date="2015-06-29T17:09:00Z">
-        <w:r>
-          <w:delText>publication</w:delText>
+      <w:r>
+        <w:t>.</w:t>
+      </w:r>
+    </w:p>
+    <w:p>
+      <w:r>
+        <w:t>In addition, we also include data from our own VGH cohort.</w:t>
+      </w:r>
+    </w:p>
+    <w:p>
+      <w:r>
+        <w:t>In total</w:t>
+      </w:r>
+      <w:del w:id="48" w:author="Aline Talhouk" w:date="2015-06-30T16:49:00Z">
+        <w:r>
+          <w:delText xml:space="preserve"> </w:delText>
         </w:r>
       </w:del>
-      <w:ins w:id="39" w:author="Aline Talhouk" w:date="2015-06-29T17:10:00Z">
-        <w:r>
-          <w:t>st</w:t>
-        </w:r>
-      </w:ins>
-      <w:del w:id="40" w:author="Aline Talhouk" w:date="2015-06-29T17:09:00Z">
-        <w:r>
-          <w:delText>s</w:delText>
+      <w:ins w:id="49" w:author="Aline Talhouk" w:date="2015-06-30T16:49:00Z">
+        <w:r>
+          <w:t xml:space="preserve">, </w:t>
+        </w:r>
+      </w:ins>
+      <w:r>
+        <w:t xml:space="preserve">we have considered </w:t>
+      </w:r>
+      <w:del w:id="50" w:author="Aline Talhouk" w:date="2015-06-30T16:49:00Z">
+        <w:r>
+          <w:delText xml:space="preserve">a total of </w:delText>
         </w:r>
       </w:del>
-      <w:ins w:id="41" w:author="Aline Talhouk" w:date="2015-06-29T17:09:00Z">
-        <w:r>
-          <w:t>udies</w:t>
-        </w:r>
-      </w:ins>
-      <w:r>
-        <w:t>: Church</w:t>
-      </w:r>
-      <w:r>
-        <w:rPr>
-          <w:vertAlign w:val="superscript"/>
-        </w:rPr>
-        <w:t>1</w:t>
-      </w:r>
-      <w:r>
-        <w:t>, Billingsley</w:t>
-      </w:r>
-      <w:r>
-        <w:rPr>
-          <w:vertAlign w:val="superscript"/>
-        </w:rPr>
-        <w:t>2</w:t>
-      </w:r>
-      <w:r>
-        <w:t>, Meng</w:t>
-      </w:r>
-      <w:r>
-        <w:rPr>
-          <w:vertAlign w:val="superscript"/>
-        </w:rPr>
-        <w:t>3</w:t>
-      </w:r>
-      <w:r>
-        <w:t>, TCGA</w:t>
-      </w:r>
-      <w:r>
-        <w:rPr>
-          <w:vertAlign w:val="superscript"/>
-        </w:rPr>
-        <w:t>4</w:t>
-      </w:r>
-      <w:r>
-        <w:t>, Leuven</w:t>
-      </w:r>
-      <w:r>
-        <w:rPr>
-          <w:vertAlign w:val="superscript"/>
-        </w:rPr>
-        <w:t>5</w:t>
-      </w:r>
-      <w:r>
-        <w:t>, Basel/Zurich</w:t>
-      </w:r>
-      <w:r>
-        <w:rPr>
-          <w:vertAlign w:val="superscript"/>
-        </w:rPr>
-        <w:t>6</w:t>
-      </w:r>
-      <w:r>
-        <w:t>, and Stelloo</w:t>
-      </w:r>
-      <w:r>
-        <w:rPr>
-          <w:vertAlign w:val="superscript"/>
-        </w:rPr>
-        <w:t>7</w:t>
-      </w:r>
-      <w:r>
-        <w:t xml:space="preserve">. </w:t>
-      </w:r>
-      <w:commentRangeStart w:id="42"/>
-      <w:r>
-        <w:t>The</w:t>
-      </w:r>
-      <w:commentRangeEnd w:id="42"/>
-      <w:r>
-        <w:rPr>
-          <w:rStyle w:val="CommentReference"/>
-        </w:rPr>
-        <w:commentReference w:id="42"/>
-      </w:r>
-      <w:proofErr w:type="gramStart"/>
-      <w:r>
-        <w:t xml:space="preserve"> inclusion criteria is</w:t>
-      </w:r>
-      <w:proofErr w:type="gramEnd"/>
-      <w:r>
-        <w:t xml:space="preserve"> that the studies must have </w:t>
+      <w:r>
+        <w:t xml:space="preserve">8 different studies from 8 different cohorts. The cohorts </w:t>
+      </w:r>
+      <w:del w:id="51" w:author="Aline Talhouk" w:date="2015-06-30T16:49:00Z">
+        <w:r>
+          <w:delText xml:space="preserve">all </w:delText>
+        </w:r>
+      </w:del>
+      <w:r>
+        <w:t>originated from North America and Europe, and are followed from as early as 1990 until 2015. Median follow-up times differ substantially, ranging from 2.</w:t>
+      </w:r>
+      <w:ins w:id="52" w:author="Aline Talhouk" w:date="2015-06-30T16:49:00Z">
+        <w:r>
+          <w:t>4</w:t>
+        </w:r>
+      </w:ins>
+      <w:del w:id="53" w:author="Aline Talhouk" w:date="2015-06-30T16:49:00Z">
+        <w:r>
+          <w:delText>38</w:delText>
+        </w:r>
+      </w:del>
+      <w:r>
+        <w:t xml:space="preserve"> to 13.3 years. Sample size was also very different. An excel spreadsheet outlining more details on the cohorts is attached.</w:t>
+      </w:r>
+    </w:p>
+    <w:p>
+      <w:pPr>
+        <w:pStyle w:val="Heading1"/>
+      </w:pPr>
+      <w:bookmarkStart w:id="54" w:name="hazard-ratio-extraction"/>
+      <w:bookmarkEnd w:id="54"/>
+      <w:r>
+        <w:t>Hazard Ratio Extraction</w:t>
+      </w:r>
+    </w:p>
+    <w:p>
+      <w:r>
+        <w:t xml:space="preserve">All of the hazard ratios are extracted from </w:t>
+      </w:r>
+      <w:del w:id="55" w:author="Aline Talhouk" w:date="2015-06-30T16:50:00Z">
+        <w:r>
+          <w:delText xml:space="preserve">available </w:delText>
+        </w:r>
+      </w:del>
+      <w:r>
+        <w:t xml:space="preserve">publications or computed from available data. Where possible, hazard ratios from multivariable models that include </w:t>
       </w:r>
       <w:r>
         <w:rPr>
@@ -479,82 +558,11 @@
         <w:t>POLE</w:t>
       </w:r>
       <w:r>
-        <w:t xml:space="preserve"> mutation as a predictor in a survival model. Studies without either measure of interest are excluded.</w:t>
-      </w:r>
-    </w:p>
-    <w:p>
-      <w:r>
-        <w:t>In addition, we also include data from our own VGH cohort.</w:t>
-      </w:r>
-    </w:p>
-    <w:p>
-      <w:r>
-        <w:t xml:space="preserve">In total we have considered a total of 8 different studies from 8 different cohorts. The cohorts all originated from North America and Europe, and </w:t>
-      </w:r>
-      <w:del w:id="43" w:author="Aline Talhouk" w:date="2015-06-29T17:11:00Z">
-        <w:r>
-          <w:delText xml:space="preserve">were </w:delText>
-        </w:r>
-      </w:del>
-      <w:ins w:id="44" w:author="Aline Talhouk" w:date="2015-06-29T17:11:00Z">
-        <w:r>
-          <w:t xml:space="preserve">are </w:t>
-        </w:r>
-      </w:ins>
-      <w:r>
-        <w:t xml:space="preserve">followed </w:t>
-      </w:r>
-      <w:ins w:id="45" w:author="Aline Talhouk" w:date="2015-06-29T17:11:00Z">
-        <w:r>
-          <w:t xml:space="preserve">from </w:t>
-        </w:r>
-      </w:ins>
-      <w:r>
-        <w:t>as early as 1990 until 2015. Median follow-up time differ</w:t>
-      </w:r>
-      <w:del w:id="46" w:author="Aline Talhouk" w:date="2015-06-29T17:11:00Z">
-        <w:r>
-          <w:delText>ed</w:delText>
-        </w:r>
-      </w:del>
-      <w:r>
-        <w:t xml:space="preserve"> substantially, ranging from 2.38 to 13.3 years. Sample size was also very different. An excel spreadsheet outlining more details on the cohorts is attached.</w:t>
-      </w:r>
-    </w:p>
-    <w:p>
-      <w:pPr>
-        <w:pStyle w:val="Heading1"/>
-      </w:pPr>
-      <w:bookmarkStart w:id="47" w:name="hazard-ratio-extraction"/>
-      <w:bookmarkEnd w:id="47"/>
-      <w:r>
-        <w:t>Hazard Ratio Extraction</w:t>
-      </w:r>
-    </w:p>
-    <w:p>
-      <w:r>
-        <w:t xml:space="preserve">All of the hazard ratios </w:t>
-      </w:r>
-      <w:del w:id="48" w:author="Aline Talhouk" w:date="2015-06-29T17:12:00Z">
-        <w:r>
-          <w:delText xml:space="preserve">were </w:delText>
-        </w:r>
-      </w:del>
-      <w:ins w:id="49" w:author="Aline Talhouk" w:date="2015-06-29T17:12:00Z">
-        <w:r>
-          <w:t xml:space="preserve">are </w:t>
-        </w:r>
-      </w:ins>
-      <w:r>
-        <w:t xml:space="preserve">extracted from available publications or </w:t>
-      </w:r>
-      <w:del w:id="50" w:author="Aline Talhouk" w:date="2015-06-29T17:12:00Z">
-        <w:r>
-          <w:delText xml:space="preserve">were </w:delText>
-        </w:r>
-      </w:del>
-      <w:r>
-        <w:t xml:space="preserve">computed from available data. Where possible, hazard ratios from multivariable models that include </w:t>
+        <w:t xml:space="preserve"> mutation status and other predictors are used. Firth's penalized maximum </w:t>
+      </w:r>
+      <w:r>
+        <w:lastRenderedPageBreak/>
+        <w:t xml:space="preserve">likelihood bias reduction method is needed in the Cox regression analysis for all studies because of the small number of events in the </w:t>
       </w:r>
       <w:r>
         <w:rPr>
@@ -563,7 +571,83 @@
         <w:t>POLE</w:t>
       </w:r>
       <w:r>
-        <w:t xml:space="preserve"> mutation status and other predictors were used. Firth's penalized maximum likelihood bias reduction method was needed in the Cox regression analysis for all studies because of the small number of events in the </w:t>
+        <w:t xml:space="preserve"> mutated group.</w:t>
+      </w:r>
+    </w:p>
+    <w:p>
+      <w:pPr>
+        <w:rPr>
+          <w:ins w:id="56" w:author="Aline Talhouk" w:date="2015-06-30T16:54:00Z"/>
+        </w:rPr>
+      </w:pPr>
+      <w:r>
+        <w:t xml:space="preserve">The meta-analyses are conducted for three survival outcomes: progression or recurrence-free survival, disease-specific survival, overall survival, as well as a five year overall survival rate. </w:t>
+      </w:r>
+      <w:ins w:id="57" w:author="Aline Talhouk" w:date="2015-06-30T16:54:00Z">
+        <w:r>
+          <w:t xml:space="preserve"> Church et al. define progression or recurrence-free survival as "time from random assignment to relapse, with censoring at last contact or death in case of no recurrence". For example, in the PORTEC 1 &amp; 2 cohort, the only recurrences were distant metastases without </w:t>
+        </w:r>
+        <w:proofErr w:type="spellStart"/>
+        <w:r>
+          <w:t>locoregional</w:t>
+        </w:r>
+        <w:proofErr w:type="spellEnd"/>
+        <w:r>
+          <w:t xml:space="preserve"> relapse.</w:t>
+        </w:r>
+      </w:ins>
+    </w:p>
+    <w:p>
+      <w:r>
+        <w:t>Each of the meta-analyses only contains those studies for which the measure of interest is available.</w:t>
+      </w:r>
+    </w:p>
+    <w:p>
+      <w:pPr>
+        <w:numPr>
+          <w:ilvl w:val="0"/>
+          <w:numId w:val="3"/>
+        </w:numPr>
+      </w:pPr>
+      <w:r>
+        <w:t>In the PORTEC 1 &amp; 2 cohort</w:t>
+      </w:r>
+      <w:ins w:id="58" w:author="Aline Talhouk" w:date="2015-06-30T17:09:00Z">
+        <w:r>
+          <w:t>s (n=412 and 376 respectively)</w:t>
+        </w:r>
+      </w:ins>
+      <w:r>
+        <w:t xml:space="preserve"> (Church et al.), multivariable hazard ratios account for age, tumor type, grade, LVSI, depth of myometrial invasion, and treatment as covariates.</w:t>
+      </w:r>
+    </w:p>
+    <w:p>
+      <w:pPr>
+        <w:numPr>
+          <w:ilvl w:val="0"/>
+          <w:numId w:val="3"/>
+        </w:numPr>
+      </w:pPr>
+      <w:r>
+        <w:t xml:space="preserve">Billingsley et al. </w:t>
+      </w:r>
+      <w:ins w:id="59" w:author="Aline Talhouk" w:date="2015-06-30T17:09:00Z">
+        <w:r>
+          <w:t>(n=</w:t>
+        </w:r>
+      </w:ins>
+      <w:ins w:id="60" w:author="Aline Talhouk" w:date="2015-06-30T17:10:00Z">
+        <w:r>
+          <w:t>535</w:t>
+        </w:r>
+      </w:ins>
+      <w:ins w:id="61" w:author="Aline Talhouk" w:date="2015-06-30T17:09:00Z">
+        <w:r>
+          <w:t xml:space="preserve">) </w:t>
+        </w:r>
+      </w:ins>
+      <w:r>
+        <w:t xml:space="preserve">report multivariable hazard ratios adjusted for age (&gt;= 60), stage (I/II vs. III/IV), grade (1 vs. 2), grade (1 vs. 3), LVSI, deep myometrial invasion (&gt;= 50%), any kind of adjuvant therapy, and BMI (&gt;= 30) as covariates. Since </w:t>
       </w:r>
       <w:r>
         <w:rPr>
@@ -572,79 +656,16 @@
         <w:t>POLE</w:t>
       </w:r>
       <w:r>
-        <w:t xml:space="preserve"> mutated group.</w:t>
-      </w:r>
-    </w:p>
-    <w:p>
-      <w:r>
-        <w:lastRenderedPageBreak/>
-        <w:t xml:space="preserve">The </w:t>
-      </w:r>
-      <w:ins w:id="51" w:author="Aline Talhouk" w:date="2015-06-29T17:12:00Z">
-        <w:r>
-          <w:t xml:space="preserve">meta-analyses are conducted for </w:t>
-        </w:r>
-      </w:ins>
-      <w:r>
-        <w:t>three survival outcomes</w:t>
-      </w:r>
-      <w:del w:id="52" w:author="Aline Talhouk" w:date="2015-06-29T17:13:00Z">
-        <w:r>
-          <w:delText xml:space="preserve"> </w:delText>
-        </w:r>
-      </w:del>
-      <w:del w:id="53" w:author="Aline Talhouk" w:date="2015-06-29T17:12:00Z">
-        <w:r>
-          <w:delText xml:space="preserve">we conduct meta-analysis </w:delText>
-        </w:r>
-      </w:del>
-      <w:ins w:id="54" w:author="Aline Talhouk" w:date="2015-06-29T17:13:00Z">
-        <w:r>
-          <w:t xml:space="preserve">: </w:t>
-        </w:r>
-      </w:ins>
-      <w:del w:id="55" w:author="Aline Talhouk" w:date="2015-06-29T17:13:00Z">
-        <w:r>
-          <w:delText>for are</w:delText>
-        </w:r>
-      </w:del>
-      <w:r>
-        <w:t xml:space="preserve"> recurrence-free survival, disease-specific survival, </w:t>
-      </w:r>
-      <w:del w:id="56" w:author="Aline Talhouk" w:date="2015-06-29T17:13:00Z">
-        <w:r>
-          <w:delText xml:space="preserve">and </w:delText>
-        </w:r>
-      </w:del>
-      <w:r>
-        <w:t>overall survival</w:t>
-      </w:r>
-      <w:ins w:id="57" w:author="Aline Talhouk" w:date="2015-06-29T17:13:00Z">
-        <w:r>
-          <w:t xml:space="preserve">, as well as a five year overall survival </w:t>
-        </w:r>
-        <w:commentRangeStart w:id="58"/>
-        <w:r>
-          <w:t>rate</w:t>
-        </w:r>
-        <w:commentRangeEnd w:id="58"/>
-        <w:r>
-          <w:rPr>
-            <w:rStyle w:val="CommentReference"/>
-          </w:rPr>
-          <w:commentReference w:id="58"/>
-        </w:r>
-      </w:ins>
-      <w:r>
-        <w:t>. Each of the meta-analyses only contains those studies for which the measure</w:t>
-      </w:r>
-      <w:ins w:id="60" w:author="Aline Talhouk" w:date="2015-06-29T17:14:00Z">
-        <w:r>
-          <w:t xml:space="preserve"> of interest</w:t>
-        </w:r>
-      </w:ins>
-      <w:r>
-        <w:t xml:space="preserve"> is available.</w:t>
+        <w:t xml:space="preserve"> mutation was not significant at 10% level in univariable analysis for progression-free survival, it was not included in the multivariable model. Therefore, the hazard ratio we use in the meta-analysis is from the univariable model with only </w:t>
+      </w:r>
+      <w:r>
+        <w:rPr>
+          <w:i/>
+        </w:rPr>
+        <w:t>POLE</w:t>
+      </w:r>
+      <w:r>
+        <w:t>.</w:t>
       </w:r>
     </w:p>
     <w:p>
@@ -655,36 +676,15 @@
         </w:numPr>
       </w:pPr>
       <w:r>
-        <w:t xml:space="preserve">In the PORTEC </w:t>
-      </w:r>
-      <w:ins w:id="61" w:author="Aline Talhouk" w:date="2015-06-29T17:14:00Z">
-        <w:r>
-          <w:t xml:space="preserve">1-2 </w:t>
-        </w:r>
-      </w:ins>
-      <w:r>
-        <w:t>cohort (Church</w:t>
-      </w:r>
-      <w:ins w:id="62" w:author="Aline Talhouk" w:date="2015-06-29T17:17:00Z">
-        <w:r>
-          <w:t xml:space="preserve"> et al.</w:t>
-        </w:r>
-      </w:ins>
-      <w:r>
-        <w:t xml:space="preserve">), multivariable </w:t>
-      </w:r>
-      <w:del w:id="63" w:author="Aline Talhouk" w:date="2015-06-29T17:15:00Z">
-        <w:r>
-          <w:delText>analysis included</w:delText>
-        </w:r>
-      </w:del>
-      <w:ins w:id="64" w:author="Aline Talhouk" w:date="2015-06-29T17:15:00Z">
-        <w:r>
-          <w:t>hazard ratios account for</w:t>
-        </w:r>
-      </w:ins>
-      <w:r>
-        <w:t xml:space="preserve"> age, tumor type, grade, LVSI, depth of myometrial invasion, and treatment as covariates.</w:t>
+        <w:t xml:space="preserve">Hazard ratios from Meng et al. </w:t>
+      </w:r>
+      <w:ins w:id="62" w:author="Aline Talhouk" w:date="2015-06-30T17:10:00Z">
+        <w:r>
+          <w:t xml:space="preserve">(n=99) </w:t>
+        </w:r>
+      </w:ins>
+      <w:r>
+        <w:t>were calculated from clinical data provided to us. Covariates included in the Cox model to compute the hazard ratio are age at surgery, whether they had any treatment (chemotherapy or radiation therapy), and stage (I vs. II/III/IV). All patients have grade 3 tumours.</w:t>
       </w:r>
     </w:p>
     <w:p>
@@ -695,54 +695,85 @@
         </w:numPr>
       </w:pPr>
       <w:r>
-        <w:t>Billingsley et</w:t>
-      </w:r>
-      <w:del w:id="65" w:author="Aline Talhouk" w:date="2015-06-29T17:15:00Z">
-        <w:r>
-          <w:delText>.</w:delText>
-        </w:r>
-      </w:del>
-      <w:r>
-        <w:t xml:space="preserve"> al</w:t>
-      </w:r>
-      <w:ins w:id="66" w:author="Aline Talhouk" w:date="2015-06-29T17:15:00Z">
-        <w:r>
-          <w:t>.</w:t>
-        </w:r>
-      </w:ins>
-      <w:r>
-        <w:t xml:space="preserve"> </w:t>
-      </w:r>
-      <w:del w:id="67" w:author="Aline Talhouk" w:date="2015-06-29T17:15:00Z">
-        <w:r>
-          <w:delText xml:space="preserve">conducted </w:delText>
-        </w:r>
-      </w:del>
-      <w:ins w:id="68" w:author="Aline Talhouk" w:date="2015-06-29T17:15:00Z">
-        <w:r>
-          <w:t xml:space="preserve">report </w:t>
-        </w:r>
-      </w:ins>
-      <w:r>
-        <w:t xml:space="preserve">multivariable </w:t>
-      </w:r>
-      <w:del w:id="69" w:author="Aline Talhouk" w:date="2015-06-29T17:15:00Z">
-        <w:r>
-          <w:delText xml:space="preserve">analysis </w:delText>
-        </w:r>
-      </w:del>
-      <w:ins w:id="70" w:author="Aline Talhouk" w:date="2015-06-29T17:15:00Z">
-        <w:r>
-          <w:t>hazard ratios adjusted for</w:t>
-        </w:r>
-      </w:ins>
-      <w:del w:id="71" w:author="Aline Talhouk" w:date="2015-06-29T17:15:00Z">
-        <w:r>
-          <w:delText>using</w:delText>
-        </w:r>
-      </w:del>
-      <w:r>
-        <w:t xml:space="preserve"> age (&gt;= 60), stage (I/II vs. III/IV), grade (1 vs. 2), grade (1 vs. 3), LVSI, deep myometrial invasion (&gt;= 50%), any kind of adjuvant therapy, and BMI (&gt;= 30) as covariates. Since </w:t>
+        <w:t>For the TCGA data</w:t>
+      </w:r>
+      <w:ins w:id="63" w:author="Aline Talhouk" w:date="2015-06-30T17:11:00Z">
+        <w:r>
+          <w:t xml:space="preserve"> (n=229)</w:t>
+        </w:r>
+      </w:ins>
+      <w:r>
+        <w:t>, we are able to compute an overall survival hazard ratio. The Cox model includes age, grade (1/2 vs. 3), stage (I vs. II/III/IV), and histological subtype (endometrioid vs. non-endometrioid) as covariates. Church et al. reports the recurrence-free survival hazard ratio from TCGA.</w:t>
+      </w:r>
+    </w:p>
+    <w:p>
+      <w:pPr>
+        <w:numPr>
+          <w:ilvl w:val="0"/>
+          <w:numId w:val="3"/>
+        </w:numPr>
+      </w:pPr>
+      <w:r>
+        <w:t>The Leuven Endometrial Cancer Study and Zurich</w:t>
+      </w:r>
+      <w:ins w:id="64" w:author="Aline Talhouk" w:date="2015-06-30T17:11:00Z">
+        <w:r>
+          <w:t xml:space="preserve"> (n=170)</w:t>
+        </w:r>
+      </w:ins>
+      <w:r>
+        <w:t xml:space="preserve">/Basel </w:t>
+      </w:r>
+      <w:ins w:id="65" w:author="Aline Talhouk" w:date="2015-06-30T17:11:00Z">
+        <w:r>
+          <w:t>(n=229)</w:t>
+        </w:r>
+      </w:ins>
+      <w:ins w:id="66" w:author="Aline Talhouk" w:date="2015-06-30T17:12:00Z">
+        <w:r>
+          <w:t xml:space="preserve"> </w:t>
+        </w:r>
+      </w:ins>
+      <w:r>
+        <w:t>series used the same predictors in the Cox regression as the PORTEC cohort, except that stage was included, and LVSI, myometrial invasion, and treatment were excluded due to lack of data.</w:t>
+      </w:r>
+    </w:p>
+    <w:p>
+      <w:pPr>
+        <w:numPr>
+          <w:ilvl w:val="0"/>
+          <w:numId w:val="3"/>
+        </w:numPr>
+      </w:pPr>
+      <w:r>
+        <w:t>The PORTEC 3 cohort</w:t>
+      </w:r>
+      <w:ins w:id="67" w:author="Aline Talhouk" w:date="2015-06-30T17:12:00Z">
+        <w:r>
+          <w:t xml:space="preserve"> (n=114)</w:t>
+        </w:r>
+      </w:ins>
+      <w:r>
+        <w:t xml:space="preserve"> (Stelloo et al.) did not report any hazard ratios, and was not used in the meta-analysis of hazard ratios.</w:t>
+      </w:r>
+    </w:p>
+    <w:p>
+      <w:pPr>
+        <w:numPr>
+          <w:ilvl w:val="0"/>
+          <w:numId w:val="3"/>
+        </w:numPr>
+      </w:pPr>
+      <w:r>
+        <w:t>Our own VGH cohort</w:t>
+      </w:r>
+      <w:ins w:id="68" w:author="Aline Talhouk" w:date="2015-06-30T17:12:00Z">
+        <w:r>
+          <w:t xml:space="preserve"> (n=406)</w:t>
+        </w:r>
+      </w:ins>
+      <w:r>
+        <w:t xml:space="preserve"> is the last study considered in the meta-analysis for hazard ratios. The statistics are extracted from the </w:t>
       </w:r>
       <w:r>
         <w:rPr>
@@ -751,233 +782,20 @@
         <w:t>POLE</w:t>
       </w:r>
       <w:r>
-        <w:t xml:space="preserve"> mutation was not significant at 10% level in univariable analysis for progression-free survival, it was not included in the multivariable model. Therefore, the hazard ratio we use in the meta-analysis is from the univariable model with only </w:t>
-      </w:r>
-      <w:r>
-        <w:rPr>
-          <w:i/>
-        </w:rPr>
-        <w:t>POLE</w:t>
-      </w:r>
-    </w:p>
-    <w:p>
-      <w:pPr>
-        <w:numPr>
-          <w:ilvl w:val="0"/>
-          <w:numId w:val="3"/>
-        </w:numPr>
-      </w:pPr>
-      <w:r>
-        <w:t>Hazard ratios from Meng et</w:t>
-      </w:r>
-      <w:del w:id="72" w:author="Aline Talhouk" w:date="2015-06-29T17:16:00Z">
-        <w:r>
-          <w:delText>.</w:delText>
-        </w:r>
-      </w:del>
-      <w:r>
-        <w:t xml:space="preserve"> al</w:t>
-      </w:r>
-      <w:ins w:id="73" w:author="Aline Talhouk" w:date="2015-06-29T17:16:00Z">
-        <w:r>
-          <w:t>.</w:t>
-        </w:r>
-      </w:ins>
-      <w:r>
-        <w:t xml:space="preserve"> were calculated from clinical data provided to us. Covariates included in the Cox model </w:t>
-      </w:r>
-      <w:ins w:id="74" w:author="Aline Talhouk" w:date="2015-06-29T17:18:00Z">
-        <w:r>
-          <w:t xml:space="preserve">to compute the hazard ratio </w:t>
-        </w:r>
-      </w:ins>
-      <w:del w:id="75" w:author="Aline Talhouk" w:date="2015-06-29T17:18:00Z">
-        <w:r>
-          <w:delText xml:space="preserve">were </w:delText>
-        </w:r>
-      </w:del>
-      <w:ins w:id="76" w:author="Aline Talhouk" w:date="2015-06-29T17:18:00Z">
-        <w:r>
-          <w:t xml:space="preserve">are </w:t>
-        </w:r>
-      </w:ins>
-      <w:r>
-        <w:t>age at surgery, whether they had any treatment (chemotherapy or radiation therapy), and stage</w:t>
-      </w:r>
-      <w:ins w:id="77" w:author="Aline Talhouk" w:date="2015-06-29T17:16:00Z">
-        <w:r>
-          <w:t xml:space="preserve"> (include how you have dichotomized stage and relate that they were all grade 3s)</w:t>
-        </w:r>
-      </w:ins>
-      <w:r>
-        <w:t>.</w:t>
-      </w:r>
-    </w:p>
-    <w:p>
-      <w:pPr>
-        <w:numPr>
-          <w:ilvl w:val="0"/>
-          <w:numId w:val="3"/>
-        </w:numPr>
-      </w:pPr>
-      <w:r>
-        <w:t xml:space="preserve">For the TCGA data, we are able to compute an overall survival hazard ratio. The Cox model </w:t>
-      </w:r>
-      <w:del w:id="78" w:author="Aline Talhouk" w:date="2015-06-29T17:18:00Z">
-        <w:r>
-          <w:delText xml:space="preserve">had </w:delText>
-        </w:r>
-      </w:del>
-      <w:ins w:id="79" w:author="Aline Talhouk" w:date="2015-06-29T17:18:00Z">
-        <w:r>
-          <w:t xml:space="preserve">includes </w:t>
-        </w:r>
-      </w:ins>
-      <w:r>
-        <w:t xml:space="preserve">age, grade, </w:t>
-      </w:r>
-      <w:commentRangeStart w:id="80"/>
-      <w:r>
-        <w:t>stage</w:t>
-      </w:r>
-      <w:commentRangeEnd w:id="80"/>
-      <w:r>
-        <w:rPr>
-          <w:rStyle w:val="CommentReference"/>
-        </w:rPr>
-        <w:commentReference w:id="80"/>
-      </w:r>
-      <w:r>
-        <w:t xml:space="preserve">, and histological subtype as covariates. Church </w:t>
-      </w:r>
-      <w:ins w:id="81" w:author="Aline Talhouk" w:date="2015-06-29T17:18:00Z">
-        <w:r>
-          <w:t xml:space="preserve">et al. </w:t>
-        </w:r>
-      </w:ins>
-      <w:del w:id="82" w:author="Aline Talhouk" w:date="2015-06-29T17:18:00Z">
-        <w:r>
-          <w:delText>had already reported</w:delText>
-        </w:r>
-      </w:del>
-      <w:ins w:id="83" w:author="Aline Talhouk" w:date="2015-06-29T17:18:00Z">
-        <w:r>
-          <w:t>reports</w:t>
-        </w:r>
-      </w:ins>
-      <w:r>
-        <w:t xml:space="preserve"> the recurrence-free survival hazard ratio</w:t>
-      </w:r>
-      <w:ins w:id="84" w:author="Aline Talhouk" w:date="2015-06-29T17:19:00Z">
-        <w:r>
-          <w:t xml:space="preserve"> from TCGA</w:t>
-        </w:r>
-      </w:ins>
-      <w:r>
-        <w:t>.</w:t>
-      </w:r>
-    </w:p>
-    <w:p>
-      <w:pPr>
-        <w:numPr>
-          <w:ilvl w:val="0"/>
-          <w:numId w:val="3"/>
-        </w:numPr>
-      </w:pPr>
-      <w:r>
-        <w:t>The Leuven Endometrial Cancer Study and Zurich/Basel series used the same predictors in the Cox regression as the PORTEC cohort, except that stage was included, and LVSI, myometrial invasion, and treatment were excluded due to lack of data</w:t>
-      </w:r>
-    </w:p>
-    <w:p>
-      <w:pPr>
-        <w:numPr>
-          <w:ilvl w:val="0"/>
-          <w:numId w:val="3"/>
-        </w:numPr>
-      </w:pPr>
-      <w:ins w:id="85" w:author="Aline Talhouk" w:date="2015-06-29T17:14:00Z">
-        <w:r>
-          <w:t xml:space="preserve">The PORTEC 3 cohort </w:t>
-        </w:r>
-      </w:ins>
-      <w:del w:id="86" w:author="Aline Talhouk" w:date="2015-06-29T17:14:00Z">
-        <w:r>
-          <w:delText xml:space="preserve">The </w:delText>
-        </w:r>
-      </w:del>
-      <w:ins w:id="87" w:author="Aline Talhouk" w:date="2015-06-29T17:14:00Z">
-        <w:r>
-          <w:t>(</w:t>
-        </w:r>
-      </w:ins>
-      <w:proofErr w:type="spellStart"/>
-      <w:r>
-        <w:t>Stelloo</w:t>
-      </w:r>
-      <w:proofErr w:type="spellEnd"/>
-      <w:r>
-        <w:t xml:space="preserve"> </w:t>
-      </w:r>
-      <w:del w:id="88" w:author="Aline Talhouk" w:date="2015-06-29T17:17:00Z">
-        <w:r>
-          <w:delText>paper</w:delText>
-        </w:r>
-      </w:del>
-      <w:ins w:id="89" w:author="Aline Talhouk" w:date="2015-06-29T17:17:00Z">
-        <w:r>
-          <w:t>et al.</w:t>
-        </w:r>
-      </w:ins>
-      <w:ins w:id="90" w:author="Aline Talhouk" w:date="2015-06-29T17:14:00Z">
-        <w:r>
-          <w:t>)</w:t>
-        </w:r>
-      </w:ins>
-      <w:r>
-        <w:t xml:space="preserve"> did not report any hazard ratios, and was not used in the meta-analysis of hazard ratios</w:t>
-      </w:r>
-    </w:p>
-    <w:p>
-      <w:pPr>
-        <w:numPr>
-          <w:ilvl w:val="0"/>
-          <w:numId w:val="3"/>
-        </w:numPr>
-      </w:pPr>
-      <w:r>
-        <w:t xml:space="preserve">Our own VGH cohort </w:t>
-      </w:r>
-      <w:del w:id="91" w:author="Aline Talhouk" w:date="2015-06-29T17:19:00Z">
-        <w:r>
-          <w:delText xml:space="preserve">was </w:delText>
-        </w:r>
-      </w:del>
-      <w:ins w:id="92" w:author="Aline Talhouk" w:date="2015-06-29T17:19:00Z">
-        <w:r>
-          <w:t xml:space="preserve">is </w:t>
-        </w:r>
-      </w:ins>
-      <w:r>
-        <w:t xml:space="preserve">the last study considered in the meta-analysis for hazard ratios. The statistics were extracted from the </w:t>
-      </w:r>
-      <w:r>
-        <w:rPr>
-          <w:i/>
-        </w:rPr>
-        <w:t>POLE</w:t>
-      </w:r>
-      <w:r>
-        <w:t xml:space="preserve"> Remark report, calculated from data we have access to. In the multivariable Cox regression, the covariates considered were age at surgery, stage(I vs. II/III/IV), grade(1/2 vs. 3), histological subtype (endometrioid vs. non-endometrioid), lymphovascular invasion, positive nodes (0 vs. &gt;0), and initial adjuvant treatment(no treatment vs. treatment).</w:t>
+        <w:t xml:space="preserve"> Remark report, calculated from data we have access to. In the multivariable Cox regression, the covariates considered are age at surgery, stage (I vs. II/III/IV), grade (1/2 vs. 3), histological subtype (endometrioid vs. non-endometrioid), lymphovascular </w:t>
+      </w:r>
+      <w:r>
+        <w:lastRenderedPageBreak/>
+        <w:t>invasion, positive nodes (0 vs. &gt;0), and initial adjuvant treatment (no treatment vs. treatment).</w:t>
       </w:r>
     </w:p>
     <w:p>
       <w:pPr>
         <w:pStyle w:val="Heading2"/>
       </w:pPr>
-      <w:bookmarkStart w:id="93" w:name="progression-or-recurrence-free-survival"/>
-      <w:bookmarkEnd w:id="93"/>
-      <w:r>
-        <w:lastRenderedPageBreak/>
+      <w:bookmarkStart w:id="69" w:name="progression-or-recurrence-free-survival"/>
+      <w:bookmarkEnd w:id="69"/>
+      <w:r>
         <w:t>Progression or Recurrence-Free Survival</w:t>
       </w:r>
     </w:p>
@@ -987,7 +805,7 @@
           <w:noProof/>
         </w:rPr>
         <w:drawing>
-          <wp:inline distT="0" distB="0" distL="0" distR="0" wp14:anchorId="28BB24AB" wp14:editId="2E7A8352">
+          <wp:inline distT="0" distB="0" distL="0" distR="0" wp14:anchorId="1295556E" wp14:editId="05FB25A5">
             <wp:extent cx="5440680" cy="2560320"/>
             <wp:effectExtent l="0" t="0" r="0" b="0"/>
             <wp:docPr id="1" name="Picture"/>
@@ -997,6 +815,263 @@
                 <pic:pic xmlns:pic="http://schemas.openxmlformats.org/drawingml/2006/picture">
                   <pic:nvPicPr>
                     <pic:cNvPr id="0" name="Picture" descr="meta_analyses_files/figure-docx/rfs_forest-1.png"/>
+                    <pic:cNvPicPr>
+                      <a:picLocks noChangeAspect="1" noChangeArrowheads="1"/>
+                    </pic:cNvPicPr>
+                  </pic:nvPicPr>
+                  <pic:blipFill>
+                    <a:blip r:embed="rId6"/>
+                    <a:stretch>
+                      <a:fillRect/>
+                    </a:stretch>
+                  </pic:blipFill>
+                  <pic:spPr bwMode="auto">
+                    <a:xfrm>
+                      <a:off x="0" y="0"/>
+                      <a:ext cx="5440680" cy="2560320"/>
+                    </a:xfrm>
+                    <a:prstGeom prst="rect">
+                      <a:avLst/>
+                    </a:prstGeom>
+                    <a:noFill/>
+                    <a:ln w="9525">
+                      <a:noFill/>
+                      <a:headEnd/>
+                      <a:tailEnd/>
+                    </a:ln>
+                  </pic:spPr>
+                </pic:pic>
+              </a:graphicData>
+            </a:graphic>
+          </wp:inline>
+        </w:drawing>
+      </w:r>
+    </w:p>
+    <w:p>
+      <w:pPr>
+        <w:rPr>
+          <w:del w:id="70" w:author="Aline Talhouk" w:date="2015-06-30T16:53:00Z"/>
+        </w:rPr>
+      </w:pPr>
+      <w:del w:id="71" w:author="Aline Talhouk" w:date="2015-06-30T16:53:00Z">
+        <w:r>
+          <w:delText>Church et al. define progression or recurrence-free survival as "time from random assignment to relapse, with censoring at last contact or death in case of no recurrence". For example, in the PORTEC 1 &amp; 2 cohort, the only recurrences were distant metastases without locoregional relapse.</w:delText>
+        </w:r>
+      </w:del>
+    </w:p>
+    <w:p>
+      <w:pPr>
+        <w:rPr>
+          <w:ins w:id="72" w:author="Aline Talhouk" w:date="2015-06-30T17:16:00Z"/>
+        </w:rPr>
+      </w:pPr>
+      <w:r>
+        <w:t xml:space="preserve">The above figure is a forest plot that summarizes the results of the meta-analysis of progression-free survival. Each study has a reported hazard ratio and a 95% confidence interval, shown as a notch on a horizontal line, respectively. The weights (W) show how much a study contributes to the calculation of the overall pooled hazard ratio, and is illustrated by the size of the square. </w:t>
+      </w:r>
+      <w:ins w:id="73" w:author="Aline Talhouk" w:date="2015-06-30T17:13:00Z">
+        <w:r>
+          <w:t xml:space="preserve">The weights are computed using the inverse variance method. The standard deviations </w:t>
+        </w:r>
+      </w:ins>
+      <w:ins w:id="74" w:author="Aline Talhouk" w:date="2015-06-30T17:14:00Z">
+        <w:r>
+          <w:t>are</w:t>
+        </w:r>
+      </w:ins>
+      <w:ins w:id="75" w:author="Aline Talhouk" w:date="2015-06-30T17:13:00Z">
+        <w:r>
+          <w:t xml:space="preserve"> </w:t>
+        </w:r>
+      </w:ins>
+      <w:ins w:id="76" w:author="Aline Talhouk" w:date="2015-06-30T17:14:00Z">
+        <w:r>
+          <w:t>computed</w:t>
+        </w:r>
+      </w:ins>
+      <w:ins w:id="77" w:author="Aline Talhouk" w:date="2015-06-30T17:13:00Z">
+        <w:r>
+          <w:t xml:space="preserve"> from the confidence intervals.</w:t>
+        </w:r>
+      </w:ins>
+      <w:ins w:id="78" w:author="Aline Talhouk" w:date="2015-06-30T17:14:00Z">
+        <w:r>
+          <w:t xml:space="preserve"> The weights are directly related to sample size. </w:t>
+        </w:r>
+      </w:ins>
+      <w:ins w:id="79" w:author="Aline Talhouk" w:date="2015-06-30T17:15:00Z">
+        <w:r>
+          <w:t xml:space="preserve">Two </w:t>
+        </w:r>
+      </w:ins>
+      <w:ins w:id="80" w:author="Aline Talhouk" w:date="2015-06-30T17:16:00Z">
+        <w:r>
+          <w:t>methods</w:t>
+        </w:r>
+      </w:ins>
+      <w:ins w:id="81" w:author="Aline Talhouk" w:date="2015-06-30T17:15:00Z">
+        <w:r>
+          <w:t xml:space="preserve"> are used to compute the overall pooled effect </w:t>
+        </w:r>
+      </w:ins>
+      <w:del w:id="82" w:author="Aline Talhouk" w:date="2015-06-30T17:15:00Z">
+        <w:r>
+          <w:delText>N</w:delText>
+        </w:r>
+        <w:r>
+          <w:delText xml:space="preserve">ote that the weights are slightly different between </w:delText>
+        </w:r>
+      </w:del>
+      <w:r>
+        <w:t xml:space="preserve">the fixed and random effects </w:t>
+      </w:r>
+      <w:del w:id="83" w:author="Aline Talhouk" w:date="2015-06-30T17:16:00Z">
+        <w:r>
+          <w:delText>models</w:delText>
+        </w:r>
+      </w:del>
+      <w:ins w:id="84" w:author="Aline Talhouk" w:date="2015-06-30T17:16:00Z">
+        <w:r>
+          <w:t>methods</w:t>
+        </w:r>
+      </w:ins>
+      <w:r>
+        <w:t>.</w:t>
+      </w:r>
+    </w:p>
+    <w:p>
+      <w:pPr>
+        <w:rPr>
+          <w:ins w:id="85" w:author="Aline Talhouk" w:date="2015-06-30T17:16:00Z"/>
+        </w:rPr>
+      </w:pPr>
+      <w:moveToRangeStart w:id="86" w:author="Aline Talhouk" w:date="2015-06-30T17:16:00Z" w:name="move297303941"/>
+      <w:moveTo w:id="87" w:author="Aline Talhouk" w:date="2015-06-30T17:16:00Z">
+        <w:r>
+          <w:t xml:space="preserve">The test for heterogeneity is a test used to verify whether effect sizes from the different studies are similar to one another. A small p-value indicates that the studies are not homogeneous and a random effects model that accounts for both the variability within and between studies should be used. Otherwise, a fixed effects model is adequate. The </w:t>
+        </w:r>
+        <w:proofErr w:type="spellStart"/>
+        <w:r>
+          <w:t>Sidik-Jonkman</w:t>
+        </w:r>
+        <w:proofErr w:type="spellEnd"/>
+        <w:r>
+          <w:t xml:space="preserve"> estimator is used to estimate the between-study variance. </w:t>
+        </w:r>
+      </w:moveTo>
+      <w:moveToRangeEnd w:id="86"/>
+      <w:r>
+        <w:t xml:space="preserve"> </w:t>
+      </w:r>
+    </w:p>
+    <w:p>
+      <w:del w:id="88" w:author="Aline Talhouk" w:date="2015-06-30T17:18:00Z">
+        <w:r>
+          <w:delText>The hazard ratio, pooled over all studies, is marked by a vertical dashed line, ending with a diamond at the bottom</w:delText>
+        </w:r>
+      </w:del>
+      <w:ins w:id="89" w:author="Aline Talhouk" w:date="2015-06-30T17:18:00Z">
+        <w:r>
+          <w:t>A vertical dashed line, ending with a diamond at the bottom, marks the hazard ratio, pooled over all studies</w:t>
+        </w:r>
+      </w:ins>
+      <w:r>
+        <w:t>. The width of the diamond represents the pooled confidence interval.</w:t>
+      </w:r>
+    </w:p>
+    <w:p>
+      <w:pPr>
+        <w:rPr>
+          <w:del w:id="90" w:author="Aline Talhouk" w:date="2015-06-30T17:17:00Z"/>
+        </w:rPr>
+      </w:pPr>
+      <w:r>
+        <w:t xml:space="preserve">From the forest plot, we see that the overall hazard ratio for progression-free survival is 0.295 (p &lt; 0.05) and is in the direction that indicates a protective effect of </w:t>
+      </w:r>
+      <w:r>
+        <w:rPr>
+          <w:i/>
+        </w:rPr>
+        <w:t>POLE</w:t>
+      </w:r>
+      <w:r>
+        <w:t xml:space="preserve"> mutation </w:t>
+      </w:r>
+      <w:ins w:id="91" w:author="Aline Talhouk" w:date="2015-06-30T17:20:00Z">
+        <w:r>
+          <w:t xml:space="preserve">by over three fold relative to patients that are </w:t>
+        </w:r>
+      </w:ins>
+      <w:ins w:id="92" w:author="Aline Talhouk" w:date="2015-06-30T17:21:00Z">
+        <w:r>
+          <w:rPr>
+            <w:i/>
+          </w:rPr>
+          <w:t xml:space="preserve">POLE </w:t>
+        </w:r>
+      </w:ins>
+      <w:ins w:id="93" w:author="Aline Talhouk" w:date="2015-06-30T17:20:00Z">
+        <w:r>
+          <w:t xml:space="preserve">wild type </w:t>
+        </w:r>
+      </w:ins>
+      <w:del w:id="94" w:author="Aline Talhouk" w:date="2015-06-30T17:20:00Z">
+        <w:r>
+          <w:delText>(smaller than one)</w:delText>
+        </w:r>
+      </w:del>
+      <w:r>
+        <w:t>.</w:t>
+      </w:r>
+      <w:ins w:id="95" w:author="Aline Talhouk" w:date="2015-06-30T17:17:00Z">
+        <w:r>
+          <w:t xml:space="preserve"> </w:t>
+        </w:r>
+      </w:ins>
+    </w:p>
+    <w:p>
+      <w:moveFromRangeStart w:id="96" w:author="Aline Talhouk" w:date="2015-06-30T17:16:00Z" w:name="move297303941"/>
+      <w:moveFrom w:id="97" w:author="Aline Talhouk" w:date="2015-06-30T17:16:00Z">
+        <w:r>
+          <w:t xml:space="preserve">The test for heterogeneity is a test used to verify whether effect sizes from the different studies are similar to one another. A small p-value indicates that the studies are not homogeneous and a random effects model that accounts for both the variability within and between studies should be used. Otherwise, a fixed effects model is adequate. The Sidik-Jonkman estimator is used to estimate the between-study variance. </w:t>
+        </w:r>
+      </w:moveFrom>
+      <w:moveFromRangeEnd w:id="96"/>
+      <w:r>
+        <w:t>In the above forest plot, the heterogeneity test is not significant.</w:t>
+      </w:r>
+      <w:ins w:id="98" w:author="Aline Talhouk" w:date="2015-06-30T17:21:00Z">
+        <w:r>
+          <w:t xml:space="preserve"> The weights for the fixed effect model and the random effects model are equivalent and either one can be used.</w:t>
+        </w:r>
+      </w:ins>
+    </w:p>
+    <w:p>
+      <w:pPr>
+        <w:pStyle w:val="Heading2"/>
+      </w:pPr>
+      <w:bookmarkStart w:id="99" w:name="disease-specific-survival"/>
+      <w:bookmarkEnd w:id="99"/>
+      <w:r>
+        <w:lastRenderedPageBreak/>
+        <w:t>Disease-Specific Survival</w:t>
+      </w:r>
+    </w:p>
+    <w:p>
+      <w:r>
+        <w:rPr>
+          <w:noProof/>
+        </w:rPr>
+        <w:drawing>
+          <wp:inline distT="0" distB="0" distL="0" distR="0" wp14:anchorId="0EDFE5C3" wp14:editId="3E7E33DF">
+            <wp:extent cx="5440680" cy="2560320"/>
+            <wp:effectExtent l="0" t="0" r="0" b="0"/>
+            <wp:docPr id="2" name="Picture"/>
+            <wp:cNvGraphicFramePr/>
+            <a:graphic xmlns:a="http://schemas.openxmlformats.org/drawingml/2006/main">
+              <a:graphicData uri="http://schemas.openxmlformats.org/drawingml/2006/picture">
+                <pic:pic xmlns:pic="http://schemas.openxmlformats.org/drawingml/2006/picture">
+                  <pic:nvPicPr>
+                    <pic:cNvPr id="0" name="Picture" descr="meta_analyses_files/figure-docx/dss_forest-1.png"/>
                     <pic:cNvPicPr>
                       <a:picLocks noChangeAspect="1" noChangeArrowheads="1"/>
                     </pic:cNvPicPr>
@@ -1031,194 +1106,33 @@
     </w:p>
     <w:p>
       <w:r>
-        <w:t xml:space="preserve">Church defines progression or recurrence-free survival as "time from random assignment to relapse, with censoring at last contact or death in case of no </w:t>
-      </w:r>
-      <w:commentRangeStart w:id="94"/>
-      <w:r>
-        <w:t>recurrence</w:t>
-      </w:r>
-      <w:commentRangeEnd w:id="94"/>
-      <w:r>
-        <w:rPr>
-          <w:rStyle w:val="CommentReference"/>
-        </w:rPr>
-        <w:commentReference w:id="94"/>
-      </w:r>
-      <w:r>
-        <w:t>".</w:t>
-      </w:r>
-    </w:p>
-    <w:p>
-      <w:r>
-        <w:t xml:space="preserve">The above figure is a forest plot that summarizes the results of the meta-analysis of progression-free survival. Each study has a reported hazard ratio and a 95% confidence interval, shown as a notch on a horizontal line, respectively. The weights (W) show how much a study contributes to the calculation of the overall </w:t>
-      </w:r>
-      <w:del w:id="95" w:author="Aline Talhouk" w:date="2015-06-29T17:20:00Z">
-        <w:r>
-          <w:delText xml:space="preserve">summary </w:delText>
+        <w:t>From the above forest plot, we see that the pooled hazard ratio for disease-specific survival is 0.335 (p &lt; 0.05)</w:t>
+      </w:r>
+      <w:ins w:id="100" w:author="Aline Talhouk" w:date="2015-06-30T17:19:00Z">
+        <w:r>
+          <w:t xml:space="preserve">.  </w:t>
+        </w:r>
+      </w:ins>
+      <w:del w:id="101" w:author="Aline Talhouk" w:date="2015-06-30T17:19:00Z">
+        <w:r>
+          <w:delText>, and again t</w:delText>
         </w:r>
       </w:del>
-      <w:ins w:id="96" w:author="Aline Talhouk" w:date="2015-06-29T17:20:00Z">
-        <w:r>
-          <w:t xml:space="preserve">pooled </w:t>
-        </w:r>
-      </w:ins>
-      <w:del w:id="97" w:author="Aline Talhouk" w:date="2015-06-29T17:21:00Z">
-        <w:r>
-          <w:delText>measure</w:delText>
-        </w:r>
-      </w:del>
-      <w:ins w:id="98" w:author="Aline Talhouk" w:date="2015-06-29T17:21:00Z">
-        <w:r>
-          <w:t>hazard ratio</w:t>
-        </w:r>
-      </w:ins>
-      <w:r>
-        <w:t xml:space="preserve">, and is illustrated by the size of the square. Note that the weights are slightly different between the fixed and random effects models. </w:t>
-      </w:r>
-      <w:proofErr w:type="gramStart"/>
-      <w:r>
-        <w:t>The hazard ratio</w:t>
-      </w:r>
-      <w:ins w:id="99" w:author="Aline Talhouk" w:date="2015-06-29T17:23:00Z">
-        <w:r>
-          <w:t xml:space="preserve">, </w:t>
-        </w:r>
-      </w:ins>
-      <w:del w:id="100" w:author="Aline Talhouk" w:date="2015-06-29T17:23:00Z">
-        <w:r>
-          <w:delText xml:space="preserve"> </w:delText>
-        </w:r>
-      </w:del>
-      <w:r>
-        <w:t>pooled over all studies</w:t>
-      </w:r>
-      <w:ins w:id="101" w:author="Aline Talhouk" w:date="2015-06-29T17:24:00Z">
-        <w:r>
-          <w:t>,</w:t>
-        </w:r>
-      </w:ins>
-      <w:r>
-        <w:t xml:space="preserve"> is marked by a vertical dashed line</w:t>
-      </w:r>
-      <w:proofErr w:type="gramEnd"/>
-      <w:ins w:id="102" w:author="Aline Talhouk" w:date="2015-06-29T17:24:00Z">
-        <w:r>
-          <w:t xml:space="preserve"> </w:t>
-        </w:r>
-      </w:ins>
-      <w:del w:id="103" w:author="Aline Talhouk" w:date="2015-06-29T17:23:00Z">
-        <w:r>
-          <w:delText xml:space="preserve">, ending </w:delText>
-        </w:r>
-      </w:del>
-      <w:r>
-        <w:t>with a diamond</w:t>
-      </w:r>
-      <w:ins w:id="104" w:author="Aline Talhouk" w:date="2015-06-29T17:24:00Z">
-        <w:r>
-          <w:t xml:space="preserve"> at the end</w:t>
-        </w:r>
-      </w:ins>
-      <w:ins w:id="105" w:author="Aline Talhouk" w:date="2015-06-29T17:23:00Z">
-        <w:r>
-          <w:t xml:space="preserve">. </w:t>
-        </w:r>
-      </w:ins>
-      <w:del w:id="106" w:author="Aline Talhouk" w:date="2015-06-29T17:23:00Z">
-        <w:r>
-          <w:delText xml:space="preserve"> </w:delText>
-        </w:r>
-      </w:del>
-      <w:del w:id="107" w:author="Aline Talhouk" w:date="2015-06-29T17:21:00Z">
-        <w:r>
-          <w:delText xml:space="preserve">whose </w:delText>
-        </w:r>
-      </w:del>
-      <w:ins w:id="108" w:author="Aline Talhouk" w:date="2015-06-29T17:23:00Z">
+      <w:ins w:id="102" w:author="Aline Talhouk" w:date="2015-06-30T17:19:00Z">
         <w:r>
           <w:t>T</w:t>
         </w:r>
       </w:ins>
-      <w:ins w:id="109" w:author="Aline Talhouk" w:date="2015-06-29T17:21:00Z">
-        <w:r>
-          <w:t xml:space="preserve">he </w:t>
-        </w:r>
-      </w:ins>
-      <w:r>
-        <w:t xml:space="preserve">width </w:t>
-      </w:r>
-      <w:ins w:id="110" w:author="Aline Talhouk" w:date="2015-06-29T17:21:00Z">
-        <w:r>
-          <w:t xml:space="preserve">of </w:t>
-        </w:r>
-      </w:ins>
-      <w:ins w:id="111" w:author="Aline Talhouk" w:date="2015-06-29T17:24:00Z">
-        <w:r>
-          <w:t>the diamond</w:t>
-        </w:r>
-      </w:ins>
-      <w:ins w:id="112" w:author="Aline Talhouk" w:date="2015-06-29T17:21:00Z">
-        <w:r>
-          <w:t xml:space="preserve"> </w:t>
-        </w:r>
-      </w:ins>
-      <w:r>
-        <w:t>represents the pooled confidence interval. Also note that the confidence intervals</w:t>
-      </w:r>
-      <w:ins w:id="113" w:author="Aline Talhouk" w:date="2015-06-29T17:24:00Z">
-        <w:r>
-          <w:t xml:space="preserve"> </w:t>
-        </w:r>
-      </w:ins>
-      <w:del w:id="114" w:author="Aline Talhouk" w:date="2015-06-29T17:24:00Z">
-        <w:r>
-          <w:delText xml:space="preserve"> </w:delText>
-        </w:r>
-      </w:del>
-      <w:r>
-        <w:t xml:space="preserve">are plotted on the normal scale but the </w:t>
-      </w:r>
-      <w:commentRangeStart w:id="115"/>
-      <w:r>
-        <w:t>axis labels are on the log scale.</w:t>
-      </w:r>
-      <w:commentRangeEnd w:id="115"/>
-      <w:r>
-        <w:rPr>
-          <w:rStyle w:val="CommentReference"/>
-        </w:rPr>
-        <w:commentReference w:id="115"/>
-      </w:r>
-    </w:p>
-    <w:p>
-      <w:r>
-        <w:t xml:space="preserve">From the forest plot, we see that the overall hazard ratio for progression-free survival is 0.295 (p &lt; 0.05) and is in </w:t>
-      </w:r>
-      <w:del w:id="116" w:author="Aline Talhouk" w:date="2015-06-29T17:25:00Z">
-        <w:r>
-          <w:delText xml:space="preserve">the </w:delText>
-        </w:r>
-      </w:del>
-      <w:ins w:id="117" w:author="Aline Talhouk" w:date="2015-06-29T17:25:00Z">
-        <w:r>
-          <w:t xml:space="preserve">a </w:t>
-        </w:r>
-      </w:ins>
-      <w:r>
-        <w:t xml:space="preserve">direction </w:t>
-      </w:r>
-      <w:del w:id="118" w:author="Aline Talhouk" w:date="2015-06-29T17:25:00Z">
-        <w:r>
-          <w:delText xml:space="preserve">indicating </w:delText>
-        </w:r>
-      </w:del>
-      <w:ins w:id="119" w:author="Aline Talhouk" w:date="2015-06-29T17:25:00Z">
-        <w:r>
-          <w:t xml:space="preserve">that indicates </w:t>
-        </w:r>
-      </w:ins>
-      <w:r>
-        <w:t xml:space="preserve">a protective effect of </w:t>
+      <w:r>
+        <w:t>he direction is indicative of a</w:t>
+      </w:r>
+      <w:ins w:id="103" w:author="Aline Talhouk" w:date="2015-06-30T17:19:00Z">
+        <w:r>
+          <w:t xml:space="preserve"> three fold</w:t>
+        </w:r>
+      </w:ins>
+      <w:r>
+        <w:t xml:space="preserve"> protective effect of </w:t>
       </w:r>
       <w:r>
         <w:rPr>
@@ -1227,139 +1141,30 @@
         <w:t>POLE</w:t>
       </w:r>
       <w:r>
-        <w:t xml:space="preserve"> mutation</w:t>
-      </w:r>
-      <w:ins w:id="120" w:author="Aline Talhouk" w:date="2015-06-29T17:25:00Z">
-        <w:r>
-          <w:t xml:space="preserve"> (smaller than 1)</w:t>
-        </w:r>
-      </w:ins>
-      <w:r>
-        <w:t>.</w:t>
-      </w:r>
-    </w:p>
-    <w:p>
-      <w:r>
-        <w:t xml:space="preserve">The test for heterogeneity is a test </w:t>
-      </w:r>
-      <w:del w:id="121" w:author="Aline Talhouk" w:date="2015-06-29T17:25:00Z">
-        <w:r>
-          <w:delText>to see</w:delText>
-        </w:r>
-      </w:del>
-      <w:ins w:id="122" w:author="Aline Talhouk" w:date="2015-06-29T17:25:00Z">
-        <w:r>
-          <w:t>used to verify</w:t>
-        </w:r>
-      </w:ins>
-      <w:r>
-        <w:t xml:space="preserve"> whether </w:t>
-      </w:r>
-      <w:del w:id="123" w:author="Aline Talhouk" w:date="2015-06-29T17:25:00Z">
-        <w:r>
-          <w:delText xml:space="preserve">the </w:delText>
-        </w:r>
-      </w:del>
-      <w:r>
-        <w:t xml:space="preserve">effect sizes from </w:t>
-      </w:r>
-      <w:del w:id="124" w:author="Aline Talhouk" w:date="2015-06-29T17:25:00Z">
-        <w:r>
-          <w:delText xml:space="preserve">the </w:delText>
-        </w:r>
-      </w:del>
-      <w:r>
-        <w:t xml:space="preserve">different studies are similar to one another. A small p-value </w:t>
-      </w:r>
-      <w:del w:id="125" w:author="Aline Talhouk" w:date="2015-06-29T17:25:00Z">
-        <w:r>
-          <w:delText xml:space="preserve">would </w:delText>
-        </w:r>
-      </w:del>
-      <w:r>
-        <w:t>indicate</w:t>
-      </w:r>
-      <w:ins w:id="126" w:author="Aline Talhouk" w:date="2015-06-29T17:25:00Z">
-        <w:r>
-          <w:t>s</w:t>
-        </w:r>
-      </w:ins>
-      <w:r>
-        <w:t xml:space="preserve"> that the studies are not homogeneous and </w:t>
-      </w:r>
-      <w:del w:id="127" w:author="Aline Talhouk" w:date="2015-06-29T17:26:00Z">
-        <w:r>
-          <w:delText>therefore,</w:delText>
-        </w:r>
-      </w:del>
-      <w:ins w:id="128" w:author="Aline Talhouk" w:date="2015-06-29T17:26:00Z">
-        <w:r>
-          <w:t>that</w:t>
-        </w:r>
-      </w:ins>
-      <w:r>
-        <w:t xml:space="preserve"> a random effects model that accounts for both the variability within </w:t>
-      </w:r>
-      <w:del w:id="129" w:author="Aline Talhouk" w:date="2015-06-29T17:26:00Z">
-        <w:r>
-          <w:delText xml:space="preserve">studies </w:delText>
-        </w:r>
-      </w:del>
-      <w:r>
-        <w:t xml:space="preserve">and between studies should be used. Otherwise, a fixed effects model is adequate. The Sidik-Jonkman estimator </w:t>
-      </w:r>
-      <w:del w:id="130" w:author="Aline Talhouk" w:date="2015-06-29T17:26:00Z">
-        <w:r>
-          <w:delText xml:space="preserve">was </w:delText>
-        </w:r>
-      </w:del>
-      <w:ins w:id="131" w:author="Aline Talhouk" w:date="2015-06-29T17:26:00Z">
-        <w:r>
-          <w:t xml:space="preserve">is </w:t>
-        </w:r>
-      </w:ins>
-      <w:r>
-        <w:t xml:space="preserve">used to estimate the between-study variance. In the above forest plot, the heterogeneity test is </w:t>
-      </w:r>
-      <w:del w:id="132" w:author="Aline Talhouk" w:date="2015-06-29T17:26:00Z">
-        <w:r>
-          <w:delText>highly insignificant</w:delText>
-        </w:r>
-      </w:del>
-      <w:ins w:id="133" w:author="Aline Talhouk" w:date="2015-06-29T17:26:00Z">
-        <w:r>
-          <w:t>not significan</w:t>
-        </w:r>
-      </w:ins>
-      <w:ins w:id="134" w:author="Aline Talhouk" w:date="2015-06-29T17:27:00Z">
-        <w:r>
-          <w:t>t</w:t>
-        </w:r>
-      </w:ins>
-      <w:r>
-        <w:t xml:space="preserve">, </w:t>
-      </w:r>
-      <w:commentRangeStart w:id="135"/>
-      <w:r>
-        <w:t>which also explains why the weights are so similar.</w:t>
-      </w:r>
-      <w:commentRangeEnd w:id="135"/>
-      <w:r>
-        <w:rPr>
-          <w:rStyle w:val="CommentReference"/>
-        </w:rPr>
-        <w:commentReference w:id="135"/>
+        <w:t xml:space="preserve"> mutations. Compared to the pooled hazard ratio for recurrence-free survival, the pooled hazard ratio for disease-specific survival is </w:t>
+      </w:r>
+      <w:ins w:id="104" w:author="Aline Talhouk" w:date="2015-06-30T17:22:00Z">
+        <w:r>
+          <w:t xml:space="preserve">only </w:t>
+        </w:r>
+      </w:ins>
+      <w:r>
+        <w:t>slightly less protective.</w:t>
+      </w:r>
+    </w:p>
+    <w:p>
+      <w:r>
+        <w:t>Again, the heterogeneity test is not significant, so a fixed effects model is adequate.</w:t>
       </w:r>
     </w:p>
     <w:p>
       <w:pPr>
         <w:pStyle w:val="Heading2"/>
       </w:pPr>
-      <w:bookmarkStart w:id="136" w:name="disease-specific-survival"/>
-      <w:bookmarkEnd w:id="136"/>
-      <w:r>
-        <w:lastRenderedPageBreak/>
-        <w:t>Disease-Specific Survival</w:t>
+      <w:bookmarkStart w:id="105" w:name="overall-survival"/>
+      <w:bookmarkEnd w:id="105"/>
+      <w:r>
+        <w:t>Overall Survival</w:t>
       </w:r>
     </w:p>
     <w:p>
@@ -1368,16 +1173,16 @@
           <w:noProof/>
         </w:rPr>
         <w:drawing>
-          <wp:inline distT="0" distB="0" distL="0" distR="0" wp14:anchorId="2D0CBA68" wp14:editId="5C57E48C">
+          <wp:inline distT="0" distB="0" distL="0" distR="0" wp14:anchorId="0A98B72D" wp14:editId="1FB7DF90">
             <wp:extent cx="5440680" cy="2560320"/>
             <wp:effectExtent l="0" t="0" r="0" b="0"/>
-            <wp:docPr id="2" name="Picture"/>
+            <wp:docPr id="3" name="Picture"/>
             <wp:cNvGraphicFramePr/>
             <a:graphic xmlns:a="http://schemas.openxmlformats.org/drawingml/2006/main">
               <a:graphicData uri="http://schemas.openxmlformats.org/drawingml/2006/picture">
                 <pic:pic xmlns:pic="http://schemas.openxmlformats.org/drawingml/2006/picture">
                   <pic:nvPicPr>
-                    <pic:cNvPr id="0" name="Picture" descr="meta_analyses_files/figure-docx/dss_forest-1.png"/>
+                    <pic:cNvPr id="0" name="Picture" descr="meta_analyses_files/figure-docx/os_forest-1.png"/>
                     <pic:cNvPicPr>
                       <a:picLocks noChangeAspect="1" noChangeArrowheads="1"/>
                     </pic:cNvPicPr>
@@ -1412,81 +1217,101 @@
     </w:p>
     <w:p>
       <w:r>
-        <w:t>From the</w:t>
-      </w:r>
-      <w:ins w:id="137" w:author="Aline Talhouk" w:date="2015-06-29T17:27:00Z">
-        <w:r>
-          <w:t xml:space="preserve"> above</w:t>
-        </w:r>
-      </w:ins>
-      <w:r>
-        <w:t xml:space="preserve"> forest plot, we see that the pooled hazard ratio for disease-specific survival is 0.335 (p &lt; 0.05), and again the direction is indicative of a protective effect of </w:t>
-      </w:r>
-      <w:r>
-        <w:rPr>
-          <w:i/>
-        </w:rPr>
-        <w:t>POLE</w:t>
-      </w:r>
-      <w:r>
-        <w:t xml:space="preserve"> mutation</w:t>
-      </w:r>
-      <w:ins w:id="138" w:author="Aline Talhouk" w:date="2015-06-29T17:27:00Z">
-        <w:r>
-          <w:t>s</w:t>
-        </w:r>
-      </w:ins>
-      <w:r>
-        <w:t xml:space="preserve">. Compared to the </w:t>
-      </w:r>
-      <w:del w:id="139" w:author="Aline Talhouk" w:date="2015-06-29T17:28:00Z">
-        <w:r>
-          <w:delText xml:space="preserve">overall </w:delText>
+        <w:t xml:space="preserve">From the above forest plot, we see that the pooled hazard ratio for overall survival is 0.896 (p &gt; 0.05), showing a </w:t>
+      </w:r>
+      <w:ins w:id="106" w:author="Aline Talhouk" w:date="2015-06-30T17:23:00Z">
+        <w:r>
+          <w:t xml:space="preserve">very </w:t>
+        </w:r>
+      </w:ins>
+      <w:bookmarkStart w:id="107" w:name="_GoBack"/>
+      <w:bookmarkEnd w:id="107"/>
+      <w:r>
+        <w:t>moderate protective effect for overall survival. The heterogeneity test is not significant, indicating a fixed effect model is adequate.</w:t>
+      </w:r>
+    </w:p>
+    <w:p>
+      <w:pPr>
+        <w:pStyle w:val="Heading1"/>
+      </w:pPr>
+      <w:bookmarkStart w:id="108" w:name="five-year-survival-rate"/>
+      <w:bookmarkEnd w:id="108"/>
+      <w:r>
+        <w:lastRenderedPageBreak/>
+        <w:t>Five-Year Survival Rate</w:t>
+      </w:r>
+    </w:p>
+    <w:p>
+      <w:r>
+        <w:t>Stelloo et</w:t>
+      </w:r>
+      <w:del w:id="109" w:author="Aline Talhouk" w:date="2015-06-30T16:57:00Z">
+        <w:r>
+          <w:delText>.</w:delText>
         </w:r>
       </w:del>
-      <w:ins w:id="140" w:author="Aline Talhouk" w:date="2015-06-29T17:28:00Z">
-        <w:r>
-          <w:t xml:space="preserve">pooled </w:t>
-        </w:r>
-      </w:ins>
-      <w:r>
-        <w:t xml:space="preserve">hazard ratio for recurrence-free survival, the </w:t>
-      </w:r>
-      <w:del w:id="141" w:author="Aline Talhouk" w:date="2015-06-29T17:28:00Z">
-        <w:r>
-          <w:delText xml:space="preserve">disease-specific survival overall </w:delText>
+      <w:r>
+        <w:t xml:space="preserve"> al</w:t>
+      </w:r>
+      <w:ins w:id="110" w:author="Aline Talhouk" w:date="2015-06-30T16:57:00Z">
+        <w:r>
+          <w:t>.</w:t>
+        </w:r>
+      </w:ins>
+      <w:r>
+        <w:t xml:space="preserve"> did not report hazard ratios in their paper, but did report 5-year survival rates. We </w:t>
+      </w:r>
+      <w:ins w:id="111" w:author="Aline Talhouk" w:date="2015-06-30T16:59:00Z">
+        <w:r>
+          <w:t xml:space="preserve">therefore </w:t>
+        </w:r>
+      </w:ins>
+      <w:del w:id="112" w:author="Aline Talhouk" w:date="2015-06-30T16:59:00Z">
+        <w:r>
+          <w:delText xml:space="preserve">decided to </w:delText>
         </w:r>
       </w:del>
-      <w:ins w:id="142" w:author="Aline Talhouk" w:date="2015-06-29T17:28:00Z">
-        <w:r>
-          <w:t xml:space="preserve">pooled </w:t>
-        </w:r>
-      </w:ins>
-      <w:r>
-        <w:t xml:space="preserve">hazard ratio </w:t>
-      </w:r>
-      <w:ins w:id="143" w:author="Aline Talhouk" w:date="2015-06-29T17:28:00Z">
-        <w:r>
-          <w:t xml:space="preserve">of disease-specific survival </w:t>
-        </w:r>
-      </w:ins>
-      <w:r>
-        <w:t>is slightly less protective.</w:t>
-      </w:r>
-    </w:p>
-    <w:p>
-      <w:r>
-        <w:t>Again, the heterogeneity test is not significant, so a fixed effects model is adequate.</w:t>
-      </w:r>
-    </w:p>
-    <w:p>
-      <w:pPr>
-        <w:pStyle w:val="Heading2"/>
-      </w:pPr>
-      <w:bookmarkStart w:id="144" w:name="overall-survival"/>
-      <w:bookmarkEnd w:id="144"/>
-      <w:r>
-        <w:t>Overall Survival</w:t>
+      <w:r>
+        <w:t>perform a meta-analysis on 5-year survival rates</w:t>
+      </w:r>
+      <w:del w:id="113" w:author="Aline Talhouk" w:date="2015-06-30T16:59:00Z">
+        <w:r>
+          <w:delText xml:space="preserve"> based on this measure</w:delText>
+        </w:r>
+      </w:del>
+      <w:r>
+        <w:t>.</w:t>
+      </w:r>
+      <w:ins w:id="114" w:author="Aline Talhouk" w:date="2015-06-30T16:59:00Z">
+        <w:r>
+          <w:t xml:space="preserve"> While the </w:t>
+        </w:r>
+      </w:ins>
+      <w:del w:id="115" w:author="Aline Talhouk" w:date="2015-06-30T17:00:00Z">
+        <w:r>
+          <w:delText xml:space="preserve"> The problem is that the </w:delText>
+        </w:r>
+      </w:del>
+      <w:r>
+        <w:t xml:space="preserve">other papers did not report these rates, </w:t>
+      </w:r>
+      <w:del w:id="116" w:author="Aline Talhouk" w:date="2015-06-30T17:00:00Z">
+        <w:r>
+          <w:delText>but they did have</w:delText>
+        </w:r>
+      </w:del>
+      <w:ins w:id="117" w:author="Aline Talhouk" w:date="2015-06-30T17:00:00Z">
+        <w:r>
+          <w:t>we obtained them by looking at</w:t>
+        </w:r>
+      </w:ins>
+      <w:r>
+        <w:t xml:space="preserve"> Kaplan-Meier curves including up to five years. To extract the survival rates, we printed out the curves, and estimated the rates by finding where the curve intersects with the five year follow-up time point.</w:t>
+      </w:r>
+    </w:p>
+    <w:p>
+      <w:r>
+        <w:t>To obtain standard errors for these survival rates, we used the equation for the standard deviation of a sample proportion.</w:t>
       </w:r>
     </w:p>
     <w:p>
@@ -1495,156 +1320,7 @@
           <w:noProof/>
         </w:rPr>
         <w:drawing>
-          <wp:inline distT="0" distB="0" distL="0" distR="0" wp14:anchorId="32E7B49D" wp14:editId="7E08B822">
-            <wp:extent cx="5440680" cy="2560320"/>
-            <wp:effectExtent l="0" t="0" r="0" b="0"/>
-            <wp:docPr id="3" name="Picture"/>
-            <wp:cNvGraphicFramePr/>
-            <a:graphic xmlns:a="http://schemas.openxmlformats.org/drawingml/2006/main">
-              <a:graphicData uri="http://schemas.openxmlformats.org/drawingml/2006/picture">
-                <pic:pic xmlns:pic="http://schemas.openxmlformats.org/drawingml/2006/picture">
-                  <pic:nvPicPr>
-                    <pic:cNvPr id="0" name="Picture" descr="meta_analyses_files/figure-docx/os_forest-1.png"/>
-                    <pic:cNvPicPr>
-                      <a:picLocks noChangeAspect="1" noChangeArrowheads="1"/>
-                    </pic:cNvPicPr>
-                  </pic:nvPicPr>
-                  <pic:blipFill>
-                    <a:blip r:embed="rId9"/>
-                    <a:stretch>
-                      <a:fillRect/>
-                    </a:stretch>
-                  </pic:blipFill>
-                  <pic:spPr bwMode="auto">
-                    <a:xfrm>
-                      <a:off x="0" y="0"/>
-                      <a:ext cx="5440680" cy="2560320"/>
-                    </a:xfrm>
-                    <a:prstGeom prst="rect">
-                      <a:avLst/>
-                    </a:prstGeom>
-                    <a:noFill/>
-                    <a:ln w="9525">
-                      <a:noFill/>
-                      <a:headEnd/>
-                      <a:tailEnd/>
-                    </a:ln>
-                  </pic:spPr>
-                </pic:pic>
-              </a:graphicData>
-            </a:graphic>
-          </wp:inline>
-        </w:drawing>
-      </w:r>
-    </w:p>
-    <w:p>
-      <w:r>
-        <w:t xml:space="preserve">From the forest plot, we see that the pooled hazard ratio for overall survival is 0.896 (p &gt; 0.05), showing a </w:t>
-      </w:r>
-      <w:del w:id="145" w:author="Aline Talhouk" w:date="2015-06-29T17:29:00Z">
-        <w:r>
-          <w:delText xml:space="preserve">borderline </w:delText>
-        </w:r>
-      </w:del>
-      <w:ins w:id="146" w:author="Aline Talhouk" w:date="2015-06-29T17:29:00Z">
-        <w:r>
-          <w:t xml:space="preserve">moderate </w:t>
-        </w:r>
-      </w:ins>
-      <w:r>
-        <w:t>protective effect</w:t>
-      </w:r>
-      <w:ins w:id="147" w:author="Aline Talhouk" w:date="2015-06-29T17:29:00Z">
-        <w:r>
-          <w:t xml:space="preserve"> for overall survival</w:t>
-        </w:r>
-      </w:ins>
-      <w:r>
-        <w:t>. The heterogeneity test is not significant</w:t>
-      </w:r>
-      <w:ins w:id="148" w:author="Aline Talhouk" w:date="2015-06-29T17:29:00Z">
-        <w:r>
-          <w:t>, indicating a fixed effect model to be adequate</w:t>
-        </w:r>
-      </w:ins>
-      <w:del w:id="149" w:author="Aline Talhouk" w:date="2015-06-29T17:29:00Z">
-        <w:r>
-          <w:delText xml:space="preserve"> once again</w:delText>
-        </w:r>
-      </w:del>
-      <w:r>
-        <w:t>.</w:t>
-      </w:r>
-    </w:p>
-    <w:p>
-      <w:pPr>
-        <w:rPr>
-          <w:del w:id="150" w:author="Aline Talhouk" w:date="2015-06-29T17:31:00Z"/>
-        </w:rPr>
-      </w:pPr>
-      <w:del w:id="151" w:author="Aline Talhouk" w:date="2015-06-29T17:31:00Z">
-        <w:r>
-          <w:lastRenderedPageBreak/>
-          <w:delText xml:space="preserve">The </w:delText>
-        </w:r>
-      </w:del>
-      <w:del w:id="152" w:author="Aline Talhouk" w:date="2015-06-29T17:30:00Z">
-        <w:r>
-          <w:delText>take-home message</w:delText>
-        </w:r>
-      </w:del>
-      <w:del w:id="153" w:author="Aline Talhouk" w:date="2015-06-29T17:31:00Z">
-        <w:r>
-          <w:delText xml:space="preserve"> is that for all three survival outcomes, </w:delText>
-        </w:r>
-        <w:r>
-          <w:rPr>
-            <w:i/>
-          </w:rPr>
-          <w:delText>POLE</w:delText>
-        </w:r>
-        <w:r>
-          <w:delText xml:space="preserve"> mutation </w:delText>
-        </w:r>
-      </w:del>
-      <w:del w:id="154" w:author="Aline Talhouk" w:date="2015-06-29T17:30:00Z">
-        <w:r>
-          <w:delText>generally has</w:delText>
-        </w:r>
-      </w:del>
-      <w:del w:id="155" w:author="Aline Talhouk" w:date="2015-06-29T17:31:00Z">
-        <w:r>
-          <w:delText xml:space="preserve"> a protective effect.</w:delText>
-        </w:r>
-      </w:del>
-    </w:p>
-    <w:p>
-      <w:pPr>
-        <w:pStyle w:val="Heading1"/>
-      </w:pPr>
-      <w:bookmarkStart w:id="156" w:name="five-year-survival-rate"/>
-      <w:bookmarkEnd w:id="156"/>
-      <w:r>
-        <w:t>Five-Year Survival Rate</w:t>
-      </w:r>
-    </w:p>
-    <w:p>
-      <w:r>
-        <w:t>Stelloo et. al did not report hazard ratios in their paper, but did report 5-year survival rates. We decided to perform a meta-analysis on 5-year survival rates based on this measure. The problem is that the other papers did not report these rates, but they did have Kaplan-Meier curves including up to five years. To extract the survival rates, we printed out the curves, and estimated the rates by finding where the curve intersects with the five year follow-up time point.</w:t>
-      </w:r>
-    </w:p>
-    <w:p>
-      <w:r>
-        <w:t>To obtain standard errors for these survival rates, we used the equation for the standard deviation of a sample proportion.</w:t>
-      </w:r>
-    </w:p>
-    <w:p>
-      <w:r>
-        <w:rPr>
-          <w:noProof/>
-        </w:rPr>
-        <w:drawing>
-          <wp:inline distT="0" distB="0" distL="0" distR="0" wp14:anchorId="2F8CED09" wp14:editId="4C6E2F56">
+          <wp:inline distT="0" distB="0" distL="0" distR="0" wp14:anchorId="6C086336" wp14:editId="18D30EE6">
             <wp:extent cx="5440680" cy="2418080"/>
             <wp:effectExtent l="0" t="0" r="0" b="0"/>
             <wp:docPr id="4" name="Picture"/>
@@ -1659,7 +1335,7 @@
                     </pic:cNvPicPr>
                   </pic:nvPicPr>
                   <pic:blipFill>
-                    <a:blip r:embed="rId10"/>
+                    <a:blip r:embed="rId9"/>
                     <a:stretch>
                       <a:fillRect/>
                     </a:stretch>
@@ -1687,44 +1363,8 @@
       </w:r>
     </w:p>
     <w:p>
-      <w:pPr>
-        <w:rPr>
-          <w:ins w:id="157" w:author="Aline Talhouk" w:date="2015-06-29T17:31:00Z"/>
-        </w:rPr>
-      </w:pPr>
-      <w:ins w:id="158" w:author="Aline Talhouk" w:date="2015-06-29T17:31:00Z">
-        <w:r>
-          <w:t>The f</w:t>
-        </w:r>
-      </w:ins>
-      <w:del w:id="159" w:author="Aline Talhouk" w:date="2015-06-29T17:31:00Z">
-        <w:r>
-          <w:delText>F</w:delText>
-        </w:r>
-      </w:del>
-      <w:r>
-        <w:t xml:space="preserve">ive-year </w:t>
-      </w:r>
-      <w:ins w:id="160" w:author="Aline Talhouk" w:date="2015-06-29T17:31:00Z">
-        <w:r>
-          <w:t xml:space="preserve">percent </w:t>
-        </w:r>
-      </w:ins>
-      <w:r>
-        <w:t xml:space="preserve">survival is </w:t>
-      </w:r>
-      <w:del w:id="161" w:author="Aline Talhouk" w:date="2015-06-29T17:31:00Z">
-        <w:r>
-          <w:delText xml:space="preserve">quite </w:delText>
-        </w:r>
-      </w:del>
-      <w:ins w:id="162" w:author="Aline Talhouk" w:date="2015-06-29T17:31:00Z">
-        <w:r>
-          <w:t xml:space="preserve">very </w:t>
-        </w:r>
-      </w:ins>
-      <w:r>
-        <w:t xml:space="preserve">high for </w:t>
+      <w:r>
+        <w:t xml:space="preserve">The five-year survival rate is very high for </w:t>
       </w:r>
       <w:r>
         <w:rPr>
@@ -1733,62 +1373,7 @@
         <w:t>POLE</w:t>
       </w:r>
       <w:r>
-        <w:t xml:space="preserve"> mutations </w:t>
-      </w:r>
-      <w:del w:id="163" w:author="Aline Talhouk" w:date="2015-06-29T17:32:00Z">
-        <w:r>
-          <w:delText xml:space="preserve">at </w:delText>
-        </w:r>
-      </w:del>
-      <w:ins w:id="164" w:author="Aline Talhouk" w:date="2015-06-29T17:32:00Z">
-        <w:r>
-          <w:t xml:space="preserve">pooled at </w:t>
-        </w:r>
-      </w:ins>
-      <w:del w:id="165" w:author="Aline Talhouk" w:date="2015-06-29T17:32:00Z">
-        <w:r>
-          <w:delText>0.</w:delText>
-        </w:r>
-      </w:del>
-      <w:r>
-        <w:t>95</w:t>
-      </w:r>
-      <w:ins w:id="166" w:author="Aline Talhouk" w:date="2015-06-29T17:32:00Z">
-        <w:r>
-          <w:t>.</w:t>
-        </w:r>
-      </w:ins>
-      <w:r>
-        <w:t>7</w:t>
-      </w:r>
-      <w:ins w:id="167" w:author="Aline Talhouk" w:date="2015-06-29T17:32:00Z">
-        <w:r>
-          <w:t>%</w:t>
-        </w:r>
-      </w:ins>
-      <w:r>
-        <w:t xml:space="preserve">. Note that in the TCGA and Meng, there were </w:t>
-      </w:r>
-      <w:del w:id="168" w:author="Aline Talhouk" w:date="2015-06-29T17:32:00Z">
-        <w:r>
-          <w:delText xml:space="preserve">zero </w:delText>
-        </w:r>
-      </w:del>
-      <w:ins w:id="169" w:author="Aline Talhouk" w:date="2015-06-29T17:32:00Z">
-        <w:r>
-          <w:t xml:space="preserve">no </w:t>
-        </w:r>
-      </w:ins>
-      <w:r>
-        <w:t xml:space="preserve">events </w:t>
-      </w:r>
-      <w:ins w:id="170" w:author="Aline Talhouk" w:date="2015-06-29T17:32:00Z">
-        <w:r>
-          <w:t xml:space="preserve">reported </w:t>
-        </w:r>
-      </w:ins>
-      <w:r>
-        <w:t xml:space="preserve">in the </w:t>
+        <w:t xml:space="preserve"> mutations pooled at 95.7%. Note that in the TCGA and Meng studies, there were no events reported in the </w:t>
       </w:r>
       <w:r>
         <w:rPr>
@@ -1801,40 +1386,25 @@
       </w:r>
     </w:p>
     <w:p>
-      <w:pPr>
+      <w:r>
+        <w:t xml:space="preserve">The overall trend is that for all survival outcomes, </w:t>
+      </w:r>
+      <w:r>
         <w:rPr>
-          <w:ins w:id="171" w:author="Aline Talhouk" w:date="2015-06-29T17:31:00Z"/>
+          <w:i/>
         </w:rPr>
-      </w:pPr>
-    </w:p>
-    <w:p>
-      <w:pPr>
-        <w:rPr>
-          <w:ins w:id="172" w:author="Aline Talhouk" w:date="2015-06-29T17:31:00Z"/>
-        </w:rPr>
-      </w:pPr>
-      <w:ins w:id="173" w:author="Aline Talhouk" w:date="2015-06-29T17:31:00Z">
-        <w:r>
-          <w:t xml:space="preserve">The overall trend is that for all survival outcomes, </w:t>
-        </w:r>
-        <w:r>
-          <w:rPr>
-            <w:i/>
-          </w:rPr>
-          <w:t>POLE</w:t>
-        </w:r>
-        <w:r>
-          <w:t xml:space="preserve"> mutation appears to have a protective effect.</w:t>
-        </w:r>
-      </w:ins>
-    </w:p>
-    <w:p/>
+        <w:t>POLE</w:t>
+      </w:r>
+      <w:r>
+        <w:t xml:space="preserve"> mutation appears to have a protective effect.</w:t>
+      </w:r>
+    </w:p>
     <w:p>
       <w:pPr>
         <w:pStyle w:val="Heading1"/>
       </w:pPr>
-      <w:bookmarkStart w:id="174" w:name="references"/>
-      <w:bookmarkEnd w:id="174"/>
+      <w:bookmarkStart w:id="118" w:name="references"/>
+      <w:bookmarkEnd w:id="118"/>
       <w:r>
         <w:t>References</w:t>
       </w:r>
@@ -1869,7 +1439,6 @@
         </w:numPr>
       </w:pPr>
       <w:r>
-        <w:lastRenderedPageBreak/>
         <w:t>Meng, Bo, et al. "POLE exonuclease domain mutation predicts long progression-free survival in grade 3 endometrioid carcinoma of the endometrium." Gynecologic oncology 134.1 (2014): 15-19.</w:t>
       </w:r>
     </w:p>
@@ -1881,6 +1450,7 @@
         </w:numPr>
       </w:pPr>
       <w:r>
+        <w:lastRenderedPageBreak/>
         <w:t>Cancer Genome Atlas Research Network. "Integrated genomic characterization of endometrial carcinoma." Nature 497.7447 (2013): 67-73.</w:t>
       </w:r>
     </w:p>
@@ -1926,128 +1496,12 @@
 </w:document>
 </file>
 
-<file path=word/comments.xml><?xml version="1.0" encoding="utf-8"?>
-<w:comments xmlns:wpc="http://schemas.microsoft.com/office/word/2010/wordprocessingCanvas" xmlns:mo="http://schemas.microsoft.com/office/mac/office/2008/main" xmlns:mc="http://schemas.openxmlformats.org/markup-compatibility/2006" xmlns:mv="urn:schemas-microsoft-com:mac:vml" xmlns:o="urn:schemas-microsoft-com:office:office" xmlns:r="http://schemas.openxmlformats.org/officeDocument/2006/relationships" xmlns:m="http://schemas.openxmlformats.org/officeDocument/2006/math" xmlns:v="urn:schemas-microsoft-com:vml" xmlns:wp14="http://schemas.microsoft.com/office/word/2010/wordprocessingDrawing" xmlns:wp="http://schemas.openxmlformats.org/drawingml/2006/wordprocessingDrawing" xmlns:w10="urn:schemas-microsoft-com:office:word" xmlns:w="http://schemas.openxmlformats.org/wordprocessingml/2006/main" xmlns:w14="http://schemas.microsoft.com/office/word/2010/wordml" xmlns:wpg="http://schemas.microsoft.com/office/word/2010/wordprocessingGroup" xmlns:wpi="http://schemas.microsoft.com/office/word/2010/wordprocessingInk" xmlns:wne="http://schemas.microsoft.com/office/word/2006/wordml" xmlns:wps="http://schemas.microsoft.com/office/word/2010/wordprocessingShape" mc:Ignorable="w14 wp14">
-  <w:comment w:id="42" w:author="Aline Talhouk" w:date="2015-06-29T17:11:00Z" w:initials="AT">
-    <w:p>
-      <w:pPr>
-        <w:pStyle w:val="CommentText"/>
-      </w:pPr>
-      <w:r>
-        <w:rPr>
-          <w:rStyle w:val="CommentReference"/>
-        </w:rPr>
-        <w:annotationRef/>
-      </w:r>
-      <w:r>
-        <w:t xml:space="preserve">Here we should mention that we searched </w:t>
-      </w:r>
-      <w:proofErr w:type="spellStart"/>
-      <w:r>
-        <w:t>publimed</w:t>
-      </w:r>
-      <w:proofErr w:type="spellEnd"/>
-      <w:r>
-        <w:t xml:space="preserve"> with the keyword endometrial cancer prognosis survival etc</w:t>
-      </w:r>
-      <w:proofErr w:type="gramStart"/>
-      <w:r>
-        <w:t>..</w:t>
-      </w:r>
-      <w:proofErr w:type="gramEnd"/>
-    </w:p>
-  </w:comment>
-  <w:comment w:id="58" w:author="Aline Talhouk" w:date="2015-06-29T17:13:00Z" w:initials="AT">
-    <w:p>
-      <w:pPr>
-        <w:pStyle w:val="CommentText"/>
-      </w:pPr>
-      <w:ins w:id="59" w:author="Aline Talhouk" w:date="2015-06-29T17:13:00Z">
-        <w:r>
-          <w:rPr>
-            <w:rStyle w:val="CommentReference"/>
-          </w:rPr>
-          <w:annotationRef/>
-        </w:r>
-      </w:ins>
-      <w:r>
-        <w:t>Was there a 5 year recurrence rate?</w:t>
-      </w:r>
-    </w:p>
-  </w:comment>
-  <w:comment w:id="80" w:author="Aline Talhouk" w:date="2015-06-29T17:18:00Z" w:initials="AT">
-    <w:p>
-      <w:pPr>
-        <w:pStyle w:val="CommentText"/>
-      </w:pPr>
-      <w:r>
-        <w:rPr>
-          <w:rStyle w:val="CommentReference"/>
-        </w:rPr>
-        <w:annotationRef/>
-      </w:r>
-      <w:r>
-        <w:t>Please indicate whether these were binned together</w:t>
-      </w:r>
-    </w:p>
-  </w:comment>
-  <w:comment w:id="94" w:author="Aline Talhouk" w:date="2015-06-29T17:19:00Z" w:initials="AT">
-    <w:p>
-      <w:pPr>
-        <w:pStyle w:val="CommentText"/>
-      </w:pPr>
-      <w:r>
-        <w:rPr>
-          <w:rStyle w:val="CommentReference"/>
-        </w:rPr>
-        <w:annotationRef/>
-      </w:r>
-      <w:r>
-        <w:t>What was considered a recurrence</w:t>
-      </w:r>
-    </w:p>
-  </w:comment>
-  <w:comment w:id="115" w:author="Aline Talhouk" w:date="2015-06-29T17:22:00Z" w:initials="AT">
-    <w:p>
-      <w:pPr>
-        <w:pStyle w:val="CommentText"/>
-      </w:pPr>
-      <w:r>
-        <w:rPr>
-          <w:rStyle w:val="CommentReference"/>
-        </w:rPr>
-        <w:annotationRef/>
-      </w:r>
-      <w:r>
-        <w:t>Hmm I don’t think it’s true otherwise the no effect line would be at 0 not at 1</w:t>
-      </w:r>
-    </w:p>
-  </w:comment>
-  <w:comment w:id="135" w:author="Aline Talhouk" w:date="2015-06-29T17:27:00Z" w:initials="AT">
-    <w:p>
-      <w:pPr>
-        <w:pStyle w:val="CommentText"/>
-      </w:pPr>
-      <w:r>
-        <w:rPr>
-          <w:rStyle w:val="CommentReference"/>
-        </w:rPr>
-        <w:annotationRef/>
-      </w:r>
-      <w:r>
-        <w:t>They are not similar</w:t>
-      </w:r>
-    </w:p>
-  </w:comment>
-</w:comments>
-</file>
-
 <file path=word/numbering.xml><?xml version="1.0" encoding="utf-8"?>
 <w:numbering xmlns:wpc="http://schemas.microsoft.com/office/word/2010/wordprocessingCanvas" xmlns:mo="http://schemas.microsoft.com/office/mac/office/2008/main" xmlns:mc="http://schemas.openxmlformats.org/markup-compatibility/2006" xmlns:mv="urn:schemas-microsoft-com:mac:vml" xmlns:o="urn:schemas-microsoft-com:office:office" xmlns:r="http://schemas.openxmlformats.org/officeDocument/2006/relationships" xmlns:m="http://schemas.openxmlformats.org/officeDocument/2006/math" xmlns:v="urn:schemas-microsoft-com:vml" xmlns:wp14="http://schemas.microsoft.com/office/word/2010/wordprocessingDrawing" xmlns:wp="http://schemas.openxmlformats.org/drawingml/2006/wordprocessingDrawing" xmlns:w10="urn:schemas-microsoft-com:office:word" xmlns:w="http://schemas.openxmlformats.org/wordprocessingml/2006/main" xmlns:w14="http://schemas.microsoft.com/office/word/2010/wordml" xmlns:wpg="http://schemas.microsoft.com/office/word/2010/wordprocessingGroup" xmlns:wpi="http://schemas.microsoft.com/office/word/2010/wordprocessingInk" xmlns:wne="http://schemas.microsoft.com/office/word/2006/wordml" xmlns:wps="http://schemas.microsoft.com/office/word/2010/wordprocessingShape" mc:Ignorable="w14 wp14">
   <w:abstractNum w:abstractNumId="0">
-    <w:nsid w:val="BA46A758"/>
+    <w:nsid w:val="D1562533"/>
     <w:multiLevelType w:val="multilevel"/>
-    <w:tmpl w:val="A7AC2130"/>
+    <w:tmpl w:val="01544402"/>
     <w:lvl w:ilvl="0">
       <w:numFmt w:val="bullet"/>
       <w:lvlText w:val="•"/>
@@ -2139,7 +1593,7 @@
   <w:abstractNum w:abstractNumId="1">
     <w:nsid w:val="E17F69BA"/>
     <w:multiLevelType w:val="multilevel"/>
-    <w:tmpl w:val="A07E9050"/>
+    <w:tmpl w:val="6CA446C4"/>
     <w:lvl w:ilvl="0">
       <w:numFmt w:val="bullet"/>
       <w:lvlText w:val=" "/>
@@ -2229,9 +1683,9 @@
     </w:lvl>
   </w:abstractNum>
   <w:abstractNum w:abstractNumId="2">
-    <w:nsid w:val="2C150CD1"/>
+    <w:nsid w:val="49FC14A9"/>
     <w:multiLevelType w:val="multilevel"/>
-    <w:tmpl w:val="DCB49E68"/>
+    <w:tmpl w:val="36E8E9B2"/>
     <w:lvl w:ilvl="0">
       <w:numFmt w:val="bullet"/>
       <w:lvlText w:val=" "/>
@@ -2321,9 +1775,9 @@
     </w:lvl>
   </w:abstractNum>
   <w:abstractNum w:abstractNumId="3">
-    <w:nsid w:val="7B8DFB7A"/>
+    <w:nsid w:val="7EFBCBD1"/>
     <w:multiLevelType w:val="multilevel"/>
-    <w:tmpl w:val="B4C6AAF8"/>
+    <w:tmpl w:val="4C7CB10E"/>
     <w:lvl w:ilvl="0">
       <w:start w:val="1"/>
       <w:numFmt w:val="decimal"/>
@@ -3078,7 +2532,7 @@
     <w:name w:val="Balloon Text"/>
     <w:basedOn w:val="Normal"/>
     <w:link w:val="BalloonTextChar"/>
-    <w:rsid w:val="007E03F8"/>
+    <w:rsid w:val="00CA7737"/>
     <w:pPr>
       <w:spacing w:before="0" w:after="0"/>
     </w:pPr>
@@ -3092,57 +2546,11 @@
     <w:name w:val="Balloon Text Char"/>
     <w:basedOn w:val="DefaultParagraphFont"/>
     <w:link w:val="BalloonText"/>
-    <w:rsid w:val="007E03F8"/>
+    <w:rsid w:val="00CA7737"/>
     <w:rPr>
       <w:rFonts w:ascii="Lucida Grande" w:hAnsi="Lucida Grande" w:cs="Lucida Grande"/>
       <w:sz w:val="18"/>
       <w:szCs w:val="18"/>
-    </w:rPr>
-  </w:style>
-  <w:style w:type="character" w:styleId="CommentReference">
-    <w:name w:val="annotation reference"/>
-    <w:basedOn w:val="DefaultParagraphFont"/>
-    <w:rsid w:val="007E03F8"/>
-    <w:rPr>
-      <w:sz w:val="18"/>
-      <w:szCs w:val="18"/>
-    </w:rPr>
-  </w:style>
-  <w:style w:type="paragraph" w:styleId="CommentText">
-    <w:name w:val="annotation text"/>
-    <w:basedOn w:val="Normal"/>
-    <w:link w:val="CommentTextChar"/>
-    <w:rsid w:val="007E03F8"/>
-  </w:style>
-  <w:style w:type="character" w:customStyle="1" w:styleId="CommentTextChar">
-    <w:name w:val="Comment Text Char"/>
-    <w:basedOn w:val="DefaultParagraphFont"/>
-    <w:link w:val="CommentText"/>
-    <w:rsid w:val="007E03F8"/>
-  </w:style>
-  <w:style w:type="paragraph" w:styleId="CommentSubject">
-    <w:name w:val="annotation subject"/>
-    <w:basedOn w:val="CommentText"/>
-    <w:next w:val="CommentText"/>
-    <w:link w:val="CommentSubjectChar"/>
-    <w:rsid w:val="007E03F8"/>
-    <w:rPr>
-      <w:b/>
-      <w:bCs/>
-      <w:sz w:val="20"/>
-      <w:szCs w:val="20"/>
-    </w:rPr>
-  </w:style>
-  <w:style w:type="character" w:customStyle="1" w:styleId="CommentSubjectChar">
-    <w:name w:val="Comment Subject Char"/>
-    <w:basedOn w:val="CommentTextChar"/>
-    <w:link w:val="CommentSubject"/>
-    <w:rsid w:val="007E03F8"/>
-    <w:rPr>
-      <w:b/>
-      <w:bCs/>
-      <w:sz w:val="20"/>
-      <w:szCs w:val="20"/>
     </w:rPr>
   </w:style>
 </w:styles>
@@ -3771,7 +3179,7 @@
     <w:name w:val="Balloon Text"/>
     <w:basedOn w:val="Normal"/>
     <w:link w:val="BalloonTextChar"/>
-    <w:rsid w:val="007E03F8"/>
+    <w:rsid w:val="00CA7737"/>
     <w:pPr>
       <w:spacing w:before="0" w:after="0"/>
     </w:pPr>
@@ -3785,57 +3193,11 @@
     <w:name w:val="Balloon Text Char"/>
     <w:basedOn w:val="DefaultParagraphFont"/>
     <w:link w:val="BalloonText"/>
-    <w:rsid w:val="007E03F8"/>
+    <w:rsid w:val="00CA7737"/>
     <w:rPr>
       <w:rFonts w:ascii="Lucida Grande" w:hAnsi="Lucida Grande" w:cs="Lucida Grande"/>
       <w:sz w:val="18"/>
       <w:szCs w:val="18"/>
-    </w:rPr>
-  </w:style>
-  <w:style w:type="character" w:styleId="CommentReference">
-    <w:name w:val="annotation reference"/>
-    <w:basedOn w:val="DefaultParagraphFont"/>
-    <w:rsid w:val="007E03F8"/>
-    <w:rPr>
-      <w:sz w:val="18"/>
-      <w:szCs w:val="18"/>
-    </w:rPr>
-  </w:style>
-  <w:style w:type="paragraph" w:styleId="CommentText">
-    <w:name w:val="annotation text"/>
-    <w:basedOn w:val="Normal"/>
-    <w:link w:val="CommentTextChar"/>
-    <w:rsid w:val="007E03F8"/>
-  </w:style>
-  <w:style w:type="character" w:customStyle="1" w:styleId="CommentTextChar">
-    <w:name w:val="Comment Text Char"/>
-    <w:basedOn w:val="DefaultParagraphFont"/>
-    <w:link w:val="CommentText"/>
-    <w:rsid w:val="007E03F8"/>
-  </w:style>
-  <w:style w:type="paragraph" w:styleId="CommentSubject">
-    <w:name w:val="annotation subject"/>
-    <w:basedOn w:val="CommentText"/>
-    <w:next w:val="CommentText"/>
-    <w:link w:val="CommentSubjectChar"/>
-    <w:rsid w:val="007E03F8"/>
-    <w:rPr>
-      <w:b/>
-      <w:bCs/>
-      <w:sz w:val="20"/>
-      <w:szCs w:val="20"/>
-    </w:rPr>
-  </w:style>
-  <w:style w:type="character" w:customStyle="1" w:styleId="CommentSubjectChar">
-    <w:name w:val="Comment Subject Char"/>
-    <w:basedOn w:val="CommentTextChar"/>
-    <w:link w:val="CommentSubject"/>
-    <w:rsid w:val="007E03F8"/>
-    <w:rPr>
-      <w:b/>
-      <w:bCs/>
-      <w:sz w:val="20"/>
-      <w:szCs w:val="20"/>
     </w:rPr>
   </w:style>
 </w:styles>

</xml_diff>